<commit_message>
Change github tag in script
will followup by adding the release in github itself
</commit_message>
<xml_diff>
--- a/kleinhesselink_cushman_moss_ecosphere_revision.docx
+++ b/kleinhesselink_cushman_moss_ecosphere_revision.docx
@@ -2095,64 +2095,57 @@
         <w:rPr>
           <w:color w:val="000000" w:themeColor="text1"/>
         </w:rPr>
-        <w:instrText xml:space="preserve"> ADDIN ZOTERO_ITEM CSL_CITATION </w:instrText>
+        <w:instrText xml:space="preserve"> ADDIN ZOTERO_ITEM CSL_CITATION {"citationID":"uZMRhVxm","properties":{"formattedCitation":"(Belnap et al. 2001)","plainCitation":"(Belnap et al. 2001)","noteIndex":0},"citationItems":[{"id":2162,"uris":["http://zotero.org/users/688880/items/XD449WXF"],"uri":["http://zotero.org/users/688880/items/XD449WXF"],"itemData":{"id":2162,"type":"chapter","title":"Biological Soil Crusts: Characteristics and Distribution","container-title":"Biological Soil Crusts: Structure, Function, and Management","collection-title":"Ecological Studies","collection-number":"150","publisher":"Springer Berlin Heidelberg","page":"3-30","source":"link.springer.com","abstract":"Biological soil crusts result from an intimate association between soil particles and cyanobacteria, algae, microfungi, lichens, and bryophytes (in different proportions) which live within, or immediately on top of, the uppermost millimeters of soil. Soil particles are aggregated through the presence and activity of these biota, and the resultant living crust covers the surface of the ground as a coherent layer (Fig. 1.1). This definition does not include communities where soil particles are not aggregated by these organisms (e.g., cyanobacterial/algal horizons in littoral sand and mudflats), where organisms are not in close contact with the soil surface (e.g., thick moss-lichen mats growing on top of decaying organic material, as in boreal regions), nor where the majority of the biomass is above the soil surface (e.g., large club-moss mats found in North American grasslands or dense stands of fruticose lichens, such as Niebla and Teloschistes species from the coastal fog deserts of California and of Namibia, respectively). However, the boundaries between the latter communities and biological soil crusts are fluid. In a similar fashion, there is no strict dividing line between the cyanobacterial, green algal, and fungal species that occur in soil-crust communities, yet are also found in a multitude of additional habitats (e.g., intertidal mats, tree trunks and leaves, rock faces). Fig. 1.1. Schematic block diagram of a biological soil crust with typical colonizers. Thickness of the layer about 3 mm, organisms not drawn to scale. (Illustration Renate Klein-Rödder)","URL":"http://link.springer.com/chapter/10.1007/978-3-642-56475-8_1","ISBN":"978-3-540-43757-4","note":"DOI: 10.1007/978-3-642-56475-8_1","shortTitle":"Biological Soil Crusts","language":"en","author":[{"family":"Belnap","given":"J."},{"family":"Büdel","given":"B."},{"family":"Lange","given":"O. L."}],"editor":[{"family":"Belnap","given":"Prof Dr Jayne"},{"family":"Lange","given":"Prof Dr Drs h c Otto L."}],"issued":{"date-parts":[["2001"]]},"accessed":{"date-parts":[["2016",9,5]]}}}],"schema":"https://github.com/citation-style-language/schema/raw/master/csl-citation.json"} </w:instrText>
+      </w:r>
+      <w:r>
+        <w:rPr>
+          <w:color w:val="000000" w:themeColor="text1"/>
+        </w:rPr>
+        <w:fldChar w:fldCharType="separate"/>
+      </w:r>
+      <w:r>
+        <w:rPr>
+          <w:noProof/>
+          <w:color w:val="000000" w:themeColor="text1"/>
+        </w:rPr>
+        <w:t>(Belnap et al. 2001)</w:t>
+      </w:r>
+      <w:r>
+        <w:rPr>
+          <w:color w:val="000000" w:themeColor="text1"/>
+        </w:rPr>
+        <w:fldChar w:fldCharType="end"/>
+      </w:r>
+      <w:r>
+        <w:rPr>
+          <w:color w:val="000000" w:themeColor="text1"/>
+        </w:rPr>
+        <w:t>. In these environments, inva</w:t>
+      </w:r>
+      <w:r>
+        <w:rPr>
+          <w:color w:val="000000" w:themeColor="text1"/>
+        </w:rPr>
+        <w:t xml:space="preserve">ding </w:t>
+      </w:r>
+      <w:r>
+        <w:rPr>
+          <w:color w:val="000000" w:themeColor="text1"/>
+        </w:rPr>
+        <w:t xml:space="preserve">exotic </w:t>
+      </w:r>
+      <w:r>
+        <w:rPr>
+          <w:color w:val="000000" w:themeColor="text1"/>
+        </w:rPr>
+        <w:t xml:space="preserve">vascular plants are likely </w:t>
       </w:r>
       <w:r>
         <w:rPr>
           <w:color w:val="000000" w:themeColor="text1"/>
         </w:rPr>
         <w:lastRenderedPageBreak/>
-        <w:instrText xml:space="preserve">{"citationID":"uZMRhVxm","properties":{"formattedCitation":"(Belnap et al. 2001)","plainCitation":"(Belnap et al. 2001)","noteIndex":0},"citationItems":[{"id":2162,"uris":["http://zotero.org/users/688880/items/XD449WXF"],"uri":["http://zotero.org/users/688880/items/XD449WXF"],"itemData":{"id":2162,"type":"chapter","title":"Biological Soil Crusts: Characteristics and Distribution","container-title":"Biological Soil Crusts: Structure, Function, and Management","collection-title":"Ecological Studies","collection-number":"150","publisher":"Springer Berlin Heidelberg","page":"3-30","source":"link.springer.com","abstract":"Biological soil crusts result from an intimate association between soil particles and cyanobacteria, algae, microfungi, lichens, and bryophytes (in different proportions) which live within, or immediately on top of, the uppermost millimeters of soil. Soil particles are aggregated through the presence and activity of these biota, and the resultant living crust covers the surface of the ground as a coherent layer (Fig. 1.1). This definition does not include communities where soil particles are not aggregated by these organisms (e.g., cyanobacterial/algal horizons in littoral sand and mudflats), where organisms are not in close contact with the soil surface (e.g., thick moss-lichen mats growing on top of decaying organic material, as in boreal regions), nor where the majority of the biomass is above the soil surface (e.g., large club-moss mats found in North American grasslands or dense stands of fruticose lichens, such as Niebla and Teloschistes species from the coastal fog deserts of California and of Namibia, respectively). However, the boundaries between the latter communities and biological soil crusts are fluid. In a similar fashion, there is no strict dividing line between the cyanobacterial, green algal, and fungal species that occur in soil-crust communities, yet are also found in a multitude of additional habitats (e.g., intertidal mats, tree trunks and leaves, rock faces). Fig. 1.1. Schematic block diagram of a biological soil crust with </w:instrText>
-      </w:r>
-      <w:r>
-        <w:rPr>
-          <w:color w:val="000000" w:themeColor="text1"/>
-        </w:rPr>
-        <w:lastRenderedPageBreak/>
-        <w:instrText xml:space="preserve">typical colonizers. Thickness of the layer about 3 mm, organisms not drawn to scale. (Illustration Renate Klein-Rödder)","URL":"http://link.springer.com/chapter/10.1007/978-3-642-56475-8_1","ISBN":"978-3-540-43757-4","note":"DOI: 10.1007/978-3-642-56475-8_1","shortTitle":"Biological Soil Crusts","language":"en","author":[{"family":"Belnap","given":"J."},{"family":"Büdel","given":"B."},{"family":"Lange","given":"O. L."}],"editor":[{"family":"Belnap","given":"Prof Dr Jayne"},{"family":"Lange","given":"Prof Dr Drs h c Otto L."}],"issued":{"date-parts":[["2001"]]},"accessed":{"date-parts":[["2016",9,5]]}}}],"schema":"https://github.com/citation-style-language/schema/raw/master/csl-citation.json"} </w:instrText>
-      </w:r>
-      <w:r>
-        <w:rPr>
-          <w:color w:val="000000" w:themeColor="text1"/>
-        </w:rPr>
-        <w:fldChar w:fldCharType="separate"/>
-      </w:r>
-      <w:r>
-        <w:rPr>
-          <w:noProof/>
-          <w:color w:val="000000" w:themeColor="text1"/>
-        </w:rPr>
-        <w:t>(Belnap et al. 2001)</w:t>
-      </w:r>
-      <w:r>
-        <w:rPr>
-          <w:color w:val="000000" w:themeColor="text1"/>
-        </w:rPr>
-        <w:fldChar w:fldCharType="end"/>
-      </w:r>
-      <w:r>
-        <w:rPr>
-          <w:color w:val="000000" w:themeColor="text1"/>
-        </w:rPr>
-        <w:t>. In these environments, inva</w:t>
-      </w:r>
-      <w:r>
-        <w:rPr>
-          <w:color w:val="000000" w:themeColor="text1"/>
-        </w:rPr>
-        <w:t xml:space="preserve">ding </w:t>
-      </w:r>
-      <w:r>
-        <w:rPr>
-          <w:color w:val="000000" w:themeColor="text1"/>
-        </w:rPr>
-        <w:t xml:space="preserve">exotic </w:t>
-      </w:r>
-      <w:r>
-        <w:rPr>
-          <w:color w:val="000000" w:themeColor="text1"/>
-        </w:rPr>
-        <w:t xml:space="preserve">vascular plants are likely to have significant interactions with </w:t>
+        <w:t xml:space="preserve">to have significant interactions with </w:t>
       </w:r>
       <w:r>
         <w:rPr>
@@ -2563,15 +2556,7 @@
           <w:rFonts w:cs="Times New Roman"/>
           <w:color w:val="000000" w:themeColor="text1"/>
         </w:rPr>
-        <w:t xml:space="preserve">In this study, we </w:t>
-      </w:r>
-      <w:r>
-        <w:rPr>
-          <w:rFonts w:cs="Times New Roman"/>
-          <w:color w:val="000000" w:themeColor="text1"/>
-        </w:rPr>
-        <w:lastRenderedPageBreak/>
-        <w:t xml:space="preserve">investigate the effects of </w:t>
+        <w:t xml:space="preserve">In this study, we investigate the effects of </w:t>
       </w:r>
       <w:r>
         <w:rPr>
@@ -2928,7 +2913,16 @@
           <w:noProof/>
           <w:color w:val="000000" w:themeColor="text1"/>
         </w:rPr>
-        <w:t>(McNeil and Cushman 2005, Lortie and Cushman 2007, Cushman et al. 2010, Kleinhesselink et al. 2014)</w:t>
+        <w:t xml:space="preserve">(McNeil and Cushman 2005, </w:t>
+      </w:r>
+      <w:r>
+        <w:rPr>
+          <w:rFonts w:ascii="Times New Roman" w:hAnsi="Times New Roman"/>
+          <w:noProof/>
+          <w:color w:val="000000" w:themeColor="text1"/>
+        </w:rPr>
+        <w:lastRenderedPageBreak/>
+        <w:t>Lortie and Cushman 2007, Cushman et al. 2010, Kleinhesselink et al. 2014)</w:t>
       </w:r>
       <w:r>
         <w:rPr>
@@ -3293,7 +3287,6 @@
           <w:rFonts w:ascii="Times New Roman" w:hAnsi="Times New Roman"/>
           <w:color w:val="000000" w:themeColor="text1"/>
         </w:rPr>
-        <w:lastRenderedPageBreak/>
         <w:t xml:space="preserve">(Poaceae; hereafter referred to as a </w:t>
       </w:r>
       <w:r>
@@ -3879,6 +3872,7 @@
         <w:rPr>
           <w:color w:val="000000" w:themeColor="text1"/>
         </w:rPr>
+        <w:lastRenderedPageBreak/>
         <w:t>Methods</w:t>
       </w:r>
     </w:p>
@@ -4111,15 +4105,7 @@
           <w:rFonts w:ascii="Times New Roman" w:hAnsi="Times New Roman"/>
           <w:color w:val="000000" w:themeColor="text1"/>
         </w:rPr>
-        <w:t xml:space="preserve">es on each of the transects described above. To estimate the cover of </w:t>
-      </w:r>
-      <w:r>
-        <w:rPr>
-          <w:rFonts w:ascii="Times New Roman" w:hAnsi="Times New Roman"/>
-          <w:color w:val="000000" w:themeColor="text1"/>
-        </w:rPr>
-        <w:lastRenderedPageBreak/>
-        <w:t xml:space="preserve">mosses, we </w:t>
+        <w:t xml:space="preserve">es on each of the transects described above. To estimate the cover of mosses, we </w:t>
       </w:r>
       <w:r>
         <w:rPr>
@@ -4500,7 +4486,15 @@
           <w:rFonts w:ascii="Times New Roman" w:hAnsi="Times New Roman"/>
           <w:color w:val="000000" w:themeColor="text1"/>
         </w:rPr>
-        <w:t xml:space="preserve">end of the gradient and nine were located at the </w:t>
+        <w:t xml:space="preserve">end of the gradient and nine were </w:t>
+      </w:r>
+      <w:r>
+        <w:rPr>
+          <w:rFonts w:ascii="Times New Roman" w:hAnsi="Times New Roman"/>
+          <w:color w:val="000000" w:themeColor="text1"/>
+        </w:rPr>
+        <w:lastRenderedPageBreak/>
+        <w:t xml:space="preserve">located at the </w:t>
       </w:r>
       <w:r>
         <w:rPr>
@@ -4900,7 +4894,6 @@
           <w:rFonts w:ascii="Times New Roman" w:hAnsi="Times New Roman"/>
           <w:color w:val="000000" w:themeColor="text1"/>
         </w:rPr>
-        <w:lastRenderedPageBreak/>
         <w:t>S</w:t>
       </w:r>
       <w:r>
@@ -5200,6 +5193,7 @@
           <w:rFonts w:ascii="Times New Roman" w:hAnsi="Times New Roman"/>
           <w:color w:val="000000" w:themeColor="text1"/>
         </w:rPr>
+        <w:lastRenderedPageBreak/>
         <w:tab/>
       </w:r>
       <w:r>
@@ -5551,7 +5545,435 @@
           <w:rFonts w:ascii="Times New Roman" w:hAnsi="Times New Roman"/>
           <w:color w:val="000000" w:themeColor="text1"/>
         </w:rPr>
-        <w:t xml:space="preserve"> or bare sand) and their </w:t>
+        <w:t xml:space="preserve"> or bare sand) and their interaction affected the </w:t>
+      </w:r>
+      <w:r>
+        <w:rPr>
+          <w:rFonts w:ascii="Times New Roman" w:hAnsi="Times New Roman"/>
+          <w:color w:val="000000" w:themeColor="text1"/>
+        </w:rPr>
+        <w:t>final number of</w:t>
+      </w:r>
+      <w:r>
+        <w:rPr>
+          <w:rFonts w:ascii="Times New Roman" w:hAnsi="Times New Roman"/>
+          <w:color w:val="000000" w:themeColor="text1"/>
+        </w:rPr>
+        <w:t xml:space="preserve"> </w:t>
+      </w:r>
+      <w:r>
+        <w:rPr>
+          <w:rFonts w:ascii="Times New Roman" w:hAnsi="Times New Roman"/>
+          <w:color w:val="000000" w:themeColor="text1"/>
+        </w:rPr>
+        <w:t xml:space="preserve">surviving </w:t>
+      </w:r>
+      <w:r>
+        <w:rPr>
+          <w:rFonts w:ascii="Times New Roman" w:hAnsi="Times New Roman"/>
+          <w:i/>
+          <w:color w:val="000000" w:themeColor="text1"/>
+        </w:rPr>
+        <w:t>Bromus</w:t>
+      </w:r>
+      <w:r>
+        <w:rPr>
+          <w:rFonts w:ascii="Times New Roman" w:hAnsi="Times New Roman"/>
+          <w:color w:val="000000" w:themeColor="text1"/>
+        </w:rPr>
+        <w:t xml:space="preserve"> and </w:t>
+      </w:r>
+      <w:r>
+        <w:rPr>
+          <w:rFonts w:ascii="Times New Roman" w:hAnsi="Times New Roman"/>
+          <w:i/>
+          <w:color w:val="000000" w:themeColor="text1"/>
+        </w:rPr>
+        <w:t>Vulpia</w:t>
+      </w:r>
+      <w:r>
+        <w:rPr>
+          <w:rFonts w:ascii="Times New Roman" w:hAnsi="Times New Roman"/>
+          <w:i/>
+          <w:color w:val="000000" w:themeColor="text1"/>
+        </w:rPr>
+        <w:t xml:space="preserve"> </w:t>
+      </w:r>
+      <w:r>
+        <w:rPr>
+          <w:rFonts w:ascii="Times New Roman" w:hAnsi="Times New Roman"/>
+          <w:color w:val="000000" w:themeColor="text1"/>
+        </w:rPr>
+        <w:t xml:space="preserve">plants in each </w:t>
+      </w:r>
+      <w:r>
+        <w:rPr>
+          <w:rFonts w:ascii="Times New Roman" w:hAnsi="Times New Roman"/>
+          <w:color w:val="000000" w:themeColor="text1"/>
+        </w:rPr>
+        <w:t xml:space="preserve">experimental </w:t>
+      </w:r>
+      <w:r>
+        <w:rPr>
+          <w:rFonts w:ascii="Times New Roman" w:hAnsi="Times New Roman"/>
+          <w:color w:val="000000" w:themeColor="text1"/>
+        </w:rPr>
+        <w:t xml:space="preserve">patch. </w:t>
+      </w:r>
+      <w:r>
+        <w:rPr>
+          <w:rFonts w:ascii="Times New Roman" w:hAnsi="Times New Roman"/>
+          <w:color w:val="000000" w:themeColor="text1"/>
+        </w:rPr>
+        <w:t xml:space="preserve">Because we did not track </w:t>
+      </w:r>
+      <w:r>
+        <w:rPr>
+          <w:rFonts w:ascii="Times New Roman" w:hAnsi="Times New Roman"/>
+          <w:color w:val="000000" w:themeColor="text1"/>
+        </w:rPr>
+        <w:t>individual</w:t>
+      </w:r>
+      <w:r>
+        <w:rPr>
+          <w:rFonts w:ascii="Times New Roman" w:hAnsi="Times New Roman"/>
+          <w:color w:val="000000" w:themeColor="text1"/>
+        </w:rPr>
+        <w:t xml:space="preserve"> germination and survival</w:t>
+      </w:r>
+      <w:r>
+        <w:rPr>
+          <w:rFonts w:ascii="Times New Roman" w:hAnsi="Times New Roman"/>
+          <w:color w:val="000000" w:themeColor="text1"/>
+        </w:rPr>
+        <w:t xml:space="preserve">, our analysis focuses on the expected probability of </w:t>
+      </w:r>
+      <w:r>
+        <w:rPr>
+          <w:rFonts w:ascii="Times New Roman" w:hAnsi="Times New Roman"/>
+          <w:color w:val="000000" w:themeColor="text1"/>
+        </w:rPr>
+        <w:t>one</w:t>
+      </w:r>
+      <w:r>
+        <w:rPr>
+          <w:rFonts w:ascii="Times New Roman" w:hAnsi="Times New Roman"/>
+          <w:color w:val="000000" w:themeColor="text1"/>
+        </w:rPr>
+        <w:t xml:space="preserve"> of the five seeds planted in each patch transitioning to an adult plant at the end of the growing season. </w:t>
+      </w:r>
+      <w:r>
+        <w:rPr>
+          <w:rFonts w:ascii="Times New Roman" w:hAnsi="Times New Roman"/>
+          <w:color w:val="000000" w:themeColor="text1"/>
+        </w:rPr>
+        <w:t>The model included t</w:t>
+      </w:r>
+      <w:r>
+        <w:rPr>
+          <w:rFonts w:ascii="Times New Roman" w:hAnsi="Times New Roman"/>
+          <w:color w:val="000000" w:themeColor="text1"/>
+        </w:rPr>
+        <w:t>reatmen</w:t>
+      </w:r>
+      <w:r>
+        <w:rPr>
+          <w:rFonts w:ascii="Times New Roman" w:hAnsi="Times New Roman"/>
+          <w:color w:val="000000" w:themeColor="text1"/>
+        </w:rPr>
+        <w:t>t</w:t>
+      </w:r>
+      <w:r>
+        <w:rPr>
+          <w:rFonts w:ascii="Times New Roman" w:hAnsi="Times New Roman"/>
+          <w:color w:val="000000" w:themeColor="text1"/>
+        </w:rPr>
+        <w:t>,</w:t>
+      </w:r>
+      <w:r>
+        <w:rPr>
+          <w:rFonts w:ascii="Times New Roman" w:hAnsi="Times New Roman"/>
+          <w:color w:val="000000" w:themeColor="text1"/>
+        </w:rPr>
+        <w:t xml:space="preserve"> </w:t>
+      </w:r>
+      <w:r>
+        <w:rPr>
+          <w:rFonts w:ascii="Times New Roman" w:hAnsi="Times New Roman"/>
+          <w:color w:val="000000" w:themeColor="text1"/>
+        </w:rPr>
+        <w:t>gradient position</w:t>
+      </w:r>
+      <w:r>
+        <w:rPr>
+          <w:rFonts w:ascii="Times New Roman" w:hAnsi="Times New Roman"/>
+          <w:color w:val="000000" w:themeColor="text1"/>
+        </w:rPr>
+        <w:t xml:space="preserve"> </w:t>
+      </w:r>
+      <w:r>
+        <w:rPr>
+          <w:rFonts w:ascii="Times New Roman" w:hAnsi="Times New Roman"/>
+          <w:color w:val="000000" w:themeColor="text1"/>
+        </w:rPr>
+        <w:t>and their interaction</w:t>
+      </w:r>
+      <w:r>
+        <w:rPr>
+          <w:rFonts w:ascii="Times New Roman" w:hAnsi="Times New Roman"/>
+          <w:color w:val="000000" w:themeColor="text1"/>
+        </w:rPr>
+        <w:t xml:space="preserve"> as fixed effects</w:t>
+      </w:r>
+      <w:r>
+        <w:rPr>
+          <w:rFonts w:ascii="Times New Roman" w:hAnsi="Times New Roman"/>
+          <w:color w:val="000000" w:themeColor="text1"/>
+        </w:rPr>
+        <w:t xml:space="preserve"> </w:t>
+      </w:r>
+      <w:r>
+        <w:rPr>
+          <w:rFonts w:ascii="Times New Roman" w:hAnsi="Times New Roman"/>
+          <w:color w:val="000000" w:themeColor="text1"/>
+        </w:rPr>
+        <w:t xml:space="preserve">and the 18 experimental blocks </w:t>
+      </w:r>
+      <w:r>
+        <w:rPr>
+          <w:rFonts w:ascii="Times New Roman" w:hAnsi="Times New Roman"/>
+          <w:color w:val="000000" w:themeColor="text1"/>
+        </w:rPr>
+        <w:t>a</w:t>
+      </w:r>
+      <w:r>
+        <w:rPr>
+          <w:rFonts w:ascii="Times New Roman" w:hAnsi="Times New Roman"/>
+          <w:color w:val="000000" w:themeColor="text1"/>
+        </w:rPr>
+        <w:t xml:space="preserve">s random </w:t>
+      </w:r>
+      <w:r>
+        <w:rPr>
+          <w:rFonts w:ascii="Times New Roman" w:hAnsi="Times New Roman"/>
+          <w:color w:val="000000" w:themeColor="text1"/>
+        </w:rPr>
+        <w:t>effects</w:t>
+      </w:r>
+      <w:r>
+        <w:rPr>
+          <w:rFonts w:ascii="Times New Roman" w:hAnsi="Times New Roman"/>
+          <w:color w:val="000000" w:themeColor="text1"/>
+        </w:rPr>
+        <w:t>. We fit the model with</w:t>
+      </w:r>
+      <w:r>
+        <w:rPr>
+          <w:rFonts w:ascii="Times New Roman" w:hAnsi="Times New Roman"/>
+          <w:color w:val="000000" w:themeColor="text1"/>
+        </w:rPr>
+        <w:t xml:space="preserve"> </w:t>
+      </w:r>
+      <w:r>
+        <w:rPr>
+          <w:rFonts w:ascii="Times New Roman" w:hAnsi="Times New Roman"/>
+          <w:color w:val="000000" w:themeColor="text1"/>
+        </w:rPr>
+        <w:t xml:space="preserve">a </w:t>
+      </w:r>
+      <w:r>
+        <w:rPr>
+          <w:rFonts w:ascii="Times New Roman" w:hAnsi="Times New Roman"/>
+          <w:color w:val="000000" w:themeColor="text1"/>
+        </w:rPr>
+        <w:t>generalized linear mixed effects model</w:t>
+      </w:r>
+      <w:r>
+        <w:rPr>
+          <w:rFonts w:ascii="Times New Roman" w:hAnsi="Times New Roman"/>
+          <w:color w:val="000000" w:themeColor="text1"/>
+        </w:rPr>
+        <w:t xml:space="preserve"> </w:t>
+      </w:r>
+      <w:r>
+        <w:rPr>
+          <w:rFonts w:ascii="Times New Roman" w:hAnsi="Times New Roman"/>
+          <w:color w:val="000000" w:themeColor="text1"/>
+        </w:rPr>
+        <w:t xml:space="preserve">with a logit link and </w:t>
+      </w:r>
+      <w:r>
+        <w:rPr>
+          <w:rFonts w:ascii="Times New Roman" w:hAnsi="Times New Roman"/>
+          <w:color w:val="000000" w:themeColor="text1"/>
+        </w:rPr>
+        <w:t xml:space="preserve">binomial errors </w:t>
+      </w:r>
+      <w:r>
+        <w:rPr>
+          <w:rFonts w:ascii="Times New Roman" w:hAnsi="Times New Roman"/>
+          <w:color w:val="000000" w:themeColor="text1"/>
+        </w:rPr>
+        <w:t xml:space="preserve">in the lme4 package in R </w:t>
+      </w:r>
+      <w:r>
+        <w:rPr>
+          <w:color w:val="000000" w:themeColor="text1"/>
+        </w:rPr>
+        <w:fldChar w:fldCharType="begin"/>
+      </w:r>
+      <w:r>
+        <w:rPr>
+          <w:rFonts w:ascii="Times New Roman" w:hAnsi="Times New Roman"/>
+          <w:color w:val="000000" w:themeColor="text1"/>
+        </w:rPr>
+        <w:instrText xml:space="preserve"> ADDIN ZOTERO_ITEM CSL_CITATION {"citationID":"3fENnzPC","properties":{"formattedCitation":"(Bates et al. 2015)","plainCitation":"(Bates et al. 2015)","noteIndex":0},"citationItems":[{"id":107,"uris":["http://zotero.org/users/688880/items/5W3SKHAI"],"uri":["http://zotero.org/users/688880/items/5W3SKHAI"],"itemData":{"id":107,"type":"article-journal","title":"Fitting Linear Mixed-Effects Models Using lme4","container-title":"Journal of Statistical Software","page":"1–48","volume":"67","issue":"1","DOI":"10.18637/jss.v067.i01","author":[{"family":"Bates","given":"Douglas"},{"family":"Mächler","given":"Martin"},{"family":"Bolker","given":"Ben"},{"family":"Walker","given":"Steve"}],"issued":{"date-parts":[["2015"]]}}}],"schema":"https://github.com/citation-style-language/schema/raw/master/csl-citation.json"} </w:instrText>
+      </w:r>
+      <w:r>
+        <w:rPr>
+          <w:color w:val="000000" w:themeColor="text1"/>
+        </w:rPr>
+        <w:fldChar w:fldCharType="separate"/>
+      </w:r>
+      <w:r>
+        <w:rPr>
+          <w:rFonts w:ascii="Times New Roman" w:hAnsi="Times New Roman"/>
+          <w:noProof/>
+          <w:color w:val="000000" w:themeColor="text1"/>
+        </w:rPr>
+        <w:t>(Bates et al. 2015)</w:t>
+      </w:r>
+      <w:r>
+        <w:rPr>
+          <w:color w:val="000000" w:themeColor="text1"/>
+        </w:rPr>
+        <w:fldChar w:fldCharType="end"/>
+      </w:r>
+      <w:r>
+        <w:rPr>
+          <w:rFonts w:ascii="Times New Roman" w:hAnsi="Times New Roman"/>
+          <w:color w:val="000000" w:themeColor="text1"/>
+        </w:rPr>
+        <w:t xml:space="preserve">. </w:t>
+      </w:r>
+      <w:r>
+        <w:rPr>
+          <w:rFonts w:ascii="Times New Roman" w:hAnsi="Times New Roman"/>
+          <w:color w:val="000000" w:themeColor="text1"/>
+        </w:rPr>
+        <w:t>We analyzed the log average aboveground biomass of each species using the same model structure but with</w:t>
+      </w:r>
+      <w:r>
+        <w:rPr>
+          <w:rFonts w:ascii="Times New Roman" w:hAnsi="Times New Roman"/>
+          <w:color w:val="000000" w:themeColor="text1"/>
+        </w:rPr>
+        <w:t xml:space="preserve">in a </w:t>
+      </w:r>
+      <w:r>
+        <w:rPr>
+          <w:rFonts w:ascii="Times New Roman" w:hAnsi="Times New Roman"/>
+          <w:color w:val="000000" w:themeColor="text1"/>
+        </w:rPr>
+        <w:t>linear model with</w:t>
+      </w:r>
+      <w:r>
+        <w:rPr>
+          <w:rFonts w:ascii="Times New Roman" w:hAnsi="Times New Roman"/>
+          <w:color w:val="000000" w:themeColor="text1"/>
+        </w:rPr>
+        <w:t xml:space="preserve"> normal errors. </w:t>
+      </w:r>
+      <w:r>
+        <w:rPr>
+          <w:rFonts w:ascii="Times New Roman" w:hAnsi="Times New Roman"/>
+          <w:color w:val="000000" w:themeColor="text1"/>
+        </w:rPr>
+        <w:t>Similarly, w</w:t>
+      </w:r>
+      <w:r>
+        <w:rPr>
+          <w:rFonts w:ascii="Times New Roman" w:hAnsi="Times New Roman"/>
+          <w:color w:val="000000" w:themeColor="text1"/>
+        </w:rPr>
+        <w:t xml:space="preserve">e analyzed the number of inflorescences produced in each </w:t>
+      </w:r>
+      <w:r>
+        <w:rPr>
+          <w:rFonts w:ascii="Times New Roman" w:hAnsi="Times New Roman"/>
+          <w:color w:val="000000" w:themeColor="text1"/>
+        </w:rPr>
+        <w:t xml:space="preserve">experimental </w:t>
+      </w:r>
+      <w:r>
+        <w:rPr>
+          <w:rFonts w:ascii="Times New Roman" w:hAnsi="Times New Roman"/>
+          <w:color w:val="000000" w:themeColor="text1"/>
+        </w:rPr>
+        <w:t xml:space="preserve">patch using </w:t>
+      </w:r>
+      <w:r>
+        <w:rPr>
+          <w:rFonts w:ascii="Times New Roman" w:hAnsi="Times New Roman"/>
+          <w:color w:val="000000" w:themeColor="text1"/>
+        </w:rPr>
+        <w:t xml:space="preserve">a </w:t>
+      </w:r>
+      <w:r>
+        <w:rPr>
+          <w:rFonts w:ascii="Times New Roman" w:hAnsi="Times New Roman"/>
+          <w:color w:val="000000" w:themeColor="text1"/>
+        </w:rPr>
+        <w:t xml:space="preserve">generalized linear </w:t>
+      </w:r>
+      <w:r>
+        <w:rPr>
+          <w:rFonts w:ascii="Times New Roman" w:hAnsi="Times New Roman"/>
+          <w:color w:val="000000" w:themeColor="text1"/>
+        </w:rPr>
+        <w:t>model</w:t>
+      </w:r>
+      <w:r>
+        <w:rPr>
+          <w:rFonts w:ascii="Times New Roman" w:hAnsi="Times New Roman"/>
+          <w:color w:val="000000" w:themeColor="text1"/>
+        </w:rPr>
+        <w:t xml:space="preserve"> </w:t>
+      </w:r>
+      <w:r>
+        <w:rPr>
+          <w:rFonts w:ascii="Times New Roman" w:hAnsi="Times New Roman"/>
+          <w:color w:val="000000" w:themeColor="text1"/>
+        </w:rPr>
+        <w:t>with</w:t>
+      </w:r>
+      <w:r>
+        <w:rPr>
+          <w:rFonts w:ascii="Times New Roman" w:hAnsi="Times New Roman"/>
+          <w:color w:val="000000" w:themeColor="text1"/>
+        </w:rPr>
+        <w:t xml:space="preserve"> a log-link and</w:t>
+      </w:r>
+      <w:r>
+        <w:rPr>
+          <w:rFonts w:ascii="Times New Roman" w:hAnsi="Times New Roman"/>
+          <w:color w:val="000000" w:themeColor="text1"/>
+        </w:rPr>
+        <w:t xml:space="preserve"> quasi</w:t>
+      </w:r>
+      <w:r>
+        <w:rPr>
+          <w:rFonts w:ascii="Times New Roman" w:hAnsi="Times New Roman"/>
+          <w:color w:val="000000" w:themeColor="text1"/>
+        </w:rPr>
+        <w:t>-</w:t>
+      </w:r>
+      <w:r>
+        <w:rPr>
+          <w:rFonts w:ascii="Times New Roman" w:hAnsi="Times New Roman"/>
+          <w:color w:val="000000" w:themeColor="text1"/>
+        </w:rPr>
+        <w:t xml:space="preserve">poisson errors. We used the number of </w:t>
       </w:r>
       <w:r>
         <w:rPr>
@@ -5559,435 +5981,7 @@
           <w:color w:val="000000" w:themeColor="text1"/>
         </w:rPr>
         <w:lastRenderedPageBreak/>
-        <w:t xml:space="preserve">interaction affected the </w:t>
-      </w:r>
-      <w:r>
-        <w:rPr>
-          <w:rFonts w:ascii="Times New Roman" w:hAnsi="Times New Roman"/>
-          <w:color w:val="000000" w:themeColor="text1"/>
-        </w:rPr>
-        <w:t>final number of</w:t>
-      </w:r>
-      <w:r>
-        <w:rPr>
-          <w:rFonts w:ascii="Times New Roman" w:hAnsi="Times New Roman"/>
-          <w:color w:val="000000" w:themeColor="text1"/>
-        </w:rPr>
-        <w:t xml:space="preserve"> </w:t>
-      </w:r>
-      <w:r>
-        <w:rPr>
-          <w:rFonts w:ascii="Times New Roman" w:hAnsi="Times New Roman"/>
-          <w:color w:val="000000" w:themeColor="text1"/>
-        </w:rPr>
-        <w:t xml:space="preserve">surviving </w:t>
-      </w:r>
-      <w:r>
-        <w:rPr>
-          <w:rFonts w:ascii="Times New Roman" w:hAnsi="Times New Roman"/>
-          <w:i/>
-          <w:color w:val="000000" w:themeColor="text1"/>
-        </w:rPr>
-        <w:t>Bromus</w:t>
-      </w:r>
-      <w:r>
-        <w:rPr>
-          <w:rFonts w:ascii="Times New Roman" w:hAnsi="Times New Roman"/>
-          <w:color w:val="000000" w:themeColor="text1"/>
-        </w:rPr>
-        <w:t xml:space="preserve"> and </w:t>
-      </w:r>
-      <w:r>
-        <w:rPr>
-          <w:rFonts w:ascii="Times New Roman" w:hAnsi="Times New Roman"/>
-          <w:i/>
-          <w:color w:val="000000" w:themeColor="text1"/>
-        </w:rPr>
-        <w:t>Vulpia</w:t>
-      </w:r>
-      <w:r>
-        <w:rPr>
-          <w:rFonts w:ascii="Times New Roman" w:hAnsi="Times New Roman"/>
-          <w:i/>
-          <w:color w:val="000000" w:themeColor="text1"/>
-        </w:rPr>
-        <w:t xml:space="preserve"> </w:t>
-      </w:r>
-      <w:r>
-        <w:rPr>
-          <w:rFonts w:ascii="Times New Roman" w:hAnsi="Times New Roman"/>
-          <w:color w:val="000000" w:themeColor="text1"/>
-        </w:rPr>
-        <w:t xml:space="preserve">plants in each </w:t>
-      </w:r>
-      <w:r>
-        <w:rPr>
-          <w:rFonts w:ascii="Times New Roman" w:hAnsi="Times New Roman"/>
-          <w:color w:val="000000" w:themeColor="text1"/>
-        </w:rPr>
-        <w:t xml:space="preserve">experimental </w:t>
-      </w:r>
-      <w:r>
-        <w:rPr>
-          <w:rFonts w:ascii="Times New Roman" w:hAnsi="Times New Roman"/>
-          <w:color w:val="000000" w:themeColor="text1"/>
-        </w:rPr>
-        <w:t xml:space="preserve">patch. </w:t>
-      </w:r>
-      <w:r>
-        <w:rPr>
-          <w:rFonts w:ascii="Times New Roman" w:hAnsi="Times New Roman"/>
-          <w:color w:val="000000" w:themeColor="text1"/>
-        </w:rPr>
-        <w:t xml:space="preserve">Because we did not track </w:t>
-      </w:r>
-      <w:r>
-        <w:rPr>
-          <w:rFonts w:ascii="Times New Roman" w:hAnsi="Times New Roman"/>
-          <w:color w:val="000000" w:themeColor="text1"/>
-        </w:rPr>
-        <w:t>individual</w:t>
-      </w:r>
-      <w:r>
-        <w:rPr>
-          <w:rFonts w:ascii="Times New Roman" w:hAnsi="Times New Roman"/>
-          <w:color w:val="000000" w:themeColor="text1"/>
-        </w:rPr>
-        <w:t xml:space="preserve"> germination and survival</w:t>
-      </w:r>
-      <w:r>
-        <w:rPr>
-          <w:rFonts w:ascii="Times New Roman" w:hAnsi="Times New Roman"/>
-          <w:color w:val="000000" w:themeColor="text1"/>
-        </w:rPr>
-        <w:t xml:space="preserve">, our analysis focuses on the expected probability of </w:t>
-      </w:r>
-      <w:r>
-        <w:rPr>
-          <w:rFonts w:ascii="Times New Roman" w:hAnsi="Times New Roman"/>
-          <w:color w:val="000000" w:themeColor="text1"/>
-        </w:rPr>
-        <w:t>one</w:t>
-      </w:r>
-      <w:r>
-        <w:rPr>
-          <w:rFonts w:ascii="Times New Roman" w:hAnsi="Times New Roman"/>
-          <w:color w:val="000000" w:themeColor="text1"/>
-        </w:rPr>
-        <w:t xml:space="preserve"> of the five seeds planted in each patch transitioning to an adult plant at the end of the growing season. </w:t>
-      </w:r>
-      <w:r>
-        <w:rPr>
-          <w:rFonts w:ascii="Times New Roman" w:hAnsi="Times New Roman"/>
-          <w:color w:val="000000" w:themeColor="text1"/>
-        </w:rPr>
-        <w:t>The model included t</w:t>
-      </w:r>
-      <w:r>
-        <w:rPr>
-          <w:rFonts w:ascii="Times New Roman" w:hAnsi="Times New Roman"/>
-          <w:color w:val="000000" w:themeColor="text1"/>
-        </w:rPr>
-        <w:t>reatmen</w:t>
-      </w:r>
-      <w:r>
-        <w:rPr>
-          <w:rFonts w:ascii="Times New Roman" w:hAnsi="Times New Roman"/>
-          <w:color w:val="000000" w:themeColor="text1"/>
-        </w:rPr>
-        <w:t>t</w:t>
-      </w:r>
-      <w:r>
-        <w:rPr>
-          <w:rFonts w:ascii="Times New Roman" w:hAnsi="Times New Roman"/>
-          <w:color w:val="000000" w:themeColor="text1"/>
-        </w:rPr>
-        <w:t>,</w:t>
-      </w:r>
-      <w:r>
-        <w:rPr>
-          <w:rFonts w:ascii="Times New Roman" w:hAnsi="Times New Roman"/>
-          <w:color w:val="000000" w:themeColor="text1"/>
-        </w:rPr>
-        <w:t xml:space="preserve"> </w:t>
-      </w:r>
-      <w:r>
-        <w:rPr>
-          <w:rFonts w:ascii="Times New Roman" w:hAnsi="Times New Roman"/>
-          <w:color w:val="000000" w:themeColor="text1"/>
-        </w:rPr>
-        <w:t>gradient position</w:t>
-      </w:r>
-      <w:r>
-        <w:rPr>
-          <w:rFonts w:ascii="Times New Roman" w:hAnsi="Times New Roman"/>
-          <w:color w:val="000000" w:themeColor="text1"/>
-        </w:rPr>
-        <w:t xml:space="preserve"> </w:t>
-      </w:r>
-      <w:r>
-        <w:rPr>
-          <w:rFonts w:ascii="Times New Roman" w:hAnsi="Times New Roman"/>
-          <w:color w:val="000000" w:themeColor="text1"/>
-        </w:rPr>
-        <w:t>and their interaction</w:t>
-      </w:r>
-      <w:r>
-        <w:rPr>
-          <w:rFonts w:ascii="Times New Roman" w:hAnsi="Times New Roman"/>
-          <w:color w:val="000000" w:themeColor="text1"/>
-        </w:rPr>
-        <w:t xml:space="preserve"> as fixed effects</w:t>
-      </w:r>
-      <w:r>
-        <w:rPr>
-          <w:rFonts w:ascii="Times New Roman" w:hAnsi="Times New Roman"/>
-          <w:color w:val="000000" w:themeColor="text1"/>
-        </w:rPr>
-        <w:t xml:space="preserve"> </w:t>
-      </w:r>
-      <w:r>
-        <w:rPr>
-          <w:rFonts w:ascii="Times New Roman" w:hAnsi="Times New Roman"/>
-          <w:color w:val="000000" w:themeColor="text1"/>
-        </w:rPr>
-        <w:t xml:space="preserve">and the 18 experimental blocks </w:t>
-      </w:r>
-      <w:r>
-        <w:rPr>
-          <w:rFonts w:ascii="Times New Roman" w:hAnsi="Times New Roman"/>
-          <w:color w:val="000000" w:themeColor="text1"/>
-        </w:rPr>
-        <w:t>a</w:t>
-      </w:r>
-      <w:r>
-        <w:rPr>
-          <w:rFonts w:ascii="Times New Roman" w:hAnsi="Times New Roman"/>
-          <w:color w:val="000000" w:themeColor="text1"/>
-        </w:rPr>
-        <w:t xml:space="preserve">s random </w:t>
-      </w:r>
-      <w:r>
-        <w:rPr>
-          <w:rFonts w:ascii="Times New Roman" w:hAnsi="Times New Roman"/>
-          <w:color w:val="000000" w:themeColor="text1"/>
-        </w:rPr>
-        <w:t>effects</w:t>
-      </w:r>
-      <w:r>
-        <w:rPr>
-          <w:rFonts w:ascii="Times New Roman" w:hAnsi="Times New Roman"/>
-          <w:color w:val="000000" w:themeColor="text1"/>
-        </w:rPr>
-        <w:t>. We fit the model with</w:t>
-      </w:r>
-      <w:r>
-        <w:rPr>
-          <w:rFonts w:ascii="Times New Roman" w:hAnsi="Times New Roman"/>
-          <w:color w:val="000000" w:themeColor="text1"/>
-        </w:rPr>
-        <w:t xml:space="preserve"> </w:t>
-      </w:r>
-      <w:r>
-        <w:rPr>
-          <w:rFonts w:ascii="Times New Roman" w:hAnsi="Times New Roman"/>
-          <w:color w:val="000000" w:themeColor="text1"/>
-        </w:rPr>
-        <w:t xml:space="preserve">a </w:t>
-      </w:r>
-      <w:r>
-        <w:rPr>
-          <w:rFonts w:ascii="Times New Roman" w:hAnsi="Times New Roman"/>
-          <w:color w:val="000000" w:themeColor="text1"/>
-        </w:rPr>
-        <w:t>generalized linear mixed effects model</w:t>
-      </w:r>
-      <w:r>
-        <w:rPr>
-          <w:rFonts w:ascii="Times New Roman" w:hAnsi="Times New Roman"/>
-          <w:color w:val="000000" w:themeColor="text1"/>
-        </w:rPr>
-        <w:t xml:space="preserve"> </w:t>
-      </w:r>
-      <w:r>
-        <w:rPr>
-          <w:rFonts w:ascii="Times New Roman" w:hAnsi="Times New Roman"/>
-          <w:color w:val="000000" w:themeColor="text1"/>
-        </w:rPr>
-        <w:t xml:space="preserve">with a logit link and </w:t>
-      </w:r>
-      <w:r>
-        <w:rPr>
-          <w:rFonts w:ascii="Times New Roman" w:hAnsi="Times New Roman"/>
-          <w:color w:val="000000" w:themeColor="text1"/>
-        </w:rPr>
-        <w:t xml:space="preserve">binomial errors </w:t>
-      </w:r>
-      <w:r>
-        <w:rPr>
-          <w:rFonts w:ascii="Times New Roman" w:hAnsi="Times New Roman"/>
-          <w:color w:val="000000" w:themeColor="text1"/>
-        </w:rPr>
-        <w:t xml:space="preserve">in the lme4 package in R </w:t>
-      </w:r>
-      <w:r>
-        <w:rPr>
-          <w:color w:val="000000" w:themeColor="text1"/>
-        </w:rPr>
-        <w:fldChar w:fldCharType="begin"/>
-      </w:r>
-      <w:r>
-        <w:rPr>
-          <w:rFonts w:ascii="Times New Roman" w:hAnsi="Times New Roman"/>
-          <w:color w:val="000000" w:themeColor="text1"/>
-        </w:rPr>
-        <w:instrText xml:space="preserve"> ADDIN ZOTERO_ITEM CSL_CITATION {"citationID":"3fENnzPC","properties":{"formattedCitation":"(Bates et al. 2015)","plainCitation":"(Bates et al. 2015)","noteIndex":0},"citationItems":[{"id":107,"uris":["http://zotero.org/users/688880/items/5W3SKHAI"],"uri":["http://zotero.org/users/688880/items/5W3SKHAI"],"itemData":{"id":107,"type":"article-journal","title":"Fitting Linear Mixed-Effects Models Using lme4","container-title":"Journal of Statistical Software","page":"1–48","volume":"67","issue":"1","DOI":"10.18637/jss.v067.i01","author":[{"family":"Bates","given":"Douglas"},{"family":"Mächler","given":"Martin"},{"family":"Bolker","given":"Ben"},{"family":"Walker","given":"Steve"}],"issued":{"date-parts":[["2015"]]}}}],"schema":"https://github.com/citation-style-language/schema/raw/master/csl-citation.json"} </w:instrText>
-      </w:r>
-      <w:r>
-        <w:rPr>
-          <w:color w:val="000000" w:themeColor="text1"/>
-        </w:rPr>
-        <w:fldChar w:fldCharType="separate"/>
-      </w:r>
-      <w:r>
-        <w:rPr>
-          <w:rFonts w:ascii="Times New Roman" w:hAnsi="Times New Roman"/>
-          <w:noProof/>
-          <w:color w:val="000000" w:themeColor="text1"/>
-        </w:rPr>
-        <w:t>(Bates et al. 2015)</w:t>
-      </w:r>
-      <w:r>
-        <w:rPr>
-          <w:color w:val="000000" w:themeColor="text1"/>
-        </w:rPr>
-        <w:fldChar w:fldCharType="end"/>
-      </w:r>
-      <w:r>
-        <w:rPr>
-          <w:rFonts w:ascii="Times New Roman" w:hAnsi="Times New Roman"/>
-          <w:color w:val="000000" w:themeColor="text1"/>
-        </w:rPr>
-        <w:t xml:space="preserve">. </w:t>
-      </w:r>
-      <w:r>
-        <w:rPr>
-          <w:rFonts w:ascii="Times New Roman" w:hAnsi="Times New Roman"/>
-          <w:color w:val="000000" w:themeColor="text1"/>
-        </w:rPr>
-        <w:t>We analyzed the log average aboveground biomass of each species using the same model structure but with</w:t>
-      </w:r>
-      <w:r>
-        <w:rPr>
-          <w:rFonts w:ascii="Times New Roman" w:hAnsi="Times New Roman"/>
-          <w:color w:val="000000" w:themeColor="text1"/>
-        </w:rPr>
-        <w:t xml:space="preserve">in a </w:t>
-      </w:r>
-      <w:r>
-        <w:rPr>
-          <w:rFonts w:ascii="Times New Roman" w:hAnsi="Times New Roman"/>
-          <w:color w:val="000000" w:themeColor="text1"/>
-        </w:rPr>
-        <w:t>linear model with</w:t>
-      </w:r>
-      <w:r>
-        <w:rPr>
-          <w:rFonts w:ascii="Times New Roman" w:hAnsi="Times New Roman"/>
-          <w:color w:val="000000" w:themeColor="text1"/>
-        </w:rPr>
-        <w:t xml:space="preserve"> normal errors. </w:t>
-      </w:r>
-      <w:r>
-        <w:rPr>
-          <w:rFonts w:ascii="Times New Roman" w:hAnsi="Times New Roman"/>
-          <w:color w:val="000000" w:themeColor="text1"/>
-        </w:rPr>
-        <w:t>Similarly, w</w:t>
-      </w:r>
-      <w:r>
-        <w:rPr>
-          <w:rFonts w:ascii="Times New Roman" w:hAnsi="Times New Roman"/>
-          <w:color w:val="000000" w:themeColor="text1"/>
-        </w:rPr>
-        <w:t xml:space="preserve">e analyzed the number of inflorescences produced in each </w:t>
-      </w:r>
-      <w:r>
-        <w:rPr>
-          <w:rFonts w:ascii="Times New Roman" w:hAnsi="Times New Roman"/>
-          <w:color w:val="000000" w:themeColor="text1"/>
-        </w:rPr>
-        <w:t xml:space="preserve">experimental </w:t>
-      </w:r>
-      <w:r>
-        <w:rPr>
-          <w:rFonts w:ascii="Times New Roman" w:hAnsi="Times New Roman"/>
-          <w:color w:val="000000" w:themeColor="text1"/>
-        </w:rPr>
-        <w:t xml:space="preserve">patch using </w:t>
-      </w:r>
-      <w:r>
-        <w:rPr>
-          <w:rFonts w:ascii="Times New Roman" w:hAnsi="Times New Roman"/>
-          <w:color w:val="000000" w:themeColor="text1"/>
-        </w:rPr>
-        <w:t xml:space="preserve">a </w:t>
-      </w:r>
-      <w:r>
-        <w:rPr>
-          <w:rFonts w:ascii="Times New Roman" w:hAnsi="Times New Roman"/>
-          <w:color w:val="000000" w:themeColor="text1"/>
-        </w:rPr>
-        <w:t xml:space="preserve">generalized linear </w:t>
-      </w:r>
-      <w:r>
-        <w:rPr>
-          <w:rFonts w:ascii="Times New Roman" w:hAnsi="Times New Roman"/>
-          <w:color w:val="000000" w:themeColor="text1"/>
-        </w:rPr>
-        <w:t>model</w:t>
-      </w:r>
-      <w:r>
-        <w:rPr>
-          <w:rFonts w:ascii="Times New Roman" w:hAnsi="Times New Roman"/>
-          <w:color w:val="000000" w:themeColor="text1"/>
-        </w:rPr>
-        <w:t xml:space="preserve"> </w:t>
-      </w:r>
-      <w:r>
-        <w:rPr>
-          <w:rFonts w:ascii="Times New Roman" w:hAnsi="Times New Roman"/>
-          <w:color w:val="000000" w:themeColor="text1"/>
-        </w:rPr>
-        <w:t>with</w:t>
-      </w:r>
-      <w:r>
-        <w:rPr>
-          <w:rFonts w:ascii="Times New Roman" w:hAnsi="Times New Roman"/>
-          <w:color w:val="000000" w:themeColor="text1"/>
-        </w:rPr>
-        <w:t xml:space="preserve"> a log-link and</w:t>
-      </w:r>
-      <w:r>
-        <w:rPr>
-          <w:rFonts w:ascii="Times New Roman" w:hAnsi="Times New Roman"/>
-          <w:color w:val="000000" w:themeColor="text1"/>
-        </w:rPr>
-        <w:t xml:space="preserve"> quasi</w:t>
-      </w:r>
-      <w:r>
-        <w:rPr>
-          <w:rFonts w:ascii="Times New Roman" w:hAnsi="Times New Roman"/>
-          <w:color w:val="000000" w:themeColor="text1"/>
-        </w:rPr>
-        <w:t>-</w:t>
-      </w:r>
-      <w:r>
-        <w:rPr>
-          <w:rFonts w:ascii="Times New Roman" w:hAnsi="Times New Roman"/>
-          <w:color w:val="000000" w:themeColor="text1"/>
-        </w:rPr>
-        <w:t>poisson errors. We used the number of surviving plants in each patch as an offset term</w:t>
+        <w:t>surviving plants in each patch as an offset term</w:t>
       </w:r>
       <w:r>
         <w:rPr>
@@ -6292,14 +6286,168 @@
         </w:rPr>
         <w:t>Github (</w:t>
       </w:r>
-      <w:hyperlink r:id="rId9" w:history="1">
+      <w:ins w:id="38" w:author="Andy Kleinhesselink" w:date="2019-03-19T08:59:00Z">
+        <w:r>
+          <w:fldChar w:fldCharType="begin"/>
+        </w:r>
+        <w:r>
+          <w:instrText xml:space="preserve"> HYPERLINK "</w:instrText>
+        </w:r>
+      </w:ins>
+      <w:r>
+        <w:rPr>
+          <w:rPrChange w:id="39" w:author="Andy Kleinhesselink" w:date="2019-03-19T08:59:00Z">
+            <w:rPr>
+              <w:rStyle w:val="Hyperlink"/>
+            </w:rPr>
+          </w:rPrChange>
+        </w:rPr>
+        <w:instrText>https://github.com/akleinhesselink/moss_analysis/releases/tag/</w:instrText>
+      </w:r>
+      <w:ins w:id="40" w:author="Andy Kleinhesselink" w:date="2019-03-19T08:58:00Z">
+        <w:r>
+          <w:rPr>
+            <w:rPrChange w:id="41" w:author="Andy Kleinhesselink" w:date="2019-03-19T08:59:00Z">
+              <w:rPr>
+                <w:rStyle w:val="Hyperlink"/>
+              </w:rPr>
+            </w:rPrChange>
+          </w:rPr>
+          <w:instrText>v</w:instrText>
+        </w:r>
+        <w:r>
+          <w:rPr>
+            <w:rPrChange w:id="42" w:author="Andy Kleinhesselink" w:date="2019-03-19T08:59:00Z">
+              <w:rPr>
+                <w:rStyle w:val="Hyperlink"/>
+              </w:rPr>
+            </w:rPrChange>
+          </w:rPr>
+          <w:instrText>2</w:instrText>
+        </w:r>
+      </w:ins>
+      <w:r>
+        <w:rPr>
+          <w:rPrChange w:id="43" w:author="Andy Kleinhesselink" w:date="2019-03-19T08:59:00Z">
+            <w:rPr>
+              <w:rStyle w:val="Hyperlink"/>
+            </w:rPr>
+          </w:rPrChange>
+        </w:rPr>
+        <w:instrText>.</w:instrText>
+      </w:r>
+      <w:ins w:id="44" w:author="Andy Kleinhesselink" w:date="2019-03-19T08:58:00Z">
+        <w:r>
+          <w:rPr>
+            <w:rPrChange w:id="45" w:author="Andy Kleinhesselink" w:date="2019-03-19T08:59:00Z">
+              <w:rPr>
+                <w:rStyle w:val="Hyperlink"/>
+              </w:rPr>
+            </w:rPrChange>
+          </w:rPr>
+          <w:instrText>0</w:instrText>
+        </w:r>
+      </w:ins>
+      <w:ins w:id="46" w:author="Andy Kleinhesselink" w:date="2019-03-19T08:59:00Z">
+        <w:r>
+          <w:instrText xml:space="preserve">" </w:instrText>
+        </w:r>
+        <w:r>
+          <w:fldChar w:fldCharType="separate"/>
+        </w:r>
+      </w:ins>
+      <w:r>
+        <w:rPr>
+          <w:rStyle w:val="Hyperlink"/>
+          <w:rPrChange w:id="47" w:author="Andy Kleinhesselink" w:date="2019-03-19T08:59:00Z">
+            <w:rPr>
+              <w:rStyle w:val="Hyperlink"/>
+            </w:rPr>
+          </w:rPrChange>
+        </w:rPr>
+        <w:t>https://github.com/akleinhesselink/moss_analysis/releases/tag/</w:t>
+      </w:r>
+      <w:del w:id="48" w:author="Andy Kleinhesselink" w:date="2019-03-19T08:58:00Z">
         <w:r>
           <w:rPr>
             <w:rStyle w:val="Hyperlink"/>
+            <w:rPrChange w:id="49" w:author="Andy Kleinhesselink" w:date="2019-03-19T08:59:00Z">
+              <w:rPr>
+                <w:rStyle w:val="Hyperlink"/>
+              </w:rPr>
+            </w:rPrChange>
           </w:rPr>
-          <w:t>https://github.com/akleinhesselink/moss_analysis/releases/tag/v1.3</w:t>
+          <w:delText>v1</w:delText>
         </w:r>
-      </w:hyperlink>
+      </w:del>
+      <w:ins w:id="50" w:author="Andy Kleinhesselink" w:date="2019-03-19T08:58:00Z">
+        <w:r>
+          <w:rPr>
+            <w:rStyle w:val="Hyperlink"/>
+            <w:rPrChange w:id="51" w:author="Andy Kleinhesselink" w:date="2019-03-19T08:59:00Z">
+              <w:rPr>
+                <w:rStyle w:val="Hyperlink"/>
+              </w:rPr>
+            </w:rPrChange>
+          </w:rPr>
+          <w:t>v</w:t>
+        </w:r>
+        <w:r>
+          <w:rPr>
+            <w:rStyle w:val="Hyperlink"/>
+            <w:rPrChange w:id="52" w:author="Andy Kleinhesselink" w:date="2019-03-19T08:59:00Z">
+              <w:rPr>
+                <w:rStyle w:val="Hyperlink"/>
+              </w:rPr>
+            </w:rPrChange>
+          </w:rPr>
+          <w:t>2</w:t>
+        </w:r>
+      </w:ins>
+      <w:r>
+        <w:rPr>
+          <w:rStyle w:val="Hyperlink"/>
+          <w:rPrChange w:id="53" w:author="Andy Kleinhesselink" w:date="2019-03-19T08:59:00Z">
+            <w:rPr>
+              <w:rStyle w:val="Hyperlink"/>
+            </w:rPr>
+          </w:rPrChange>
+        </w:rPr>
+        <w:t>.</w:t>
+      </w:r>
+      <w:del w:id="54" w:author="Andy Kleinhesselink" w:date="2019-03-19T08:58:00Z">
+        <w:r>
+          <w:rPr>
+            <w:rStyle w:val="Hyperlink"/>
+            <w:rPrChange w:id="55" w:author="Andy Kleinhesselink" w:date="2019-03-19T08:59:00Z">
+              <w:rPr>
+                <w:rStyle w:val="Hyperlink"/>
+              </w:rPr>
+            </w:rPrChange>
+          </w:rPr>
+          <w:delText>3</w:delText>
+        </w:r>
+      </w:del>
+      <w:ins w:id="56" w:author="Andy Kleinhesselink" w:date="2019-03-19T08:58:00Z">
+        <w:r>
+          <w:rPr>
+            <w:rStyle w:val="Hyperlink"/>
+            <w:rPrChange w:id="57" w:author="Andy Kleinhesselink" w:date="2019-03-19T08:59:00Z">
+              <w:rPr>
+                <w:rStyle w:val="Hyperlink"/>
+              </w:rPr>
+            </w:rPrChange>
+          </w:rPr>
+          <w:t>0</w:t>
+        </w:r>
+      </w:ins>
+      <w:ins w:id="58" w:author="Andy Kleinhesselink" w:date="2019-03-19T08:59:00Z">
+        <w:r>
+          <w:fldChar w:fldCharType="end"/>
+        </w:r>
+      </w:ins>
+      <w:bookmarkStart w:id="59" w:name="_GoBack"/>
+      <w:bookmarkEnd w:id="59"/>
       <w:r>
         <w:rPr>
           <w:color w:val="000000" w:themeColor="text1"/>
@@ -6365,602 +6513,609 @@
           <w:rFonts w:cs="Times New Roman"/>
           <w:color w:val="000000" w:themeColor="text1"/>
         </w:rPr>
+        <w:t xml:space="preserve">Moss cover was low </w:t>
+      </w:r>
+      <w:r>
+        <w:rPr>
+          <w:rFonts w:cs="Times New Roman"/>
+          <w:color w:val="000000" w:themeColor="text1"/>
+        </w:rPr>
+        <w:t>in the more sheltered</w:t>
+      </w:r>
+      <w:r>
+        <w:rPr>
+          <w:rFonts w:cs="Times New Roman"/>
+          <w:color w:val="000000" w:themeColor="text1"/>
+        </w:rPr>
+        <w:t xml:space="preserve"> </w:t>
+      </w:r>
+      <w:r>
+        <w:rPr>
+          <w:rFonts w:cs="Times New Roman"/>
+          <w:color w:val="000000" w:themeColor="text1"/>
+        </w:rPr>
+        <w:t>SE</w:t>
+      </w:r>
+      <w:r>
+        <w:rPr>
+          <w:rFonts w:cs="Times New Roman"/>
+          <w:color w:val="000000" w:themeColor="text1"/>
+        </w:rPr>
+        <w:t xml:space="preserve"> end of the gradient</w:t>
+      </w:r>
+      <w:r>
+        <w:rPr>
+          <w:rFonts w:cs="Times New Roman"/>
+          <w:color w:val="000000" w:themeColor="text1"/>
+        </w:rPr>
+        <w:t xml:space="preserve">, </w:t>
+      </w:r>
+      <w:r>
+        <w:rPr>
+          <w:rFonts w:cs="Times New Roman"/>
+          <w:color w:val="000000" w:themeColor="text1"/>
+        </w:rPr>
+        <w:t>peaked towards the middle of the gradient</w:t>
+      </w:r>
+      <w:r>
+        <w:rPr>
+          <w:rFonts w:cs="Times New Roman"/>
+          <w:color w:val="000000" w:themeColor="text1"/>
+        </w:rPr>
+        <w:t xml:space="preserve"> and</w:t>
+      </w:r>
+      <w:r>
+        <w:rPr>
+          <w:rFonts w:cs="Times New Roman"/>
+          <w:color w:val="000000" w:themeColor="text1"/>
+        </w:rPr>
+        <w:t xml:space="preserve"> declined across the last 50 m of the gradient</w:t>
+      </w:r>
+      <w:r>
+        <w:rPr>
+          <w:rFonts w:cs="Times New Roman"/>
+          <w:color w:val="000000" w:themeColor="text1"/>
+        </w:rPr>
+        <w:t xml:space="preserve"> </w:t>
+      </w:r>
+      <w:r>
+        <w:rPr>
+          <w:rFonts w:cs="Times New Roman"/>
+          <w:color w:val="000000" w:themeColor="text1"/>
+        </w:rPr>
+        <w:t>(</w:t>
+      </w:r>
+      <w:r>
+        <w:rPr>
+          <w:rFonts w:cs="Times New Roman"/>
+          <w:color w:val="000000" w:themeColor="text1"/>
+        </w:rPr>
+        <w:t xml:space="preserve">Fig. </w:t>
+      </w:r>
+      <w:r>
+        <w:rPr>
+          <w:rFonts w:cs="Times New Roman"/>
+          <w:color w:val="000000" w:themeColor="text1"/>
+        </w:rPr>
+        <w:t>1)</w:t>
+      </w:r>
+      <w:r>
+        <w:rPr>
+          <w:rFonts w:cs="Times New Roman"/>
+          <w:color w:val="000000" w:themeColor="text1"/>
+        </w:rPr>
+        <w:t xml:space="preserve">. This </w:t>
+      </w:r>
+      <w:r>
+        <w:rPr>
+          <w:rFonts w:cs="Times New Roman"/>
+          <w:color w:val="000000" w:themeColor="text1"/>
+        </w:rPr>
+        <w:t xml:space="preserve">pattern of </w:t>
+      </w:r>
+      <w:r>
+        <w:rPr>
+          <w:rFonts w:cs="Times New Roman"/>
+          <w:color w:val="000000" w:themeColor="text1"/>
+        </w:rPr>
+        <w:t>moss cover</w:t>
+      </w:r>
+      <w:r>
+        <w:rPr>
+          <w:rFonts w:cs="Times New Roman"/>
+          <w:color w:val="000000" w:themeColor="text1"/>
+        </w:rPr>
+        <w:t xml:space="preserve"> </w:t>
+      </w:r>
+      <w:r>
+        <w:rPr>
+          <w:rFonts w:cs="Times New Roman"/>
+          <w:color w:val="000000" w:themeColor="text1"/>
+        </w:rPr>
+        <w:t xml:space="preserve">was well described </w:t>
+      </w:r>
+      <w:r>
+        <w:rPr>
+          <w:rFonts w:cs="Times New Roman"/>
+          <w:color w:val="000000" w:themeColor="text1"/>
+        </w:rPr>
+        <w:t>as</w:t>
+      </w:r>
+      <w:r>
+        <w:rPr>
+          <w:rFonts w:cs="Times New Roman"/>
+          <w:color w:val="000000" w:themeColor="text1"/>
+        </w:rPr>
+        <w:t xml:space="preserve"> </w:t>
+      </w:r>
+      <w:r>
+        <w:rPr>
+          <w:rFonts w:cs="Times New Roman"/>
+          <w:color w:val="000000" w:themeColor="text1"/>
+        </w:rPr>
+        <w:t xml:space="preserve">a </w:t>
+      </w:r>
+      <w:r>
+        <w:rPr>
+          <w:rFonts w:cs="Times New Roman"/>
+          <w:color w:val="000000" w:themeColor="text1"/>
+        </w:rPr>
+        <w:t xml:space="preserve">quadratic function of distance on the </w:t>
+      </w:r>
+      <w:r>
+        <w:rPr>
+          <w:rFonts w:cs="Times New Roman"/>
+          <w:color w:val="000000" w:themeColor="text1"/>
+        </w:rPr>
+        <w:t>environmental</w:t>
+      </w:r>
+      <w:r>
+        <w:rPr>
+          <w:rFonts w:cs="Times New Roman"/>
+          <w:color w:val="000000" w:themeColor="text1"/>
+        </w:rPr>
+        <w:t xml:space="preserve"> </w:t>
+      </w:r>
+      <w:r>
+        <w:rPr>
+          <w:rFonts w:cs="Times New Roman"/>
+          <w:color w:val="000000" w:themeColor="text1"/>
+        </w:rPr>
+        <w:t>gradient (F</w:t>
+      </w:r>
+      <w:r>
+        <w:rPr>
+          <w:rFonts w:cs="Times New Roman"/>
+          <w:color w:val="000000" w:themeColor="text1"/>
+          <w:vertAlign w:val="subscript"/>
+        </w:rPr>
+        <w:t>2,20</w:t>
+      </w:r>
+      <w:r>
+        <w:rPr>
+          <w:rFonts w:cs="Times New Roman"/>
+          <w:color w:val="000000" w:themeColor="text1"/>
+        </w:rPr>
+        <w:t xml:space="preserve"> = 26.</w:t>
+      </w:r>
+      <w:r>
+        <w:rPr>
+          <w:rFonts w:cs="Times New Roman"/>
+          <w:color w:val="000000" w:themeColor="text1"/>
+        </w:rPr>
+        <w:t>7</w:t>
+      </w:r>
+      <w:r>
+        <w:rPr>
+          <w:rFonts w:cs="Times New Roman"/>
+          <w:color w:val="000000" w:themeColor="text1"/>
+        </w:rPr>
+        <w:t>, R</w:t>
+      </w:r>
+      <w:r>
+        <w:rPr>
+          <w:rFonts w:cs="Times New Roman"/>
+          <w:color w:val="000000" w:themeColor="text1"/>
+          <w:vertAlign w:val="superscript"/>
+        </w:rPr>
+        <w:t>2</w:t>
+      </w:r>
+      <w:r>
+        <w:rPr>
+          <w:rFonts w:cs="Times New Roman"/>
+          <w:color w:val="000000" w:themeColor="text1"/>
+        </w:rPr>
+        <w:t xml:space="preserve"> = 0.70</w:t>
+      </w:r>
+      <w:r>
+        <w:rPr>
+          <w:rFonts w:cs="Times New Roman"/>
+          <w:color w:val="000000" w:themeColor="text1"/>
+        </w:rPr>
+        <w:t xml:space="preserve">, </w:t>
+      </w:r>
+      <w:r>
+        <w:rPr>
+          <w:rFonts w:cs="Times New Roman"/>
+          <w:color w:val="000000" w:themeColor="text1"/>
+        </w:rPr>
+        <w:t xml:space="preserve">p &lt; </w:t>
+      </w:r>
+      <w:r>
+        <w:rPr>
+          <w:rFonts w:cs="Times New Roman"/>
+          <w:color w:val="000000" w:themeColor="text1"/>
+        </w:rPr>
+        <w:t>0.01</w:t>
+      </w:r>
+      <w:r>
+        <w:rPr>
+          <w:rFonts w:cs="Times New Roman"/>
+          <w:color w:val="000000" w:themeColor="text1"/>
+        </w:rPr>
+        <w:t>). We found 31 different species of vascular plants rooted at 189 of the 398 sampling points</w:t>
+      </w:r>
+      <w:r>
+        <w:rPr>
+          <w:rFonts w:cs="Times New Roman"/>
+          <w:color w:val="000000" w:themeColor="text1"/>
+        </w:rPr>
+        <w:t xml:space="preserve"> outside of shrubs</w:t>
+      </w:r>
+      <w:r>
+        <w:rPr>
+          <w:rFonts w:cs="Times New Roman"/>
+          <w:color w:val="000000" w:themeColor="text1"/>
+        </w:rPr>
+        <w:t xml:space="preserve">. </w:t>
+      </w:r>
+      <w:r>
+        <w:rPr>
+          <w:rFonts w:cs="Times New Roman"/>
+          <w:i/>
+          <w:color w:val="000000" w:themeColor="text1"/>
+        </w:rPr>
+        <w:t>Chorizanthe cuspidata</w:t>
+      </w:r>
+      <w:r>
+        <w:rPr>
+          <w:rFonts w:cs="Times New Roman"/>
+          <w:color w:val="000000" w:themeColor="text1"/>
+        </w:rPr>
+        <w:t xml:space="preserve"> (Polygonaceae)</w:t>
+      </w:r>
+      <w:r>
+        <w:rPr>
+          <w:rFonts w:cs="Times New Roman"/>
+          <w:color w:val="000000" w:themeColor="text1"/>
+        </w:rPr>
+        <w:t>,</w:t>
+      </w:r>
+      <w:r>
+        <w:rPr>
+          <w:rFonts w:cs="Times New Roman"/>
+          <w:color w:val="000000" w:themeColor="text1"/>
+        </w:rPr>
+        <w:t xml:space="preserve"> a small </w:t>
+      </w:r>
+      <w:r>
+        <w:rPr>
+          <w:rFonts w:cs="Times New Roman"/>
+          <w:color w:val="000000" w:themeColor="text1"/>
+        </w:rPr>
+        <w:t xml:space="preserve">native </w:t>
+      </w:r>
+      <w:r>
+        <w:rPr>
+          <w:rFonts w:cs="Times New Roman"/>
+          <w:color w:val="000000" w:themeColor="text1"/>
+        </w:rPr>
+        <w:t>annual</w:t>
+      </w:r>
+      <w:r>
+        <w:rPr>
+          <w:rFonts w:cs="Times New Roman"/>
+          <w:color w:val="000000" w:themeColor="text1"/>
+        </w:rPr>
+        <w:t>,</w:t>
+      </w:r>
+      <w:r>
+        <w:rPr>
+          <w:rFonts w:cs="Times New Roman"/>
+          <w:color w:val="000000" w:themeColor="text1"/>
+        </w:rPr>
+        <w:t xml:space="preserve"> was the most frequently encountered species and occurred at 60 sampling points. </w:t>
+      </w:r>
+      <w:r>
+        <w:rPr>
+          <w:rFonts w:cs="Times New Roman"/>
+          <w:color w:val="000000" w:themeColor="text1"/>
+        </w:rPr>
+        <w:t>Lumping all vascular plant</w:t>
+      </w:r>
+      <w:r>
+        <w:rPr>
+          <w:rFonts w:cs="Times New Roman"/>
+          <w:color w:val="000000" w:themeColor="text1"/>
+        </w:rPr>
+        <w:t xml:space="preserve"> species</w:t>
+      </w:r>
+      <w:r>
+        <w:rPr>
+          <w:rFonts w:cs="Times New Roman"/>
+          <w:color w:val="000000" w:themeColor="text1"/>
+        </w:rPr>
+        <w:t xml:space="preserve"> together, we found </w:t>
+      </w:r>
+      <w:r>
+        <w:rPr>
+          <w:rFonts w:cs="Times New Roman"/>
+          <w:color w:val="000000" w:themeColor="text1"/>
+        </w:rPr>
+        <w:t>they were</w:t>
+      </w:r>
+      <w:r>
+        <w:rPr>
+          <w:rFonts w:cs="Times New Roman"/>
+          <w:color w:val="000000" w:themeColor="text1"/>
+        </w:rPr>
+        <w:t xml:space="preserve"> rooted </w:t>
+      </w:r>
+      <w:r>
+        <w:rPr>
+          <w:rFonts w:cs="Times New Roman"/>
+          <w:color w:val="000000" w:themeColor="text1"/>
+        </w:rPr>
+        <w:t>at</w:t>
+      </w:r>
+      <w:r>
+        <w:rPr>
+          <w:rFonts w:cs="Times New Roman"/>
+          <w:color w:val="000000" w:themeColor="text1"/>
+        </w:rPr>
+        <w:t xml:space="preserve"> 104 of </w:t>
+      </w:r>
+      <w:r>
+        <w:rPr>
+          <w:rFonts w:cs="Times New Roman"/>
+          <w:color w:val="000000" w:themeColor="text1"/>
+        </w:rPr>
+        <w:t>277</w:t>
+      </w:r>
+      <w:r>
+        <w:rPr>
+          <w:rFonts w:cs="Times New Roman"/>
+          <w:color w:val="000000" w:themeColor="text1"/>
+        </w:rPr>
+        <w:t xml:space="preserve"> </w:t>
+      </w:r>
+      <w:r>
+        <w:rPr>
+          <w:rFonts w:cs="Times New Roman"/>
+          <w:color w:val="000000" w:themeColor="text1"/>
+        </w:rPr>
+        <w:t>points without moss</w:t>
+      </w:r>
+      <w:r>
+        <w:rPr>
+          <w:rFonts w:cs="Times New Roman"/>
+          <w:color w:val="000000" w:themeColor="text1"/>
+        </w:rPr>
+        <w:t xml:space="preserve"> and </w:t>
+      </w:r>
+      <w:r>
+        <w:rPr>
+          <w:rFonts w:cs="Times New Roman"/>
+          <w:color w:val="000000" w:themeColor="text1"/>
+        </w:rPr>
+        <w:t>85</w:t>
+      </w:r>
+      <w:r>
+        <w:rPr>
+          <w:rFonts w:cs="Times New Roman"/>
+          <w:color w:val="000000" w:themeColor="text1"/>
+        </w:rPr>
+        <w:t xml:space="preserve"> </w:t>
+      </w:r>
+      <w:r>
+        <w:rPr>
+          <w:rFonts w:cs="Times New Roman"/>
+          <w:color w:val="000000" w:themeColor="text1"/>
+        </w:rPr>
+        <w:t xml:space="preserve">of </w:t>
+      </w:r>
+      <w:r>
+        <w:rPr>
+          <w:rFonts w:cs="Times New Roman"/>
+          <w:color w:val="000000" w:themeColor="text1"/>
+        </w:rPr>
+        <w:t>121</w:t>
+      </w:r>
+      <w:r>
+        <w:rPr>
+          <w:rFonts w:cs="Times New Roman"/>
+          <w:color w:val="000000" w:themeColor="text1"/>
+        </w:rPr>
+        <w:t xml:space="preserve"> </w:t>
+      </w:r>
+      <w:r>
+        <w:rPr>
+          <w:rFonts w:cs="Times New Roman"/>
+          <w:color w:val="000000" w:themeColor="text1"/>
+        </w:rPr>
+        <w:t xml:space="preserve">moss covered points. </w:t>
+      </w:r>
+      <w:r>
+        <w:rPr>
+          <w:rFonts w:cs="Times New Roman"/>
+          <w:color w:val="000000" w:themeColor="text1"/>
+        </w:rPr>
+        <w:t>T</w:t>
+      </w:r>
+      <w:r>
+        <w:rPr>
+          <w:rFonts w:cs="Times New Roman"/>
+          <w:color w:val="000000" w:themeColor="text1"/>
+        </w:rPr>
+        <w:t xml:space="preserve">he frequency of vascular plants increased towards the </w:t>
+      </w:r>
+      <w:r>
+        <w:rPr>
+          <w:rFonts w:cs="Times New Roman"/>
+          <w:color w:val="000000" w:themeColor="text1"/>
+        </w:rPr>
+        <w:t xml:space="preserve">NW </w:t>
+      </w:r>
+      <w:r>
+        <w:rPr>
+          <w:rFonts w:cs="Times New Roman"/>
+          <w:color w:val="000000" w:themeColor="text1"/>
+        </w:rPr>
+        <w:t>end of the gradient (F</w:t>
+      </w:r>
+      <w:r>
+        <w:rPr>
+          <w:rFonts w:cs="Times New Roman"/>
+          <w:color w:val="000000" w:themeColor="text1"/>
+          <w:vertAlign w:val="subscript"/>
+        </w:rPr>
+        <w:t xml:space="preserve">1,396 </w:t>
+      </w:r>
+      <w:r>
+        <w:rPr>
+          <w:rFonts w:cs="Times New Roman"/>
+          <w:color w:val="000000" w:themeColor="text1"/>
+        </w:rPr>
+        <w:t xml:space="preserve">= 54.3, p &lt; 0.01; </w:t>
+      </w:r>
+      <w:r>
+        <w:rPr>
+          <w:rFonts w:cs="Times New Roman"/>
+          <w:color w:val="000000" w:themeColor="text1"/>
+        </w:rPr>
+        <w:t xml:space="preserve">Fig. </w:t>
+      </w:r>
+      <w:r>
+        <w:rPr>
+          <w:rFonts w:cs="Times New Roman"/>
+          <w:color w:val="000000" w:themeColor="text1"/>
+        </w:rPr>
+        <w:t xml:space="preserve">2) and was greater within moss patches than </w:t>
+      </w:r>
+      <w:r>
+        <w:rPr>
+          <w:rFonts w:cs="Times New Roman"/>
+          <w:color w:val="000000" w:themeColor="text1"/>
+        </w:rPr>
+        <w:t xml:space="preserve">uncolonized </w:t>
+      </w:r>
+      <w:r>
+        <w:rPr>
+          <w:rFonts w:cs="Times New Roman"/>
+          <w:color w:val="000000" w:themeColor="text1"/>
+        </w:rPr>
+        <w:t>bare sand</w:t>
+      </w:r>
+      <w:r>
+        <w:rPr>
+          <w:rFonts w:cs="Times New Roman"/>
+          <w:color w:val="000000" w:themeColor="text1"/>
+        </w:rPr>
+        <w:t xml:space="preserve"> patches</w:t>
+      </w:r>
+      <w:r>
+        <w:rPr>
+          <w:rFonts w:cs="Times New Roman"/>
+          <w:color w:val="000000" w:themeColor="text1"/>
+        </w:rPr>
+        <w:t xml:space="preserve"> (F</w:t>
+      </w:r>
+      <w:r>
+        <w:rPr>
+          <w:rFonts w:cs="Times New Roman"/>
+          <w:color w:val="000000" w:themeColor="text1"/>
+          <w:vertAlign w:val="subscript"/>
+        </w:rPr>
+        <w:t>1,395</w:t>
+      </w:r>
+      <w:r>
+        <w:rPr>
+          <w:rFonts w:cs="Times New Roman"/>
+          <w:color w:val="000000" w:themeColor="text1"/>
+        </w:rPr>
+        <w:t xml:space="preserve"> = 17.8, p &lt; 0.01). However, we did not find </w:t>
+      </w:r>
+      <w:r>
+        <w:rPr>
+          <w:rFonts w:cs="Times New Roman"/>
+          <w:color w:val="000000" w:themeColor="text1"/>
+        </w:rPr>
+        <w:t xml:space="preserve">a gradient position </w:t>
+      </w:r>
+      <w:r>
+        <w:rPr>
+          <w:rFonts w:cs="Times New Roman"/>
+          <w:color w:val="000000" w:themeColor="text1"/>
+        </w:rPr>
+        <w:t>x micro-habitat interaction</w:t>
+      </w:r>
+      <w:r>
+        <w:rPr>
+          <w:rFonts w:cs="Times New Roman"/>
+          <w:color w:val="000000" w:themeColor="text1"/>
+        </w:rPr>
+        <w:t xml:space="preserve"> (</w:t>
+      </w:r>
+      <w:r>
+        <w:rPr>
+          <w:rFonts w:cs="Times New Roman"/>
+          <w:color w:val="000000" w:themeColor="text1"/>
+        </w:rPr>
+        <w:t>F</w:t>
+      </w:r>
+      <w:r>
+        <w:rPr>
+          <w:rFonts w:cs="Times New Roman"/>
+          <w:color w:val="000000" w:themeColor="text1"/>
+          <w:vertAlign w:val="subscript"/>
+        </w:rPr>
+        <w:t>1,394</w:t>
+      </w:r>
+      <w:r>
+        <w:rPr>
+          <w:rFonts w:cs="Times New Roman"/>
+          <w:color w:val="000000" w:themeColor="text1"/>
+        </w:rPr>
+        <w:t xml:space="preserve"> = 0.70, p = 0.40).</w:t>
+      </w:r>
+      <w:r>
+        <w:rPr>
+          <w:rFonts w:cs="Times New Roman"/>
+          <w:color w:val="000000" w:themeColor="text1"/>
+        </w:rPr>
+        <w:t xml:space="preserve"> </w:t>
+      </w:r>
+      <w:r>
+        <w:rPr>
+          <w:rFonts w:cs="Times New Roman"/>
+          <w:color w:val="000000" w:themeColor="text1"/>
+        </w:rPr>
+        <w:t>E</w:t>
+      </w:r>
+      <w:r>
+        <w:rPr>
+          <w:rFonts w:cs="Times New Roman"/>
+          <w:color w:val="000000" w:themeColor="text1"/>
+        </w:rPr>
+        <w:t xml:space="preserve">xotic and native species </w:t>
+      </w:r>
+      <w:r>
+        <w:rPr>
+          <w:rFonts w:cs="Times New Roman"/>
+          <w:color w:val="000000" w:themeColor="text1"/>
+        </w:rPr>
         <w:lastRenderedPageBreak/>
-        <w:t xml:space="preserve">Moss cover was low </w:t>
-      </w:r>
-      <w:r>
-        <w:rPr>
-          <w:rFonts w:cs="Times New Roman"/>
-          <w:color w:val="000000" w:themeColor="text1"/>
-        </w:rPr>
-        <w:t>in the more sheltered</w:t>
-      </w:r>
-      <w:r>
-        <w:rPr>
-          <w:rFonts w:cs="Times New Roman"/>
-          <w:color w:val="000000" w:themeColor="text1"/>
-        </w:rPr>
-        <w:t xml:space="preserve"> </w:t>
-      </w:r>
-      <w:r>
-        <w:rPr>
-          <w:rFonts w:cs="Times New Roman"/>
-          <w:color w:val="000000" w:themeColor="text1"/>
-        </w:rPr>
-        <w:t>SE</w:t>
-      </w:r>
-      <w:r>
-        <w:rPr>
-          <w:rFonts w:cs="Times New Roman"/>
-          <w:color w:val="000000" w:themeColor="text1"/>
-        </w:rPr>
-        <w:t xml:space="preserve"> end of the gradient</w:t>
-      </w:r>
-      <w:r>
-        <w:rPr>
-          <w:rFonts w:cs="Times New Roman"/>
-          <w:color w:val="000000" w:themeColor="text1"/>
-        </w:rPr>
-        <w:t xml:space="preserve">, </w:t>
-      </w:r>
-      <w:r>
-        <w:rPr>
-          <w:rFonts w:cs="Times New Roman"/>
-          <w:color w:val="000000" w:themeColor="text1"/>
-        </w:rPr>
-        <w:t>peaked towards the middle of the gradient</w:t>
-      </w:r>
-      <w:r>
-        <w:rPr>
-          <w:rFonts w:cs="Times New Roman"/>
-          <w:color w:val="000000" w:themeColor="text1"/>
-        </w:rPr>
-        <w:t xml:space="preserve"> and</w:t>
-      </w:r>
-      <w:r>
-        <w:rPr>
-          <w:rFonts w:cs="Times New Roman"/>
-          <w:color w:val="000000" w:themeColor="text1"/>
-        </w:rPr>
-        <w:t xml:space="preserve"> declined across the last 50 m of the gradient</w:t>
-      </w:r>
-      <w:r>
-        <w:rPr>
-          <w:rFonts w:cs="Times New Roman"/>
-          <w:color w:val="000000" w:themeColor="text1"/>
-        </w:rPr>
-        <w:t xml:space="preserve"> </w:t>
-      </w:r>
-      <w:r>
-        <w:rPr>
-          <w:rFonts w:cs="Times New Roman"/>
-          <w:color w:val="000000" w:themeColor="text1"/>
-        </w:rPr>
-        <w:t>(</w:t>
-      </w:r>
-      <w:r>
-        <w:rPr>
-          <w:rFonts w:cs="Times New Roman"/>
-          <w:color w:val="000000" w:themeColor="text1"/>
-        </w:rPr>
-        <w:t xml:space="preserve">Fig. </w:t>
-      </w:r>
-      <w:r>
-        <w:rPr>
-          <w:rFonts w:cs="Times New Roman"/>
-          <w:color w:val="000000" w:themeColor="text1"/>
-        </w:rPr>
-        <w:t>1)</w:t>
-      </w:r>
-      <w:r>
-        <w:rPr>
-          <w:rFonts w:cs="Times New Roman"/>
-          <w:color w:val="000000" w:themeColor="text1"/>
-        </w:rPr>
-        <w:t xml:space="preserve">. This </w:t>
-      </w:r>
-      <w:r>
-        <w:rPr>
-          <w:rFonts w:cs="Times New Roman"/>
-          <w:color w:val="000000" w:themeColor="text1"/>
-        </w:rPr>
-        <w:t xml:space="preserve">pattern of </w:t>
-      </w:r>
-      <w:r>
-        <w:rPr>
-          <w:rFonts w:cs="Times New Roman"/>
-          <w:color w:val="000000" w:themeColor="text1"/>
-        </w:rPr>
-        <w:t>moss cover</w:t>
-      </w:r>
-      <w:r>
-        <w:rPr>
-          <w:rFonts w:cs="Times New Roman"/>
-          <w:color w:val="000000" w:themeColor="text1"/>
-        </w:rPr>
-        <w:t xml:space="preserve"> </w:t>
-      </w:r>
-      <w:r>
-        <w:rPr>
-          <w:rFonts w:cs="Times New Roman"/>
-          <w:color w:val="000000" w:themeColor="text1"/>
-        </w:rPr>
-        <w:t xml:space="preserve">was well described </w:t>
-      </w:r>
-      <w:r>
-        <w:rPr>
-          <w:rFonts w:cs="Times New Roman"/>
-          <w:color w:val="000000" w:themeColor="text1"/>
-        </w:rPr>
-        <w:t>as</w:t>
-      </w:r>
-      <w:r>
-        <w:rPr>
-          <w:rFonts w:cs="Times New Roman"/>
-          <w:color w:val="000000" w:themeColor="text1"/>
-        </w:rPr>
-        <w:t xml:space="preserve"> </w:t>
-      </w:r>
-      <w:r>
-        <w:rPr>
-          <w:rFonts w:cs="Times New Roman"/>
-          <w:color w:val="000000" w:themeColor="text1"/>
-        </w:rPr>
-        <w:t xml:space="preserve">a </w:t>
-      </w:r>
-      <w:r>
-        <w:rPr>
-          <w:rFonts w:cs="Times New Roman"/>
-          <w:color w:val="000000" w:themeColor="text1"/>
-        </w:rPr>
-        <w:t xml:space="preserve">quadratic function of distance on the </w:t>
-      </w:r>
-      <w:r>
-        <w:rPr>
-          <w:rFonts w:cs="Times New Roman"/>
-          <w:color w:val="000000" w:themeColor="text1"/>
-        </w:rPr>
-        <w:t>environmental</w:t>
-      </w:r>
-      <w:r>
-        <w:rPr>
-          <w:rFonts w:cs="Times New Roman"/>
-          <w:color w:val="000000" w:themeColor="text1"/>
-        </w:rPr>
-        <w:t xml:space="preserve"> </w:t>
-      </w:r>
-      <w:r>
-        <w:rPr>
-          <w:rFonts w:cs="Times New Roman"/>
-          <w:color w:val="000000" w:themeColor="text1"/>
-        </w:rPr>
-        <w:t>gradient (F</w:t>
-      </w:r>
-      <w:r>
-        <w:rPr>
-          <w:rFonts w:cs="Times New Roman"/>
-          <w:color w:val="000000" w:themeColor="text1"/>
-          <w:vertAlign w:val="subscript"/>
-        </w:rPr>
-        <w:t>2,20</w:t>
-      </w:r>
-      <w:r>
-        <w:rPr>
-          <w:rFonts w:cs="Times New Roman"/>
-          <w:color w:val="000000" w:themeColor="text1"/>
-        </w:rPr>
-        <w:t xml:space="preserve"> = 26.</w:t>
-      </w:r>
-      <w:r>
-        <w:rPr>
-          <w:rFonts w:cs="Times New Roman"/>
-          <w:color w:val="000000" w:themeColor="text1"/>
-        </w:rPr>
-        <w:t>7</w:t>
-      </w:r>
-      <w:r>
-        <w:rPr>
-          <w:rFonts w:cs="Times New Roman"/>
-          <w:color w:val="000000" w:themeColor="text1"/>
-        </w:rPr>
-        <w:t>, R</w:t>
-      </w:r>
-      <w:r>
-        <w:rPr>
-          <w:rFonts w:cs="Times New Roman"/>
-          <w:color w:val="000000" w:themeColor="text1"/>
-          <w:vertAlign w:val="superscript"/>
-        </w:rPr>
-        <w:t>2</w:t>
-      </w:r>
-      <w:r>
-        <w:rPr>
-          <w:rFonts w:cs="Times New Roman"/>
-          <w:color w:val="000000" w:themeColor="text1"/>
-        </w:rPr>
-        <w:t xml:space="preserve"> = 0.70</w:t>
-      </w:r>
-      <w:r>
-        <w:rPr>
-          <w:rFonts w:cs="Times New Roman"/>
-          <w:color w:val="000000" w:themeColor="text1"/>
-        </w:rPr>
-        <w:t xml:space="preserve">, </w:t>
-      </w:r>
-      <w:r>
-        <w:rPr>
-          <w:rFonts w:cs="Times New Roman"/>
-          <w:color w:val="000000" w:themeColor="text1"/>
-        </w:rPr>
-        <w:t xml:space="preserve">p &lt; </w:t>
-      </w:r>
-      <w:r>
-        <w:rPr>
-          <w:rFonts w:cs="Times New Roman"/>
-          <w:color w:val="000000" w:themeColor="text1"/>
-        </w:rPr>
-        <w:t>0.01</w:t>
-      </w:r>
-      <w:r>
-        <w:rPr>
-          <w:rFonts w:cs="Times New Roman"/>
-          <w:color w:val="000000" w:themeColor="text1"/>
-        </w:rPr>
-        <w:t>). We found 31 different species of vascular plants rooted at 189 of the 398 sampling points</w:t>
-      </w:r>
-      <w:r>
-        <w:rPr>
-          <w:rFonts w:cs="Times New Roman"/>
-          <w:color w:val="000000" w:themeColor="text1"/>
-        </w:rPr>
-        <w:t xml:space="preserve"> outside of shrubs</w:t>
-      </w:r>
-      <w:r>
-        <w:rPr>
-          <w:rFonts w:cs="Times New Roman"/>
-          <w:color w:val="000000" w:themeColor="text1"/>
-        </w:rPr>
-        <w:t xml:space="preserve">. </w:t>
-      </w:r>
-      <w:r>
-        <w:rPr>
-          <w:rFonts w:cs="Times New Roman"/>
-          <w:i/>
-          <w:color w:val="000000" w:themeColor="text1"/>
-        </w:rPr>
-        <w:t>Chorizanthe cuspidata</w:t>
-      </w:r>
-      <w:r>
-        <w:rPr>
-          <w:rFonts w:cs="Times New Roman"/>
-          <w:color w:val="000000" w:themeColor="text1"/>
-        </w:rPr>
-        <w:t xml:space="preserve"> (Polygonaceae)</w:t>
-      </w:r>
-      <w:r>
-        <w:rPr>
-          <w:rFonts w:cs="Times New Roman"/>
-          <w:color w:val="000000" w:themeColor="text1"/>
-        </w:rPr>
-        <w:t>,</w:t>
-      </w:r>
-      <w:r>
-        <w:rPr>
-          <w:rFonts w:cs="Times New Roman"/>
-          <w:color w:val="000000" w:themeColor="text1"/>
-        </w:rPr>
-        <w:t xml:space="preserve"> a small </w:t>
-      </w:r>
-      <w:r>
-        <w:rPr>
-          <w:rFonts w:cs="Times New Roman"/>
-          <w:color w:val="000000" w:themeColor="text1"/>
-        </w:rPr>
-        <w:t xml:space="preserve">native </w:t>
-      </w:r>
-      <w:r>
-        <w:rPr>
-          <w:rFonts w:cs="Times New Roman"/>
-          <w:color w:val="000000" w:themeColor="text1"/>
-        </w:rPr>
-        <w:t>annual</w:t>
-      </w:r>
-      <w:r>
-        <w:rPr>
-          <w:rFonts w:cs="Times New Roman"/>
-          <w:color w:val="000000" w:themeColor="text1"/>
-        </w:rPr>
-        <w:t>,</w:t>
-      </w:r>
-      <w:r>
-        <w:rPr>
-          <w:rFonts w:cs="Times New Roman"/>
-          <w:color w:val="000000" w:themeColor="text1"/>
-        </w:rPr>
-        <w:t xml:space="preserve"> was the most frequently encountered species and occurred at 60 sampling points. </w:t>
-      </w:r>
-      <w:r>
-        <w:rPr>
-          <w:rFonts w:cs="Times New Roman"/>
-          <w:color w:val="000000" w:themeColor="text1"/>
-        </w:rPr>
-        <w:t>Lumping all vascular plant</w:t>
-      </w:r>
-      <w:r>
-        <w:rPr>
-          <w:rFonts w:cs="Times New Roman"/>
-          <w:color w:val="000000" w:themeColor="text1"/>
-        </w:rPr>
-        <w:t xml:space="preserve"> species</w:t>
-      </w:r>
-      <w:r>
-        <w:rPr>
-          <w:rFonts w:cs="Times New Roman"/>
-          <w:color w:val="000000" w:themeColor="text1"/>
-        </w:rPr>
-        <w:t xml:space="preserve"> together, we found </w:t>
-      </w:r>
-      <w:r>
-        <w:rPr>
-          <w:rFonts w:cs="Times New Roman"/>
-          <w:color w:val="000000" w:themeColor="text1"/>
-        </w:rPr>
-        <w:t>they were</w:t>
-      </w:r>
-      <w:r>
-        <w:rPr>
-          <w:rFonts w:cs="Times New Roman"/>
-          <w:color w:val="000000" w:themeColor="text1"/>
-        </w:rPr>
-        <w:t xml:space="preserve"> rooted </w:t>
-      </w:r>
-      <w:r>
-        <w:rPr>
-          <w:rFonts w:cs="Times New Roman"/>
-          <w:color w:val="000000" w:themeColor="text1"/>
-        </w:rPr>
-        <w:t>at</w:t>
-      </w:r>
-      <w:r>
-        <w:rPr>
-          <w:rFonts w:cs="Times New Roman"/>
-          <w:color w:val="000000" w:themeColor="text1"/>
-        </w:rPr>
-        <w:t xml:space="preserve"> 104 of </w:t>
-      </w:r>
-      <w:r>
-        <w:rPr>
-          <w:rFonts w:cs="Times New Roman"/>
-          <w:color w:val="000000" w:themeColor="text1"/>
-        </w:rPr>
-        <w:t>277</w:t>
-      </w:r>
-      <w:r>
-        <w:rPr>
-          <w:rFonts w:cs="Times New Roman"/>
-          <w:color w:val="000000" w:themeColor="text1"/>
-        </w:rPr>
-        <w:t xml:space="preserve"> </w:t>
-      </w:r>
-      <w:r>
-        <w:rPr>
-          <w:rFonts w:cs="Times New Roman"/>
-          <w:color w:val="000000" w:themeColor="text1"/>
-        </w:rPr>
-        <w:t>points without moss</w:t>
-      </w:r>
-      <w:r>
-        <w:rPr>
-          <w:rFonts w:cs="Times New Roman"/>
-          <w:color w:val="000000" w:themeColor="text1"/>
-        </w:rPr>
-        <w:t xml:space="preserve"> and </w:t>
-      </w:r>
-      <w:r>
-        <w:rPr>
-          <w:rFonts w:cs="Times New Roman"/>
-          <w:color w:val="000000" w:themeColor="text1"/>
-        </w:rPr>
-        <w:t>85</w:t>
-      </w:r>
-      <w:r>
-        <w:rPr>
-          <w:rFonts w:cs="Times New Roman"/>
-          <w:color w:val="000000" w:themeColor="text1"/>
-        </w:rPr>
-        <w:t xml:space="preserve"> </w:t>
-      </w:r>
-      <w:r>
-        <w:rPr>
-          <w:rFonts w:cs="Times New Roman"/>
-          <w:color w:val="000000" w:themeColor="text1"/>
-        </w:rPr>
-        <w:t xml:space="preserve">of </w:t>
-      </w:r>
-      <w:r>
-        <w:rPr>
-          <w:rFonts w:cs="Times New Roman"/>
-          <w:color w:val="000000" w:themeColor="text1"/>
-        </w:rPr>
-        <w:t>121</w:t>
-      </w:r>
-      <w:r>
-        <w:rPr>
-          <w:rFonts w:cs="Times New Roman"/>
-          <w:color w:val="000000" w:themeColor="text1"/>
-        </w:rPr>
-        <w:t xml:space="preserve"> </w:t>
-      </w:r>
-      <w:r>
-        <w:rPr>
-          <w:rFonts w:cs="Times New Roman"/>
-          <w:color w:val="000000" w:themeColor="text1"/>
-        </w:rPr>
-        <w:t xml:space="preserve">moss covered points. </w:t>
-      </w:r>
-      <w:r>
-        <w:rPr>
-          <w:rFonts w:cs="Times New Roman"/>
-          <w:color w:val="000000" w:themeColor="text1"/>
-        </w:rPr>
-        <w:t>T</w:t>
-      </w:r>
-      <w:r>
-        <w:rPr>
-          <w:rFonts w:cs="Times New Roman"/>
-          <w:color w:val="000000" w:themeColor="text1"/>
-        </w:rPr>
-        <w:t xml:space="preserve">he frequency of vascular plants increased towards the </w:t>
-      </w:r>
-      <w:r>
-        <w:rPr>
-          <w:rFonts w:cs="Times New Roman"/>
-          <w:color w:val="000000" w:themeColor="text1"/>
-        </w:rPr>
-        <w:t xml:space="preserve">NW </w:t>
-      </w:r>
-      <w:r>
-        <w:rPr>
-          <w:rFonts w:cs="Times New Roman"/>
-          <w:color w:val="000000" w:themeColor="text1"/>
-        </w:rPr>
-        <w:t>end of the gradient (F</w:t>
-      </w:r>
-      <w:r>
-        <w:rPr>
-          <w:rFonts w:cs="Times New Roman"/>
-          <w:color w:val="000000" w:themeColor="text1"/>
-          <w:vertAlign w:val="subscript"/>
-        </w:rPr>
-        <w:t xml:space="preserve">1,396 </w:t>
-      </w:r>
-      <w:r>
-        <w:rPr>
-          <w:rFonts w:cs="Times New Roman"/>
-          <w:color w:val="000000" w:themeColor="text1"/>
-        </w:rPr>
-        <w:t xml:space="preserve">= 54.3, p &lt; 0.01; </w:t>
-      </w:r>
-      <w:r>
-        <w:rPr>
-          <w:rFonts w:cs="Times New Roman"/>
-          <w:color w:val="000000" w:themeColor="text1"/>
-        </w:rPr>
-        <w:t xml:space="preserve">Fig. </w:t>
-      </w:r>
-      <w:r>
-        <w:rPr>
-          <w:rFonts w:cs="Times New Roman"/>
-          <w:color w:val="000000" w:themeColor="text1"/>
-        </w:rPr>
-        <w:t xml:space="preserve">2) and was greater within moss patches than </w:t>
-      </w:r>
-      <w:r>
-        <w:rPr>
-          <w:rFonts w:cs="Times New Roman"/>
-          <w:color w:val="000000" w:themeColor="text1"/>
-        </w:rPr>
-        <w:t xml:space="preserve">uncolonized </w:t>
-      </w:r>
-      <w:r>
-        <w:rPr>
-          <w:rFonts w:cs="Times New Roman"/>
-          <w:color w:val="000000" w:themeColor="text1"/>
-        </w:rPr>
-        <w:t>bare sand</w:t>
-      </w:r>
-      <w:r>
-        <w:rPr>
-          <w:rFonts w:cs="Times New Roman"/>
-          <w:color w:val="000000" w:themeColor="text1"/>
-        </w:rPr>
-        <w:t xml:space="preserve"> patches</w:t>
-      </w:r>
-      <w:r>
-        <w:rPr>
-          <w:rFonts w:cs="Times New Roman"/>
-          <w:color w:val="000000" w:themeColor="text1"/>
-        </w:rPr>
-        <w:t xml:space="preserve"> (F</w:t>
-      </w:r>
-      <w:r>
-        <w:rPr>
-          <w:rFonts w:cs="Times New Roman"/>
-          <w:color w:val="000000" w:themeColor="text1"/>
-          <w:vertAlign w:val="subscript"/>
-        </w:rPr>
-        <w:t>1,395</w:t>
-      </w:r>
-      <w:r>
-        <w:rPr>
-          <w:rFonts w:cs="Times New Roman"/>
-          <w:color w:val="000000" w:themeColor="text1"/>
-        </w:rPr>
-        <w:t xml:space="preserve"> = 17.8, p &lt; 0.01). However, we did not find </w:t>
-      </w:r>
-      <w:r>
-        <w:rPr>
-          <w:rFonts w:cs="Times New Roman"/>
-          <w:color w:val="000000" w:themeColor="text1"/>
-        </w:rPr>
-        <w:t xml:space="preserve">a gradient position </w:t>
-      </w:r>
-      <w:r>
-        <w:rPr>
-          <w:rFonts w:cs="Times New Roman"/>
-          <w:color w:val="000000" w:themeColor="text1"/>
-        </w:rPr>
-        <w:t>x micro-habitat interaction</w:t>
-      </w:r>
-      <w:r>
-        <w:rPr>
-          <w:rFonts w:cs="Times New Roman"/>
-          <w:color w:val="000000" w:themeColor="text1"/>
-        </w:rPr>
-        <w:t xml:space="preserve"> (</w:t>
-      </w:r>
-      <w:r>
-        <w:rPr>
-          <w:rFonts w:cs="Times New Roman"/>
-          <w:color w:val="000000" w:themeColor="text1"/>
-        </w:rPr>
-        <w:t>F</w:t>
-      </w:r>
-      <w:r>
-        <w:rPr>
-          <w:rFonts w:cs="Times New Roman"/>
-          <w:color w:val="000000" w:themeColor="text1"/>
-          <w:vertAlign w:val="subscript"/>
-        </w:rPr>
-        <w:t>1,394</w:t>
-      </w:r>
-      <w:r>
-        <w:rPr>
-          <w:rFonts w:cs="Times New Roman"/>
-          <w:color w:val="000000" w:themeColor="text1"/>
-        </w:rPr>
-        <w:t xml:space="preserve"> = 0.70, p = 0.40).</w:t>
-      </w:r>
-      <w:r>
-        <w:rPr>
-          <w:rFonts w:cs="Times New Roman"/>
-          <w:color w:val="000000" w:themeColor="text1"/>
-        </w:rPr>
-        <w:t xml:space="preserve"> </w:t>
-      </w:r>
-      <w:r>
-        <w:rPr>
-          <w:rFonts w:cs="Times New Roman"/>
-          <w:color w:val="000000" w:themeColor="text1"/>
-        </w:rPr>
-        <w:t>E</w:t>
-      </w:r>
-      <w:r>
-        <w:rPr>
-          <w:rFonts w:cs="Times New Roman"/>
-          <w:color w:val="000000" w:themeColor="text1"/>
-        </w:rPr>
-        <w:t xml:space="preserve">xotic and native species both increased in frequency towards the </w:t>
+        <w:t xml:space="preserve">both increased in frequency towards the </w:t>
       </w:r>
       <w:r>
         <w:rPr>
@@ -7612,15 +7767,7 @@
           <w:rFonts w:ascii="Times New Roman" w:hAnsi="Times New Roman"/>
           <w:color w:val="000000" w:themeColor="text1"/>
         </w:rPr>
-        <w:t xml:space="preserve">in the more </w:t>
-      </w:r>
-      <w:r>
-        <w:rPr>
-          <w:rFonts w:ascii="Times New Roman" w:hAnsi="Times New Roman"/>
-          <w:color w:val="000000" w:themeColor="text1"/>
-        </w:rPr>
-        <w:lastRenderedPageBreak/>
-        <w:t xml:space="preserve">exposed NW end of the gradient </w:t>
+        <w:t xml:space="preserve">in the more exposed NW end of the gradient </w:t>
       </w:r>
       <w:r>
         <w:rPr>
@@ -8214,6 +8361,7 @@
         <w:rPr>
           <w:color w:val="000000" w:themeColor="text1"/>
         </w:rPr>
+        <w:lastRenderedPageBreak/>
         <w:t xml:space="preserve">Effects of moss on </w:t>
       </w:r>
       <w:r>
@@ -8635,7 +8783,7 @@
         </w:rPr>
         <w:t>(</w:t>
       </w:r>
-      <w:bookmarkStart w:id="38" w:name="__DdeLink__1273_1424566511"/>
+      <w:bookmarkStart w:id="60" w:name="__DdeLink__1273_1424566511"/>
       <w:r>
         <w:rPr>
           <w:i/>
@@ -8667,7 +8815,7 @@
         </w:rPr>
         <w:t>= 1.18, df = 2, p = 0.55</w:t>
       </w:r>
-      <w:bookmarkEnd w:id="38"/>
+      <w:bookmarkEnd w:id="60"/>
       <w:r>
         <w:rPr>
           <w:color w:val="000000" w:themeColor="text1"/>
@@ -8885,601 +9033,592 @@
           <w:rFonts w:cs="Times New Roman"/>
           <w:color w:val="000000" w:themeColor="text1"/>
         </w:rPr>
-        <w:t xml:space="preserve">However, </w:t>
-      </w:r>
-      <w:r>
-        <w:rPr>
-          <w:rFonts w:cs="Times New Roman"/>
+        <w:t xml:space="preserve">However, we found only limited support for </w:t>
+      </w:r>
+      <w:r>
+        <w:rPr>
+          <w:rFonts w:cs="Times New Roman"/>
+          <w:color w:val="000000" w:themeColor="text1"/>
+        </w:rPr>
+        <w:t xml:space="preserve">our hypothesis that the strength and direction of these effects </w:t>
+      </w:r>
+      <w:r>
+        <w:rPr>
+          <w:rFonts w:cs="Times New Roman"/>
+          <w:color w:val="000000" w:themeColor="text1"/>
+        </w:rPr>
+        <w:t xml:space="preserve">would change across the </w:t>
+      </w:r>
+      <w:r>
+        <w:rPr>
+          <w:rFonts w:cs="Times New Roman"/>
+          <w:color w:val="000000" w:themeColor="text1"/>
+        </w:rPr>
+        <w:t xml:space="preserve">environmental </w:t>
+      </w:r>
+      <w:r>
+        <w:rPr>
+          <w:rFonts w:cs="Times New Roman"/>
+          <w:color w:val="000000" w:themeColor="text1"/>
+        </w:rPr>
+        <w:t>gradient</w:t>
+      </w:r>
+      <w:r>
+        <w:rPr>
+          <w:rFonts w:cs="Times New Roman"/>
+          <w:color w:val="000000" w:themeColor="text1"/>
+        </w:rPr>
+        <w:t xml:space="preserve">. </w:t>
+      </w:r>
+      <w:r>
+        <w:rPr>
+          <w:rFonts w:cs="Times New Roman"/>
+          <w:color w:val="000000" w:themeColor="text1"/>
+        </w:rPr>
+        <w:t xml:space="preserve">The </w:t>
+      </w:r>
+      <w:r>
+        <w:rPr>
+          <w:rFonts w:cs="Times New Roman"/>
+          <w:color w:val="000000" w:themeColor="text1"/>
+        </w:rPr>
+        <w:t xml:space="preserve">natural </w:t>
+      </w:r>
+      <w:r>
+        <w:rPr>
+          <w:rFonts w:cs="Times New Roman"/>
+          <w:color w:val="000000" w:themeColor="text1"/>
+        </w:rPr>
+        <w:t xml:space="preserve">occurrence </w:t>
+      </w:r>
+      <w:r>
+        <w:rPr>
+          <w:rFonts w:cs="Times New Roman"/>
+          <w:color w:val="000000" w:themeColor="text1"/>
+        </w:rPr>
+        <w:t>of v</w:t>
+      </w:r>
+      <w:r>
+        <w:rPr>
+          <w:rFonts w:cs="Times New Roman"/>
+          <w:color w:val="000000" w:themeColor="text1"/>
+        </w:rPr>
+        <w:t>ascular plant</w:t>
+      </w:r>
+      <w:r>
+        <w:rPr>
+          <w:rFonts w:cs="Times New Roman"/>
+          <w:color w:val="000000" w:themeColor="text1"/>
+        </w:rPr>
+        <w:t>s</w:t>
+      </w:r>
+      <w:r>
+        <w:rPr>
+          <w:rFonts w:cs="Times New Roman"/>
+          <w:color w:val="000000" w:themeColor="text1"/>
+        </w:rPr>
+        <w:t xml:space="preserve"> </w:t>
+      </w:r>
+      <w:r>
+        <w:rPr>
+          <w:rFonts w:cs="Times New Roman"/>
+          <w:color w:val="000000" w:themeColor="text1"/>
+        </w:rPr>
+        <w:t>was significantly greater in moss patches than in bare sand but this positive association did not</w:t>
+      </w:r>
+      <w:r>
+        <w:rPr>
+          <w:rFonts w:cs="Times New Roman"/>
+          <w:color w:val="000000" w:themeColor="text1"/>
+        </w:rPr>
+        <w:t xml:space="preserve"> </w:t>
+      </w:r>
+      <w:r>
+        <w:rPr>
+          <w:rFonts w:cs="Times New Roman"/>
+          <w:color w:val="000000" w:themeColor="text1"/>
+        </w:rPr>
+        <w:t>change significantly</w:t>
+      </w:r>
+      <w:r>
+        <w:rPr>
+          <w:rFonts w:cs="Times New Roman"/>
+          <w:color w:val="000000" w:themeColor="text1"/>
+        </w:rPr>
+        <w:t xml:space="preserve"> </w:t>
+      </w:r>
+      <w:r>
+        <w:rPr>
+          <w:rFonts w:cs="Times New Roman"/>
+          <w:color w:val="000000" w:themeColor="text1"/>
+        </w:rPr>
+        <w:t xml:space="preserve">across </w:t>
+      </w:r>
+      <w:r>
+        <w:rPr>
+          <w:rFonts w:cs="Times New Roman"/>
+          <w:color w:val="000000" w:themeColor="text1"/>
+        </w:rPr>
+        <w:t xml:space="preserve">the environmental gradient as we </w:t>
+      </w:r>
+      <w:r>
+        <w:rPr>
+          <w:rFonts w:cs="Times New Roman"/>
+          <w:color w:val="000000" w:themeColor="text1"/>
+        </w:rPr>
+        <w:t>predicted</w:t>
+      </w:r>
+      <w:r>
+        <w:rPr>
+          <w:rFonts w:cs="Times New Roman"/>
+          <w:color w:val="000000" w:themeColor="text1"/>
+        </w:rPr>
+        <w:t xml:space="preserve"> </w:t>
+      </w:r>
+      <w:r>
+        <w:rPr>
+          <w:rFonts w:cs="Times New Roman"/>
+          <w:color w:val="000000" w:themeColor="text1"/>
+        </w:rPr>
+        <w:t>(</w:t>
+      </w:r>
+      <w:r>
+        <w:rPr>
+          <w:rFonts w:cs="Times New Roman"/>
+          <w:color w:val="000000" w:themeColor="text1"/>
+        </w:rPr>
+        <w:t xml:space="preserve">Fig. </w:t>
+      </w:r>
+      <w:r>
+        <w:rPr>
+          <w:rFonts w:cs="Times New Roman"/>
+          <w:color w:val="000000" w:themeColor="text1"/>
+        </w:rPr>
+        <w:t>2). This result held for both native and exotic species alike</w:t>
+      </w:r>
+      <w:r>
+        <w:rPr>
+          <w:rFonts w:cs="Times New Roman"/>
+          <w:color w:val="000000" w:themeColor="text1"/>
+        </w:rPr>
+        <w:t xml:space="preserve"> (Fig. S3 and S4)</w:t>
+      </w:r>
+      <w:r>
+        <w:rPr>
+          <w:rFonts w:cs="Times New Roman"/>
+          <w:color w:val="000000" w:themeColor="text1"/>
+        </w:rPr>
+        <w:t xml:space="preserve">. </w:t>
+      </w:r>
+      <w:r>
+        <w:rPr>
+          <w:rFonts w:cs="Times New Roman"/>
+          <w:color w:val="000000" w:themeColor="text1"/>
+        </w:rPr>
+        <w:t>I</w:t>
+      </w:r>
+      <w:r>
+        <w:rPr>
+          <w:rFonts w:cs="Times New Roman"/>
+          <w:color w:val="000000" w:themeColor="text1"/>
+        </w:rPr>
+        <w:t xml:space="preserve">n our </w:t>
+      </w:r>
+      <w:r>
+        <w:rPr>
+          <w:rFonts w:cs="Times New Roman"/>
+          <w:color w:val="000000" w:themeColor="text1"/>
+        </w:rPr>
+        <w:t>field</w:t>
+      </w:r>
+      <w:r>
+        <w:rPr>
+          <w:rFonts w:cs="Times New Roman"/>
+          <w:color w:val="000000" w:themeColor="text1"/>
+        </w:rPr>
+        <w:t xml:space="preserve"> experiment</w:t>
+      </w:r>
+      <w:r>
+        <w:rPr>
+          <w:rFonts w:cs="Times New Roman"/>
+          <w:color w:val="000000" w:themeColor="text1"/>
+        </w:rPr>
+        <w:t>,</w:t>
+      </w:r>
+      <w:r>
+        <w:rPr>
+          <w:rFonts w:cs="Times New Roman"/>
+          <w:color w:val="000000" w:themeColor="text1"/>
+        </w:rPr>
+        <w:t xml:space="preserve"> we found </w:t>
+      </w:r>
+      <w:r>
+        <w:rPr>
+          <w:rFonts w:cs="Times New Roman"/>
+          <w:color w:val="000000" w:themeColor="text1"/>
+        </w:rPr>
+        <w:t>only a few cases where</w:t>
+      </w:r>
+      <w:r>
+        <w:rPr>
+          <w:rFonts w:cs="Times New Roman"/>
+          <w:color w:val="000000" w:themeColor="text1"/>
+        </w:rPr>
+        <w:t xml:space="preserve"> mos</w:t>
+      </w:r>
+      <w:r>
+        <w:rPr>
+          <w:rFonts w:cs="Times New Roman"/>
+          <w:color w:val="000000" w:themeColor="text1"/>
+        </w:rPr>
+        <w:t>s</w:t>
+      </w:r>
+      <w:r>
+        <w:rPr>
+          <w:rFonts w:cs="Times New Roman"/>
+          <w:color w:val="000000" w:themeColor="text1"/>
+        </w:rPr>
+        <w:t xml:space="preserve"> ha</w:t>
+      </w:r>
+      <w:r>
+        <w:rPr>
+          <w:rFonts w:cs="Times New Roman"/>
+          <w:color w:val="000000" w:themeColor="text1"/>
+        </w:rPr>
+        <w:t>d</w:t>
+      </w:r>
+      <w:r>
+        <w:rPr>
+          <w:rFonts w:cs="Times New Roman"/>
+          <w:color w:val="000000" w:themeColor="text1"/>
+        </w:rPr>
+        <w:t xml:space="preserve"> a </w:t>
+      </w:r>
+      <w:r>
+        <w:rPr>
+          <w:rFonts w:cs="Times New Roman"/>
+          <w:color w:val="000000" w:themeColor="text1"/>
+        </w:rPr>
+        <w:t>facilitative</w:t>
+      </w:r>
+      <w:r>
+        <w:rPr>
+          <w:rFonts w:cs="Times New Roman"/>
+          <w:color w:val="000000" w:themeColor="text1"/>
+        </w:rPr>
+        <w:t xml:space="preserve"> </w:t>
+      </w:r>
+      <w:r>
+        <w:rPr>
+          <w:rFonts w:cs="Times New Roman"/>
+          <w:color w:val="000000" w:themeColor="text1"/>
+        </w:rPr>
+        <w:t>effect</w:t>
+      </w:r>
+      <w:r>
+        <w:rPr>
+          <w:rFonts w:cs="Times New Roman"/>
+          <w:color w:val="000000" w:themeColor="text1"/>
+        </w:rPr>
+        <w:t xml:space="preserve"> on </w:t>
+      </w:r>
+      <w:r>
+        <w:rPr>
+          <w:rFonts w:cs="Times New Roman"/>
+          <w:color w:val="000000" w:themeColor="text1"/>
+        </w:rPr>
+        <w:t>exotic grass</w:t>
+      </w:r>
+      <w:r>
+        <w:rPr>
+          <w:rFonts w:cs="Times New Roman"/>
+          <w:color w:val="000000" w:themeColor="text1"/>
+        </w:rPr>
+        <w:t xml:space="preserve"> </w:t>
+      </w:r>
+      <w:r>
+        <w:rPr>
+          <w:rFonts w:cs="Times New Roman"/>
+          <w:color w:val="000000" w:themeColor="text1"/>
+        </w:rPr>
+        <w:t xml:space="preserve">performance </w:t>
+      </w:r>
+      <w:r>
+        <w:rPr>
+          <w:rFonts w:cs="Times New Roman"/>
+          <w:color w:val="000000" w:themeColor="text1"/>
+        </w:rPr>
+        <w:t>at one end of the environmental gradient but a competitive effect at the other end</w:t>
+      </w:r>
+      <w:r>
+        <w:rPr>
+          <w:rFonts w:cs="Times New Roman"/>
+          <w:color w:val="000000" w:themeColor="text1"/>
+        </w:rPr>
+        <w:t>.</w:t>
+      </w:r>
+      <w:r>
+        <w:rPr>
+          <w:rFonts w:cs="Times New Roman"/>
+          <w:color w:val="000000" w:themeColor="text1"/>
+        </w:rPr>
+        <w:t xml:space="preserve"> </w:t>
+      </w:r>
+      <w:r>
+        <w:rPr>
+          <w:rFonts w:cs="Times New Roman"/>
+          <w:color w:val="000000" w:themeColor="text1"/>
+        </w:rPr>
+        <w:t>I</w:t>
+      </w:r>
+      <w:r>
+        <w:rPr>
+          <w:rFonts w:cs="Times New Roman"/>
+          <w:color w:val="000000" w:themeColor="text1"/>
+        </w:rPr>
+        <w:t>n particular</w:t>
+      </w:r>
+      <w:r>
+        <w:rPr>
+          <w:rFonts w:cs="Times New Roman"/>
+          <w:color w:val="000000" w:themeColor="text1"/>
+        </w:rPr>
+        <w:t xml:space="preserve">, </w:t>
+      </w:r>
+      <w:r>
+        <w:rPr>
+          <w:rFonts w:cs="Times New Roman"/>
+          <w:color w:val="000000" w:themeColor="text1"/>
+        </w:rPr>
+        <w:t>the effects of moss</w:t>
+      </w:r>
+      <w:r>
+        <w:rPr>
+          <w:rFonts w:cs="Times New Roman"/>
+          <w:color w:val="000000" w:themeColor="text1"/>
+        </w:rPr>
+        <w:t xml:space="preserve"> </w:t>
+      </w:r>
+      <w:r>
+        <w:rPr>
+          <w:rFonts w:cs="Times New Roman"/>
+          <w:color w:val="000000" w:themeColor="text1"/>
+        </w:rPr>
+        <w:t xml:space="preserve">only varied along the </w:t>
+      </w:r>
+      <w:r>
+        <w:rPr>
+          <w:rFonts w:cs="Times New Roman"/>
+          <w:color w:val="000000" w:themeColor="text1"/>
+        </w:rPr>
+        <w:t xml:space="preserve">environmental </w:t>
+      </w:r>
+      <w:r>
+        <w:rPr>
+          <w:rFonts w:cs="Times New Roman"/>
+          <w:color w:val="000000" w:themeColor="text1"/>
+        </w:rPr>
+        <w:t xml:space="preserve">gradient for </w:t>
+      </w:r>
+      <w:r>
+        <w:rPr>
+          <w:rFonts w:cs="Times New Roman"/>
+          <w:i/>
+          <w:color w:val="000000" w:themeColor="text1"/>
+        </w:rPr>
+        <w:t>Bromus</w:t>
+      </w:r>
+      <w:r>
+        <w:rPr>
+          <w:rFonts w:cs="Times New Roman"/>
+          <w:color w:val="000000" w:themeColor="text1"/>
+        </w:rPr>
+        <w:t xml:space="preserve"> survival (</w:t>
+      </w:r>
+      <w:r>
+        <w:rPr>
+          <w:rFonts w:cs="Times New Roman"/>
+          <w:color w:val="000000" w:themeColor="text1"/>
+        </w:rPr>
+        <w:t xml:space="preserve">Fig. </w:t>
+      </w:r>
+      <w:r>
+        <w:rPr>
+          <w:rFonts w:cs="Times New Roman"/>
+          <w:color w:val="000000" w:themeColor="text1"/>
+        </w:rPr>
+        <w:t xml:space="preserve">3a) </w:t>
+      </w:r>
+      <w:r>
+        <w:rPr>
+          <w:rFonts w:cs="Times New Roman"/>
+          <w:color w:val="000000" w:themeColor="text1"/>
+        </w:rPr>
+        <w:t xml:space="preserve">and </w:t>
+      </w:r>
+      <w:r>
+        <w:rPr>
+          <w:rFonts w:cs="Times New Roman"/>
+          <w:color w:val="000000" w:themeColor="text1"/>
+        </w:rPr>
+        <w:t>inflorescence production (</w:t>
+      </w:r>
+      <w:r>
+        <w:rPr>
+          <w:rFonts w:cs="Times New Roman"/>
+          <w:color w:val="000000" w:themeColor="text1"/>
+        </w:rPr>
+        <w:t xml:space="preserve">Fig. </w:t>
+      </w:r>
+      <w:r>
+        <w:rPr>
+          <w:rFonts w:cs="Times New Roman"/>
+          <w:color w:val="000000" w:themeColor="text1"/>
+        </w:rPr>
+        <w:t>3e).</w:t>
+      </w:r>
+      <w:r>
+        <w:rPr>
+          <w:rFonts w:cs="Times New Roman"/>
+          <w:color w:val="000000" w:themeColor="text1"/>
+        </w:rPr>
+        <w:t xml:space="preserve"> In the more sheltered SE end of the gradient</w:t>
+      </w:r>
+      <w:r>
+        <w:rPr>
+          <w:rFonts w:cs="Times New Roman"/>
+          <w:color w:val="000000" w:themeColor="text1"/>
+        </w:rPr>
+        <w:t xml:space="preserve">, </w:t>
+      </w:r>
+      <w:r>
+        <w:rPr>
+          <w:rFonts w:cs="Times New Roman"/>
+          <w:color w:val="000000" w:themeColor="text1"/>
+        </w:rPr>
+        <w:t xml:space="preserve">moss clearly reduced </w:t>
+      </w:r>
+      <w:r>
+        <w:rPr>
+          <w:rFonts w:cs="Times New Roman"/>
+          <w:i/>
+          <w:color w:val="000000" w:themeColor="text1"/>
+        </w:rPr>
+        <w:t>Bromus</w:t>
+      </w:r>
+      <w:r>
+        <w:rPr>
+          <w:rFonts w:cs="Times New Roman"/>
+          <w:color w:val="000000" w:themeColor="text1"/>
+        </w:rPr>
+        <w:t xml:space="preserve"> </w:t>
+      </w:r>
+      <w:r>
+        <w:rPr>
+          <w:rFonts w:cs="Times New Roman"/>
+          <w:color w:val="000000" w:themeColor="text1"/>
+        </w:rPr>
+        <w:t>survival</w:t>
+      </w:r>
+      <w:r>
+        <w:rPr>
+          <w:rFonts w:cs="Times New Roman"/>
+          <w:color w:val="000000" w:themeColor="text1"/>
+        </w:rPr>
+        <w:t xml:space="preserve">, whereas in the </w:t>
+      </w:r>
+      <w:r>
+        <w:rPr>
+          <w:rFonts w:cs="Times New Roman"/>
+          <w:color w:val="000000" w:themeColor="text1"/>
+        </w:rPr>
+        <w:t xml:space="preserve">more exposed NW end of the </w:t>
+      </w:r>
+      <w:r>
+        <w:rPr>
+          <w:rFonts w:cs="Times New Roman"/>
+          <w:color w:val="000000" w:themeColor="text1"/>
+        </w:rPr>
+        <w:t>environment</w:t>
+      </w:r>
+      <w:r>
+        <w:rPr>
+          <w:rFonts w:cs="Times New Roman"/>
+          <w:color w:val="000000" w:themeColor="text1"/>
+        </w:rPr>
+        <w:t>al gradient</w:t>
+      </w:r>
+      <w:r>
+        <w:rPr>
+          <w:rFonts w:cs="Times New Roman"/>
+          <w:color w:val="000000" w:themeColor="text1"/>
+        </w:rPr>
+        <w:t xml:space="preserve"> moss </w:t>
+      </w:r>
+      <w:r>
+        <w:rPr>
+          <w:rFonts w:cs="Times New Roman"/>
+          <w:color w:val="000000" w:themeColor="text1"/>
+        </w:rPr>
+        <w:t>facilitated</w:t>
+      </w:r>
+      <w:r>
+        <w:rPr>
+          <w:rFonts w:cs="Times New Roman"/>
+          <w:color w:val="000000" w:themeColor="text1"/>
+        </w:rPr>
+        <w:t xml:space="preserve"> </w:t>
+      </w:r>
+      <w:r>
+        <w:rPr>
+          <w:rFonts w:cs="Times New Roman"/>
+          <w:i/>
+          <w:color w:val="000000" w:themeColor="text1"/>
+        </w:rPr>
+        <w:t>Bromus</w:t>
+      </w:r>
+      <w:r>
+        <w:rPr>
+          <w:rFonts w:cs="Times New Roman"/>
+          <w:color w:val="000000" w:themeColor="text1"/>
+        </w:rPr>
+        <w:t xml:space="preserve"> </w:t>
+      </w:r>
+      <w:r>
+        <w:rPr>
+          <w:rFonts w:cs="Times New Roman"/>
+          <w:color w:val="000000" w:themeColor="text1"/>
+        </w:rPr>
+        <w:t xml:space="preserve">survival </w:t>
+      </w:r>
+      <w:r>
+        <w:rPr>
+          <w:rFonts w:cs="Times New Roman"/>
+          <w:color w:val="000000" w:themeColor="text1"/>
+        </w:rPr>
+        <w:t>(</w:t>
+      </w:r>
+      <w:r>
+        <w:rPr>
+          <w:rFonts w:cs="Times New Roman"/>
+          <w:color w:val="000000" w:themeColor="text1"/>
+        </w:rPr>
+        <w:t xml:space="preserve">Fig. </w:t>
+      </w:r>
+      <w:r>
+        <w:rPr>
+          <w:rFonts w:cs="Times New Roman"/>
+          <w:color w:val="000000" w:themeColor="text1"/>
+        </w:rPr>
+        <w:t xml:space="preserve">3a). This suggests that moss patches are an important microhabitat for </w:t>
+      </w:r>
+      <w:r>
+        <w:rPr>
+          <w:rFonts w:cs="Times New Roman"/>
+          <w:i/>
           <w:color w:val="000000" w:themeColor="text1"/>
         </w:rPr>
         <w:lastRenderedPageBreak/>
-        <w:t xml:space="preserve">we found only limited support for </w:t>
-      </w:r>
-      <w:r>
-        <w:rPr>
-          <w:rFonts w:cs="Times New Roman"/>
-          <w:color w:val="000000" w:themeColor="text1"/>
-        </w:rPr>
-        <w:t xml:space="preserve">our hypothesis that the strength and direction of these effects </w:t>
-      </w:r>
-      <w:r>
-        <w:rPr>
-          <w:rFonts w:cs="Times New Roman"/>
-          <w:color w:val="000000" w:themeColor="text1"/>
-        </w:rPr>
-        <w:t xml:space="preserve">would change across the </w:t>
-      </w:r>
-      <w:r>
-        <w:rPr>
-          <w:rFonts w:cs="Times New Roman"/>
-          <w:color w:val="000000" w:themeColor="text1"/>
-        </w:rPr>
-        <w:t xml:space="preserve">environmental </w:t>
-      </w:r>
-      <w:r>
-        <w:rPr>
-          <w:rFonts w:cs="Times New Roman"/>
-          <w:color w:val="000000" w:themeColor="text1"/>
-        </w:rPr>
-        <w:t>gradient</w:t>
-      </w:r>
-      <w:r>
-        <w:rPr>
-          <w:rFonts w:cs="Times New Roman"/>
-          <w:color w:val="000000" w:themeColor="text1"/>
-        </w:rPr>
-        <w:t xml:space="preserve">. </w:t>
-      </w:r>
-      <w:r>
-        <w:rPr>
-          <w:rFonts w:cs="Times New Roman"/>
-          <w:color w:val="000000" w:themeColor="text1"/>
-        </w:rPr>
-        <w:t xml:space="preserve">The </w:t>
-      </w:r>
-      <w:r>
-        <w:rPr>
-          <w:rFonts w:cs="Times New Roman"/>
-          <w:color w:val="000000" w:themeColor="text1"/>
-        </w:rPr>
-        <w:t xml:space="preserve">natural </w:t>
-      </w:r>
-      <w:r>
-        <w:rPr>
-          <w:rFonts w:cs="Times New Roman"/>
-          <w:color w:val="000000" w:themeColor="text1"/>
-        </w:rPr>
-        <w:t xml:space="preserve">occurrence </w:t>
-      </w:r>
-      <w:r>
-        <w:rPr>
-          <w:rFonts w:cs="Times New Roman"/>
-          <w:color w:val="000000" w:themeColor="text1"/>
-        </w:rPr>
-        <w:t>of v</w:t>
-      </w:r>
-      <w:r>
-        <w:rPr>
-          <w:rFonts w:cs="Times New Roman"/>
-          <w:color w:val="000000" w:themeColor="text1"/>
-        </w:rPr>
-        <w:t>ascular plant</w:t>
-      </w:r>
-      <w:r>
-        <w:rPr>
-          <w:rFonts w:cs="Times New Roman"/>
-          <w:color w:val="000000" w:themeColor="text1"/>
-        </w:rPr>
-        <w:t>s</w:t>
-      </w:r>
-      <w:r>
-        <w:rPr>
-          <w:rFonts w:cs="Times New Roman"/>
-          <w:color w:val="000000" w:themeColor="text1"/>
-        </w:rPr>
-        <w:t xml:space="preserve"> </w:t>
-      </w:r>
-      <w:r>
-        <w:rPr>
-          <w:rFonts w:cs="Times New Roman"/>
-          <w:color w:val="000000" w:themeColor="text1"/>
-        </w:rPr>
-        <w:t>was significantly greater in moss patches than in bare sand but this positive association did not</w:t>
-      </w:r>
-      <w:r>
-        <w:rPr>
-          <w:rFonts w:cs="Times New Roman"/>
-          <w:color w:val="000000" w:themeColor="text1"/>
-        </w:rPr>
-        <w:t xml:space="preserve"> </w:t>
-      </w:r>
-      <w:r>
-        <w:rPr>
-          <w:rFonts w:cs="Times New Roman"/>
-          <w:color w:val="000000" w:themeColor="text1"/>
-        </w:rPr>
-        <w:t>change significantly</w:t>
-      </w:r>
-      <w:r>
-        <w:rPr>
-          <w:rFonts w:cs="Times New Roman"/>
-          <w:color w:val="000000" w:themeColor="text1"/>
-        </w:rPr>
-        <w:t xml:space="preserve"> </w:t>
-      </w:r>
-      <w:r>
-        <w:rPr>
-          <w:rFonts w:cs="Times New Roman"/>
-          <w:color w:val="000000" w:themeColor="text1"/>
-        </w:rPr>
-        <w:t xml:space="preserve">across </w:t>
-      </w:r>
-      <w:r>
-        <w:rPr>
-          <w:rFonts w:cs="Times New Roman"/>
-          <w:color w:val="000000" w:themeColor="text1"/>
-        </w:rPr>
-        <w:t xml:space="preserve">the environmental gradient as we </w:t>
-      </w:r>
-      <w:r>
-        <w:rPr>
-          <w:rFonts w:cs="Times New Roman"/>
-          <w:color w:val="000000" w:themeColor="text1"/>
-        </w:rPr>
-        <w:t>predicted</w:t>
-      </w:r>
-      <w:r>
-        <w:rPr>
-          <w:rFonts w:cs="Times New Roman"/>
-          <w:color w:val="000000" w:themeColor="text1"/>
-        </w:rPr>
-        <w:t xml:space="preserve"> </w:t>
-      </w:r>
-      <w:r>
-        <w:rPr>
-          <w:rFonts w:cs="Times New Roman"/>
-          <w:color w:val="000000" w:themeColor="text1"/>
-        </w:rPr>
-        <w:t>(</w:t>
-      </w:r>
-      <w:r>
-        <w:rPr>
-          <w:rFonts w:cs="Times New Roman"/>
-          <w:color w:val="000000" w:themeColor="text1"/>
-        </w:rPr>
-        <w:t xml:space="preserve">Fig. </w:t>
-      </w:r>
-      <w:r>
-        <w:rPr>
-          <w:rFonts w:cs="Times New Roman"/>
-          <w:color w:val="000000" w:themeColor="text1"/>
-        </w:rPr>
-        <w:t>2). This result held for both native and exotic species alike</w:t>
-      </w:r>
-      <w:r>
-        <w:rPr>
-          <w:rFonts w:cs="Times New Roman"/>
-          <w:color w:val="000000" w:themeColor="text1"/>
-        </w:rPr>
-        <w:t xml:space="preserve"> (Fig. S3 and S4)</w:t>
-      </w:r>
-      <w:r>
-        <w:rPr>
-          <w:rFonts w:cs="Times New Roman"/>
-          <w:color w:val="000000" w:themeColor="text1"/>
-        </w:rPr>
-        <w:t xml:space="preserve">. </w:t>
-      </w:r>
-      <w:r>
-        <w:rPr>
-          <w:rFonts w:cs="Times New Roman"/>
-          <w:color w:val="000000" w:themeColor="text1"/>
-        </w:rPr>
-        <w:t>I</w:t>
-      </w:r>
-      <w:r>
-        <w:rPr>
-          <w:rFonts w:cs="Times New Roman"/>
-          <w:color w:val="000000" w:themeColor="text1"/>
-        </w:rPr>
-        <w:t xml:space="preserve">n our </w:t>
-      </w:r>
-      <w:r>
-        <w:rPr>
-          <w:rFonts w:cs="Times New Roman"/>
-          <w:color w:val="000000" w:themeColor="text1"/>
-        </w:rPr>
-        <w:t>field</w:t>
-      </w:r>
-      <w:r>
-        <w:rPr>
-          <w:rFonts w:cs="Times New Roman"/>
-          <w:color w:val="000000" w:themeColor="text1"/>
-        </w:rPr>
-        <w:t xml:space="preserve"> experiment</w:t>
-      </w:r>
-      <w:r>
-        <w:rPr>
-          <w:rFonts w:cs="Times New Roman"/>
-          <w:color w:val="000000" w:themeColor="text1"/>
-        </w:rPr>
-        <w:t>,</w:t>
-      </w:r>
-      <w:r>
-        <w:rPr>
-          <w:rFonts w:cs="Times New Roman"/>
-          <w:color w:val="000000" w:themeColor="text1"/>
-        </w:rPr>
-        <w:t xml:space="preserve"> we found </w:t>
-      </w:r>
-      <w:r>
-        <w:rPr>
-          <w:rFonts w:cs="Times New Roman"/>
-          <w:color w:val="000000" w:themeColor="text1"/>
-        </w:rPr>
-        <w:t>only a few cases where</w:t>
-      </w:r>
-      <w:r>
-        <w:rPr>
-          <w:rFonts w:cs="Times New Roman"/>
-          <w:color w:val="000000" w:themeColor="text1"/>
-        </w:rPr>
-        <w:t xml:space="preserve"> mos</w:t>
-      </w:r>
-      <w:r>
-        <w:rPr>
-          <w:rFonts w:cs="Times New Roman"/>
-          <w:color w:val="000000" w:themeColor="text1"/>
-        </w:rPr>
-        <w:t>s</w:t>
-      </w:r>
-      <w:r>
-        <w:rPr>
-          <w:rFonts w:cs="Times New Roman"/>
-          <w:color w:val="000000" w:themeColor="text1"/>
-        </w:rPr>
-        <w:t xml:space="preserve"> ha</w:t>
-      </w:r>
-      <w:r>
-        <w:rPr>
-          <w:rFonts w:cs="Times New Roman"/>
-          <w:color w:val="000000" w:themeColor="text1"/>
-        </w:rPr>
-        <w:t>d</w:t>
-      </w:r>
-      <w:r>
-        <w:rPr>
-          <w:rFonts w:cs="Times New Roman"/>
-          <w:color w:val="000000" w:themeColor="text1"/>
-        </w:rPr>
-        <w:t xml:space="preserve"> a </w:t>
-      </w:r>
-      <w:bookmarkStart w:id="39" w:name="_GoBack"/>
-      <w:bookmarkEnd w:id="39"/>
-      <w:r>
-        <w:rPr>
-          <w:rFonts w:cs="Times New Roman"/>
-          <w:color w:val="000000" w:themeColor="text1"/>
-        </w:rPr>
-        <w:t>facilitative</w:t>
-      </w:r>
-      <w:r>
-        <w:rPr>
-          <w:rFonts w:cs="Times New Roman"/>
-          <w:color w:val="000000" w:themeColor="text1"/>
-        </w:rPr>
-        <w:t xml:space="preserve"> </w:t>
-      </w:r>
-      <w:r>
-        <w:rPr>
-          <w:rFonts w:cs="Times New Roman"/>
-          <w:color w:val="000000" w:themeColor="text1"/>
-        </w:rPr>
-        <w:t>effect</w:t>
-      </w:r>
-      <w:r>
-        <w:rPr>
-          <w:rFonts w:cs="Times New Roman"/>
-          <w:color w:val="000000" w:themeColor="text1"/>
-        </w:rPr>
-        <w:t xml:space="preserve"> on </w:t>
-      </w:r>
-      <w:r>
-        <w:rPr>
-          <w:rFonts w:cs="Times New Roman"/>
-          <w:color w:val="000000" w:themeColor="text1"/>
-        </w:rPr>
-        <w:t>exotic grass</w:t>
-      </w:r>
-      <w:r>
-        <w:rPr>
-          <w:rFonts w:cs="Times New Roman"/>
-          <w:color w:val="000000" w:themeColor="text1"/>
-        </w:rPr>
-        <w:t xml:space="preserve"> </w:t>
-      </w:r>
-      <w:r>
-        <w:rPr>
-          <w:rFonts w:cs="Times New Roman"/>
-          <w:color w:val="000000" w:themeColor="text1"/>
-        </w:rPr>
-        <w:t xml:space="preserve">performance </w:t>
-      </w:r>
-      <w:r>
-        <w:rPr>
-          <w:rFonts w:cs="Times New Roman"/>
-          <w:color w:val="000000" w:themeColor="text1"/>
-        </w:rPr>
-        <w:t>at one end of the environmental gradient but a competitive effect at the other end</w:t>
-      </w:r>
-      <w:r>
-        <w:rPr>
-          <w:rFonts w:cs="Times New Roman"/>
-          <w:color w:val="000000" w:themeColor="text1"/>
-        </w:rPr>
-        <w:t>.</w:t>
-      </w:r>
-      <w:r>
-        <w:rPr>
-          <w:rFonts w:cs="Times New Roman"/>
-          <w:color w:val="000000" w:themeColor="text1"/>
-        </w:rPr>
-        <w:t xml:space="preserve"> </w:t>
-      </w:r>
-      <w:r>
-        <w:rPr>
-          <w:rFonts w:cs="Times New Roman"/>
-          <w:color w:val="000000" w:themeColor="text1"/>
-        </w:rPr>
-        <w:t>I</w:t>
-      </w:r>
-      <w:r>
-        <w:rPr>
-          <w:rFonts w:cs="Times New Roman"/>
-          <w:color w:val="000000" w:themeColor="text1"/>
-        </w:rPr>
-        <w:t>n particular</w:t>
-      </w:r>
-      <w:r>
-        <w:rPr>
-          <w:rFonts w:cs="Times New Roman"/>
-          <w:color w:val="000000" w:themeColor="text1"/>
-        </w:rPr>
-        <w:t xml:space="preserve">, </w:t>
-      </w:r>
-      <w:r>
-        <w:rPr>
-          <w:rFonts w:cs="Times New Roman"/>
-          <w:color w:val="000000" w:themeColor="text1"/>
-        </w:rPr>
-        <w:t>the effects of moss</w:t>
-      </w:r>
-      <w:r>
-        <w:rPr>
-          <w:rFonts w:cs="Times New Roman"/>
-          <w:color w:val="000000" w:themeColor="text1"/>
-        </w:rPr>
-        <w:t xml:space="preserve"> </w:t>
-      </w:r>
-      <w:r>
-        <w:rPr>
-          <w:rFonts w:cs="Times New Roman"/>
-          <w:color w:val="000000" w:themeColor="text1"/>
-        </w:rPr>
-        <w:t xml:space="preserve">only varied along the </w:t>
-      </w:r>
-      <w:r>
-        <w:rPr>
-          <w:rFonts w:cs="Times New Roman"/>
-          <w:color w:val="000000" w:themeColor="text1"/>
-        </w:rPr>
-        <w:t xml:space="preserve">environmental </w:t>
-      </w:r>
-      <w:r>
-        <w:rPr>
-          <w:rFonts w:cs="Times New Roman"/>
-          <w:color w:val="000000" w:themeColor="text1"/>
-        </w:rPr>
-        <w:t xml:space="preserve">gradient for </w:t>
-      </w:r>
-      <w:r>
-        <w:rPr>
-          <w:rFonts w:cs="Times New Roman"/>
-          <w:i/>
-          <w:color w:val="000000" w:themeColor="text1"/>
-        </w:rPr>
-        <w:t>Bromus</w:t>
-      </w:r>
-      <w:r>
-        <w:rPr>
-          <w:rFonts w:cs="Times New Roman"/>
-          <w:color w:val="000000" w:themeColor="text1"/>
-        </w:rPr>
-        <w:t xml:space="preserve"> survival (</w:t>
-      </w:r>
-      <w:r>
-        <w:rPr>
-          <w:rFonts w:cs="Times New Roman"/>
-          <w:color w:val="000000" w:themeColor="text1"/>
-        </w:rPr>
-        <w:t xml:space="preserve">Fig. </w:t>
-      </w:r>
-      <w:r>
-        <w:rPr>
-          <w:rFonts w:cs="Times New Roman"/>
-          <w:color w:val="000000" w:themeColor="text1"/>
-        </w:rPr>
-        <w:t xml:space="preserve">3a) </w:t>
-      </w:r>
-      <w:r>
-        <w:rPr>
-          <w:rFonts w:cs="Times New Roman"/>
-          <w:color w:val="000000" w:themeColor="text1"/>
-        </w:rPr>
-        <w:t xml:space="preserve">and </w:t>
-      </w:r>
-      <w:r>
-        <w:rPr>
-          <w:rFonts w:cs="Times New Roman"/>
-          <w:color w:val="000000" w:themeColor="text1"/>
-        </w:rPr>
-        <w:t>inflorescence production (</w:t>
-      </w:r>
-      <w:r>
-        <w:rPr>
-          <w:rFonts w:cs="Times New Roman"/>
-          <w:color w:val="000000" w:themeColor="text1"/>
-        </w:rPr>
-        <w:t xml:space="preserve">Fig. </w:t>
-      </w:r>
-      <w:r>
-        <w:rPr>
-          <w:rFonts w:cs="Times New Roman"/>
-          <w:color w:val="000000" w:themeColor="text1"/>
-        </w:rPr>
-        <w:t>3e).</w:t>
-      </w:r>
-      <w:r>
-        <w:rPr>
-          <w:rFonts w:cs="Times New Roman"/>
-          <w:color w:val="000000" w:themeColor="text1"/>
-        </w:rPr>
-        <w:t xml:space="preserve"> In the more sheltered SE end of the gradient</w:t>
-      </w:r>
-      <w:r>
-        <w:rPr>
-          <w:rFonts w:cs="Times New Roman"/>
-          <w:color w:val="000000" w:themeColor="text1"/>
-        </w:rPr>
-        <w:t xml:space="preserve">, </w:t>
-      </w:r>
-      <w:r>
-        <w:rPr>
-          <w:rFonts w:cs="Times New Roman"/>
-          <w:color w:val="000000" w:themeColor="text1"/>
-        </w:rPr>
-        <w:t xml:space="preserve">moss clearly reduced </w:t>
-      </w:r>
-      <w:r>
-        <w:rPr>
-          <w:rFonts w:cs="Times New Roman"/>
-          <w:i/>
-          <w:color w:val="000000" w:themeColor="text1"/>
-        </w:rPr>
-        <w:t>Bromus</w:t>
-      </w:r>
-      <w:r>
-        <w:rPr>
-          <w:rFonts w:cs="Times New Roman"/>
-          <w:color w:val="000000" w:themeColor="text1"/>
-        </w:rPr>
-        <w:t xml:space="preserve"> </w:t>
-      </w:r>
-      <w:r>
-        <w:rPr>
-          <w:rFonts w:cs="Times New Roman"/>
-          <w:color w:val="000000" w:themeColor="text1"/>
-        </w:rPr>
-        <w:t>survival</w:t>
-      </w:r>
-      <w:r>
-        <w:rPr>
-          <w:rFonts w:cs="Times New Roman"/>
-          <w:color w:val="000000" w:themeColor="text1"/>
-        </w:rPr>
-        <w:t xml:space="preserve">, whereas in the </w:t>
-      </w:r>
-      <w:r>
-        <w:rPr>
-          <w:rFonts w:cs="Times New Roman"/>
-          <w:color w:val="000000" w:themeColor="text1"/>
-        </w:rPr>
-        <w:t xml:space="preserve">more exposed NW end of the </w:t>
-      </w:r>
-      <w:r>
-        <w:rPr>
-          <w:rFonts w:cs="Times New Roman"/>
-          <w:color w:val="000000" w:themeColor="text1"/>
-        </w:rPr>
-        <w:t>environment</w:t>
-      </w:r>
-      <w:r>
-        <w:rPr>
-          <w:rFonts w:cs="Times New Roman"/>
-          <w:color w:val="000000" w:themeColor="text1"/>
-        </w:rPr>
-        <w:t>al gradient</w:t>
-      </w:r>
-      <w:r>
-        <w:rPr>
-          <w:rFonts w:cs="Times New Roman"/>
-          <w:color w:val="000000" w:themeColor="text1"/>
-        </w:rPr>
-        <w:t xml:space="preserve"> moss </w:t>
-      </w:r>
-      <w:r>
-        <w:rPr>
-          <w:rFonts w:cs="Times New Roman"/>
-          <w:color w:val="000000" w:themeColor="text1"/>
-        </w:rPr>
-        <w:t>facilitated</w:t>
-      </w:r>
-      <w:r>
-        <w:rPr>
-          <w:rFonts w:cs="Times New Roman"/>
-          <w:color w:val="000000" w:themeColor="text1"/>
-        </w:rPr>
-        <w:t xml:space="preserve"> </w:t>
-      </w:r>
-      <w:r>
-        <w:rPr>
-          <w:rFonts w:cs="Times New Roman"/>
-          <w:i/>
-          <w:color w:val="000000" w:themeColor="text1"/>
-        </w:rPr>
-        <w:t>Bromus</w:t>
-      </w:r>
-      <w:r>
-        <w:rPr>
-          <w:rFonts w:cs="Times New Roman"/>
-          <w:color w:val="000000" w:themeColor="text1"/>
-        </w:rPr>
-        <w:t xml:space="preserve"> </w:t>
-      </w:r>
-      <w:r>
-        <w:rPr>
-          <w:rFonts w:cs="Times New Roman"/>
-          <w:color w:val="000000" w:themeColor="text1"/>
-        </w:rPr>
-        <w:t xml:space="preserve">survival </w:t>
-      </w:r>
-      <w:r>
-        <w:rPr>
-          <w:rFonts w:cs="Times New Roman"/>
-          <w:color w:val="000000" w:themeColor="text1"/>
-        </w:rPr>
-        <w:t>(</w:t>
-      </w:r>
-      <w:r>
-        <w:rPr>
-          <w:rFonts w:cs="Times New Roman"/>
-          <w:color w:val="000000" w:themeColor="text1"/>
-        </w:rPr>
-        <w:t xml:space="preserve">Fig. </w:t>
-      </w:r>
-      <w:r>
-        <w:rPr>
-          <w:rFonts w:cs="Times New Roman"/>
-          <w:color w:val="000000" w:themeColor="text1"/>
-        </w:rPr>
-        <w:t xml:space="preserve">3a). This suggests that moss patches are an important microhabitat for </w:t>
-      </w:r>
-      <w:r>
-        <w:rPr>
-          <w:rFonts w:cs="Times New Roman"/>
-          <w:i/>
-          <w:color w:val="000000" w:themeColor="text1"/>
-        </w:rPr>
         <w:t>Bromus</w:t>
       </w:r>
       <w:r>
@@ -9898,331 +10037,337 @@
         <w:rPr>
           <w:color w:val="000000" w:themeColor="text1"/>
         </w:rPr>
+        <w:t xml:space="preserve">Our work shows the </w:t>
+      </w:r>
+      <w:r>
+        <w:rPr>
+          <w:color w:val="000000" w:themeColor="text1"/>
+        </w:rPr>
+        <w:t>potential for</w:t>
+      </w:r>
+      <w:r>
+        <w:rPr>
+          <w:color w:val="000000" w:themeColor="text1"/>
+        </w:rPr>
+        <w:t xml:space="preserve"> </w:t>
+      </w:r>
+      <w:r>
+        <w:rPr>
+          <w:color w:val="000000" w:themeColor="text1"/>
+        </w:rPr>
+        <w:t xml:space="preserve">native </w:t>
+      </w:r>
+      <w:r>
+        <w:rPr>
+          <w:color w:val="000000" w:themeColor="text1"/>
+        </w:rPr>
+        <w:t xml:space="preserve">mosses </w:t>
+      </w:r>
+      <w:r>
+        <w:rPr>
+          <w:color w:val="000000" w:themeColor="text1"/>
+        </w:rPr>
+        <w:t xml:space="preserve">to </w:t>
+      </w:r>
+      <w:r>
+        <w:rPr>
+          <w:color w:val="000000" w:themeColor="text1"/>
+        </w:rPr>
+        <w:t>influence the success of</w:t>
+      </w:r>
+      <w:r>
+        <w:rPr>
+          <w:color w:val="000000" w:themeColor="text1"/>
+        </w:rPr>
+        <w:t xml:space="preserve"> </w:t>
+      </w:r>
+      <w:r>
+        <w:rPr>
+          <w:color w:val="000000" w:themeColor="text1"/>
+        </w:rPr>
+        <w:t xml:space="preserve">invasive </w:t>
+      </w:r>
+      <w:r>
+        <w:rPr>
+          <w:color w:val="000000" w:themeColor="text1"/>
+        </w:rPr>
+        <w:t>vascular plant</w:t>
+      </w:r>
+      <w:r>
+        <w:rPr>
+          <w:color w:val="000000" w:themeColor="text1"/>
+        </w:rPr>
+        <w:t>s</w:t>
+      </w:r>
+      <w:r>
+        <w:rPr>
+          <w:color w:val="000000" w:themeColor="text1"/>
+        </w:rPr>
+        <w:t xml:space="preserve"> in this environment. </w:t>
+      </w:r>
+      <w:r>
+        <w:rPr>
+          <w:color w:val="000000" w:themeColor="text1"/>
+        </w:rPr>
+        <w:t>Mosses and other components of biological soil crusts are often found to have neutral to negative effects on vascular plant germination</w:t>
+      </w:r>
+      <w:r>
+        <w:rPr>
+          <w:color w:val="000000" w:themeColor="text1"/>
+        </w:rPr>
+        <w:t xml:space="preserve"> </w:t>
+      </w:r>
+      <w:r>
+        <w:rPr>
+          <w:color w:val="000000" w:themeColor="text1"/>
+        </w:rPr>
+        <w:fldChar w:fldCharType="begin"/>
+      </w:r>
+      <w:r>
+        <w:rPr>
+          <w:color w:val="000000" w:themeColor="text1"/>
+        </w:rPr>
+        <w:instrText xml:space="preserve"> ADDIN ZOTERO_ITEM CSL_CITATION {"citationID":"dhmZ22FM","properties":{"formattedCitation":"(Zamfir 2000, Serpe et al. 2006, Jeschke and Kiehl 2008, Langhans et al. 2009, Drake et al. 2018)","plainCitation":"(Zamfir 2000, Serpe et al. 2006, Jeschke and Kiehl 2008, Langhans et al. 2009, Drake et al. 2018)","dontUpdate":true,"noteIndex":0},"citationItems":[{"id":2484,"uris":["http://zotero.org/users/688880/items/HH74VP7F"],"uri":["http://zotero.org/users/688880/items/HH74VP7F"],"itemData":{"id":2484,"type":"article-journal","title":"Effects of bryophytes and lichens on seedling emergence of alvar plants: evidence from greenhouse experiments","container-title":"Oikos","page":"603–611","volume":"88","issue":"3","source":"Wiley Online Library","abstract":"Emergence of seedlings of four alvar grassland species (Arenaria serpyllifolia, Festuca ovina, Filipendula vulgaris and Veronica spicata) in bryophyte and lichen carpets was analysed in a series of greenhouse experiments. The aspects investigated were: the influence of thickness of moss mats, both in dry and moist conditions, the effects of thick Cladonia spp. clumps, and of living vs dead moss shoots and lichen podetia. Overall, Festuca seedlings emerged best whereas the small-seeded species, Arenaria and Veronica , had the lowest emergence. Moisture had a significant effect only on the emergence of Festuca seedlings, which emerged better in the dry treatment than in the moist. A thick moss cover negatively affected seedling emergence of Arenaria and Veronica but did not affect the emergence of Festuca. Filipendula showed lower seedling emergence in both thick and thin moss than on bare soil only in the dry treatment, whereas in the moist treatment emergence did not differ among the three substrates. Arenaria seedlings emerged less in thick and thin moss than on bare soil in the dry treatment, whereas in the moist treatment emergence in the thin moss was not different from bare soil. Thus, in relatively dry environments even a thin moss cover may inhibit rather than facilitate seedling emergence. The lichen clumps inhibited only the emergence of the forbs. Both living moss shoots and lichen podetia inhibited emergence of Veronica seedlings but did not affect Festuca. In contrast, emergence in the presence of dead mosses and lichens did not differ from emergence in their absence for both species. Hence, inhibition of seedling emergence by bryophytes and lichens of at least some vascular plant species may be mediated by some biotic factor. However, the effect of differences in substrate properties on germination cannot be excluded","DOI":"10.1034/j.1600-0706.2000.880317.x","ISSN":"1600-0706","shortTitle":"Effects of bryophytes and lichens on seedling emergence of alvar plants","language":"en","author":[{"family":"Zamfir","given":"Manuela"}],"issued":{"date-parts":[["2000"]]}}},{"id":2478,"uris":["http://zotero.org/users/688880/items/2D979EZI"],"uri":["http://zotero.org/users/688880/items/2D979EZI"],"itemData":{"id":2478,"type":"article-journal","title":"Germination and seed water status of four grasses on moss-dominated biological soil crusts from arid lands","container-title":"Plant Ecology","page":"163-178","volume":"185","issue":"1","source":"SpringerLink","DOI":"10.1007/s11258-005-9092-1","ISSN":"1385-0237","author":[{"family":"Serpe","given":"Marcelo"},{"family":"Orm","given":"Jeanne"},{"family":"Barkes","given":"Tara"},{"family":"Rosentreter","given":"Roger"}],"issued":{"date-parts":[["2006"]]}}},{"id":238,"uris":["http://zotero.org/users/688880/items/9XIHUF4B"],"uri":["http://zotero.org/users/688880/items/9XIHUF4B"],"itemData":{"id":238,"type":"article-journal","title":"Effects of a dense moss layer on germination and establishment of vascular plants in newly created calcareous grasslands","container-title":"Flora - Morphology, Distribution, Functional Ecology of Plants","page":"557-566","volume":"203","issue":"7","source":"ScienceDirect","abstract":"From 2003 to 2005, a sowing experiment was carried out over 26 months in newly created xerophytic grassland on calcareous gravel in order to show the effects of moss layer removal on vascular plant germination and establishment. Hand-collected seeds of Biscutella laevigata, Bromus erectus, Carex humilis and Linum perenne were sown on experimental plots with intact and removed moss layer. Germination percentages under controlled conditions in a germination chamber were about 80% for all species except for C. humilis (14%). No germination of C. humilis was detected throughout the field experiment. The moss layer significantly reduced germination and seedling survival of Biscutella, Bromus and Linum. On all plots, seed germination was highest in October 2003 and continued in spring and summer 2004 to a lesser extent. Seedling mortality was highest during dry periods in summer 2004 and 2005. In winter 2004/2005, mortality showed a peak on plots with removed moss layer, but not on plots with intact moss layer. This indicates a protective role of the moss layer against heavy frosts. The barrier function and shading caused by mosses were probably the most important factors with negative effect on germination and establishment of the studied vascular plants. Water deficiency and high temperatures seemed to be the main hazards for survival of young plants as the moss layer offered no protection against these factors.","DOI":"10.1016/j.flora.2007.09.006","ISSN":"0367-2530","journalAbbreviation":"Flora - Morphology, Distribution, Functional Ecology of Plants","author":[{"family":"Jeschke","given":"Michael"},{"family":"Kiehl","given":"Kathrin"}],"issued":{"date-parts":[["2008",10,1]]}}},{"id":7353,"uris":["http://zotero.org/users/688880/items/32KCXIV5"],"uri":["http://zotero.org/users/688880/items/32KCXIV5"],"itemData":{"id":7353,"type":"article-journal","title":"Biological soil crusts and their microenvironment: Impact on emergence, survival and establishment of seedlings","container-title":"Flora - Morphology, Distribution, Functional Ecology of Plants","page":"157-168","volume":"204","issue":"2","source":"ScienceDirect","abstract":"To elucidate the impact of biological soil crusts (BSCs) on the establishment of habitat-typical vascular plant species, we studied the effects of seed location (surface versus sub-surface), age of crusts (initial versus stable), long rainy periods (continuous versus discontinuous watering) and microenvironment (cracks versus no cracks). In addition, we investigated growth height, phytomass and N-content of one vascular plant species (Phleum arenarium). Initial crusts were compared with older, stable crusts using seven habitat-typical plant species representing different life forms (annuals versus perennials). Our model ecosystem, situated in the temperate zone (but edaphically dry), is characterised by calcareous sand with threatened pioneer vegetation (Koelerion glaucae). We carefully translocated soil monoliths of these crusts and analysed the effects under common garden conditions. The results reveal a great importance of crust age and of the microenvironment: the inhibitory effects of BSCs are species-dependent; all investigated perennials were inhibited by BSCs, while habitat-typical annuals were not or were beneficially affected. The location of seeds is important for emergence. Fewer seedlings appeared below the surface than emerged on the surface. Furthermore, emergence through the crust itself was less likely for vascular plants than emergence through cracks in the crust. Continuous watering resulted in more seedlings after winter than discontinuous watering; furthermore, the establishment rate was higher in one perennial species. Although the emergence, survival and establishment were inhibited, successful plant individuals could profit from crusts by acquiring a higher N-content and increasing their growth height and phytomass.","DOI":"10.1016/j.flora.2008.01.001","ISSN":"0367-2530","shortTitle":"Biological soil crusts and their microenvironment","journalAbbreviation":"Flora - Morphology, Distribution, Functional Ecology of Plants","author":[{"family":"Langhans","given":"Tanja Margrit"},{"family":"Storm","given":"Christian"},{"family":"Schwabe","given":"Angelika"}],"issued":{"date-parts":[["2009",1,1]]}}},{"id":7637,"uris":["http://zotero.org/users/688880/items/VAWV24GY"],"uri":["http://zotero.org/users/688880/items/VAWV24GY"],"itemData":{"id":7637,"type":"article-journal","title":"Mosses inhibit germination of vascular plants on an extensive green roof","container-title":"Ecological Engineering","page":"111-114","volume":"117","source":"Web of Science","abstract":"Mosses are capable of tolerating harsh conditions, and are commonly found on both conventional bare roofs and engineered green roofs. Intentional planting of mosses on green roofs has shown that mosses can improve ecosystem services such as stormwater retention and microclimate cooling. Past studies of moss interactions with vascular plants on green roofs and in other habitats demonstrate both positive and negative effects on juvenile and adult tracheophytes. Moss can aid vascular plants by buffering environmental extremes, facilitating seed establishment, and improving nutrient and water availability. Conversely, moss can also hinder young seedling germination by blocking access to the soil column and/or light. In the green roof context, few studies have examined the relationship between moss and vascular plant germination. Since mosses commonly colonize green roofs it is important to understand the effects of established moss colonies on incoming plant propagules. The purpose of this study was to examine how four moss species, Atrichum undulatum (Hedw.) P. Beauv., Polytrichum commune Hedw., Polytrichum piliferum Hedw., and Racomitrium lanuginosum (Hedw.) Brid. affected the germination of weedy and native vascular plant seeds in a green roof system. Seeds were added to six pre-established moss treatments: monocultures of each moss species, a mixture which included all four moss species, and a substrate only control in pots on a rooftop. Overall, the control (moss-free) treatment resulted the highest germination rates for the majority of seeded species examined, an indication that for these vascular plants, mosses tend to inhibit germination of incoming seeds.","DOI":"10.1016/j.ecoleng.2018.04.002","ISSN":"0925-8574","note":"WOS:000432518400011","journalAbbreviation":"Ecol. Eng.","language":"English","author":[{"family":"Drake","given":"Paige"},{"family":"Grimshaw-Surette","given":"Hughstin"},{"family":"Heim","given":"Amy"},{"family":"Lundholm","given":"Jeremy"}],"issued":{"date-parts":[["2018",7]]}}}],"schema":"https://github.com/citation-style-language/schema/raw/master/csl-citation.json"} </w:instrText>
+      </w:r>
+      <w:r>
+        <w:rPr>
+          <w:color w:val="000000" w:themeColor="text1"/>
+        </w:rPr>
+        <w:fldChar w:fldCharType="separate"/>
+      </w:r>
+      <w:r>
+        <w:rPr>
+          <w:noProof/>
+          <w:color w:val="000000" w:themeColor="text1"/>
+        </w:rPr>
+        <w:t>(Zamfir 2000, Serpe et al. 2006, Jeschke and Kiehl 2008, Drake et al. 2018)</w:t>
+      </w:r>
+      <w:r>
+        <w:rPr>
+          <w:color w:val="000000" w:themeColor="text1"/>
+        </w:rPr>
+        <w:fldChar w:fldCharType="end"/>
+      </w:r>
+      <w:r>
+        <w:rPr>
+          <w:color w:val="000000" w:themeColor="text1"/>
+        </w:rPr>
+        <w:t xml:space="preserve">, while at the same time they can increase the growth and survival of established plants </w:t>
+      </w:r>
+      <w:r>
+        <w:rPr>
+          <w:color w:val="000000" w:themeColor="text1"/>
+        </w:rPr>
+        <w:fldChar w:fldCharType="begin"/>
+      </w:r>
+      <w:r>
+        <w:rPr>
+          <w:color w:val="000000" w:themeColor="text1"/>
+        </w:rPr>
+        <w:instrText xml:space="preserve"> ADDIN ZOTERO_ITEM CSL_CITATION {"citationID":"K0P4TH57","properties":{"formattedCitation":"(Pendleton et al. 2003, Langhans et al. 2009, Ferrenberg et al. 2018)","plainCitation":"(Pendleton et al. 2003, Langhans et al. 2009, Ferrenberg et al. 2018)","noteIndex":0},"citationItems":[{"id":7750,"uris":["http://zotero.org/users/688880/items/8IUDQZIW"],"uri":["http://zotero.org/users/688880/items/8IUDQZIW"],"itemData":{"id":7750,"type":"article-journal","title":"Growth and Nutrient Content of Herbaceous Seedlings Associated with Biological Soil Crusts","container-title":"Arid Land Research and Management","page":"271-281","volume":"17","issue":"3","source":"Taylor and Francis+NEJM","abstract":"Biological soil crusts of arid and semiarid lands contribute significantly to ecosystem stability by means of soil stabilization, nitrogen fixation, and improved growth and establishment of vascular plant species. In this study, we examined growth and nutrient content of Bromus tectorum, Elymus elymoides, Gaillardia pulchella, and Sphaeralcea munroana grown in soil amended with one of three levels of biological soil crust material: (1) a low-fertility sand collected near Moab, Utah; (2) sand amended with a 1-cm top layer of excised soil crust; and (3) crushed crust material. In addition, all plants were inoculated with spores of the arbuscular mycorrhizal fungus, Glomus intraradices. Plants were harvested after 10 weeks growth, dried, weighed, and leaves were ground for nutrient analysis. Three aspects of root architecture were also quantified. Soil crust additions significantly affected nearly all variables examined. Both above- and below-ground vegetative biomass were significantly increased in the presence of crust material. Similarly, reproductive tissue of the three species that flowered was greatest in the crushed-crust medium. The effect of soil crust additions is likely due to the increased nitrogen content of the crusts. Nitrogen tissue content of all four species was greatly enhanced in crusted soils. All species showed a decline in root/shoot ratio and specific root length with crust additions, indicating a shift in plant allocation pattern in response to improved soil fertility. These data support other studies suggesting that soil crusts have a positive effect on the establishment and growth of associated vascular plant species.","DOI":"10.1080/15324980301598","ISSN":"1532-4982","author":[{"family":"Pendleton","given":"R. L."},{"family":"Pendleton","given":"B. K."},{"family":"Howard","given":"G. L."},{"family":"Warren","given":"S. D."}],"issued":{"date-parts":[["2003",1,1]]}}},{"id":7353,"uris":["http://zotero.org/users/688880/items/32KCXIV5"],"uri":["http://zotero.org/users/688880/items/32KCXIV5"],"itemData":{"id":7353,"type":"article-journal","title":"Biological soil crusts and their microenvironment: Impact on emergence, survival and establishment of seedlings","container-title":"Flora - Morphology, Distribution, Functional Ecology of Plants","page":"157-168","volume":"204","issue":"2","source":"ScienceDirect","abstract":"To elucidate the impact of biological soil crusts (BSCs) on the establishment of habitat-typical vascular plant species, we studied the effects of seed location (surface versus sub-surface), age of crusts (initial versus stable), long rainy periods (continuous versus discontinuous watering) and microenvironment (cracks versus no cracks). In addition, we investigated growth height, phytomass and N-content of one vascular plant species (Phleum arenarium). Initial crusts were compared with older, stable crusts using seven habitat-typical plant species representing different life forms (annuals versus perennials). Our model ecosystem, situated in the temperate zone (but edaphically dry), is characterised by calcareous sand with threatened pioneer vegetation (Koelerion glaucae). We carefully translocated soil monoliths of these crusts and analysed the effects under common garden conditions. The results reveal a great importance of crust age and of the microenvironment: the inhibitory effects of BSCs are species-dependent; all investigated perennials were inhibited by BSCs, while habitat-typical annuals were not or were beneficially affected. The location of seeds is important for emergence. Fewer seedlings appeared below the surface than emerged on the surface. Furthermore, emergence through the crust itself was less likely for vascular plants than emergence through cracks in the crust. Continuous watering resulted in more seedlings after winter than discontinuous watering; furthermore, the establishment rate was higher in one perennial species. Although the emergence, survival and establishment were inhibited, successful plant individuals could profit from crusts by acquiring a higher N-content and increasing their growth height and phytomass.","DOI":"10.1016/j.flora.2008.01.001","ISSN":"0367-2530","shortTitle":"Biological soil crusts and their microenvironment","journalAbbreviation":"Flora - Morphology, Distribution, Functional Ecology of Plants","author":[{"family":"Langhans","given":"Tanja Margrit"},{"family":"Storm","given":"Christian"},{"family":"Schwabe","given":"Angelika"}],"issued":{"date-parts":[["2009",1,1]]}}},{"id":7749,"uris":["http://zotero.org/users/688880/items/KPS2B5N8"],"uri":["http://zotero.org/users/688880/items/KPS2B5N8"],"itemData":{"id":7749,"type":"article-journal","title":"Biocrusts enhance soil fertility and Bromus tectorum growth, and interact with warming to influence germination","container-title":"Plant and Soil","page":"7790","volume":"429","issue":"1-2","source":"pubs.er.usgs.gov","abstract":"Background and aimsBiocrusts are communities of cyanobacteria, mosses, and/or lichens found in drylands worldwide. Biocrusts are proposed to enhance soil fertility and productivity, but simultaneously act as a barrier to the invasive grass, Bromus tectorum, in western North America. Both biocrusts and B. tectorum are sensitive to climate change drivers, yet how their responses might interact to affect dryland ecosystems is unclear.MethodsUsing mesocosms with bare soil versus biocrust cover, we germinated B. tectorum seeds collected from warmed, warmed + watered, and ambient temperature plots within a long-term climate change experiment on the Colorado Plateau, USA. We characterized biocrust influences on soil fertility and grass germination, morphology, and chemistry.ResultsBiocrusts increased soil fertility and B. tectorum biomass, specific leaf area (SLA), and root:shoot ratios. Germination rates were unaffected by mesocosm cover-type. Biocrusts delayed germination timing while also interacting with the warmed treatment to advance, and with the warmed + watered treatment to delay germination.ConclusionsBiocrusts promoted B. tectorum growth, likely through positive influence on soil fertility which was elevated in biocrust mesocosms, and interacted with seed treatment-provenance to affect germination. Understanding how anticipated losses of biocrusts will affect invasion dynamics will require further investigation of how plant plasticity/adaptation to specific climate drivers interact with soil and biocrust properties.","DOI":"10.1007/s11104-017-3525-1","note":"IP-092574","author":[{"family":"Ferrenberg","given":"Scott"},{"family":"Faist","given":"Akasha M."},{"family":"Howell","given":"Armin J."},{"family":"Reed","given":"Sasha C."}],"issued":{"date-parts":[["2018"]]}}}],"schema":"https://github.com/citation-style-language/schema/raw/master/csl-citation.json"} </w:instrText>
+      </w:r>
+      <w:r>
+        <w:rPr>
+          <w:color w:val="000000" w:themeColor="text1"/>
+        </w:rPr>
+        <w:fldChar w:fldCharType="separate"/>
+      </w:r>
+      <w:r>
+        <w:rPr>
+          <w:noProof/>
+          <w:color w:val="000000" w:themeColor="text1"/>
+        </w:rPr>
+        <w:t>(Pendleton et al. 2003, Langhans et al. 2009, Ferrenberg et al. 2018)</w:t>
+      </w:r>
+      <w:r>
+        <w:rPr>
+          <w:color w:val="000000" w:themeColor="text1"/>
+        </w:rPr>
+        <w:fldChar w:fldCharType="end"/>
+      </w:r>
+      <w:r>
+        <w:rPr>
+          <w:color w:val="000000" w:themeColor="text1"/>
+        </w:rPr>
+        <w:t xml:space="preserve">. </w:t>
+      </w:r>
+      <w:r>
+        <w:rPr>
+          <w:color w:val="000000" w:themeColor="text1"/>
+        </w:rPr>
+        <w:t>O</w:t>
+      </w:r>
+      <w:r>
+        <w:rPr>
+          <w:color w:val="000000" w:themeColor="text1"/>
+        </w:rPr>
+        <w:t xml:space="preserve">ur experiment showed that moss mats had </w:t>
+      </w:r>
+      <w:r>
+        <w:rPr>
+          <w:color w:val="000000" w:themeColor="text1"/>
+        </w:rPr>
+        <w:t>positive effect</w:t>
+      </w:r>
+      <w:r>
+        <w:rPr>
+          <w:color w:val="000000" w:themeColor="text1"/>
+        </w:rPr>
+        <w:t>s</w:t>
+      </w:r>
+      <w:r>
+        <w:rPr>
+          <w:color w:val="000000" w:themeColor="text1"/>
+        </w:rPr>
+        <w:t xml:space="preserve"> on the germination and survival of </w:t>
+      </w:r>
+      <w:r>
+        <w:rPr>
+          <w:i/>
+          <w:color w:val="000000" w:themeColor="text1"/>
+        </w:rPr>
+        <w:t>Vulpia</w:t>
+      </w:r>
+      <w:r>
+        <w:rPr>
+          <w:color w:val="000000" w:themeColor="text1"/>
+        </w:rPr>
+        <w:t xml:space="preserve"> across the environmental gradient, as well as</w:t>
+      </w:r>
+      <w:r>
+        <w:rPr>
+          <w:color w:val="000000" w:themeColor="text1"/>
+        </w:rPr>
+        <w:t xml:space="preserve"> a</w:t>
+      </w:r>
+      <w:r>
+        <w:rPr>
+          <w:color w:val="000000" w:themeColor="text1"/>
+        </w:rPr>
+        <w:t xml:space="preserve"> positive effect on </w:t>
+      </w:r>
+      <w:r>
+        <w:rPr>
+          <w:i/>
+          <w:color w:val="000000" w:themeColor="text1"/>
+        </w:rPr>
+        <w:t>Bromus</w:t>
+      </w:r>
+      <w:r>
+        <w:rPr>
+          <w:color w:val="000000" w:themeColor="text1"/>
+        </w:rPr>
+        <w:t xml:space="preserve"> </w:t>
+      </w:r>
+      <w:r>
+        <w:rPr>
+          <w:color w:val="000000" w:themeColor="text1"/>
+        </w:rPr>
+        <w:t>only at one end of the gradient</w:t>
+      </w:r>
+      <w:r>
+        <w:rPr>
+          <w:color w:val="000000" w:themeColor="text1"/>
+        </w:rPr>
+        <w:t xml:space="preserve">. We hypothesize that the beneficial effect of moss on seedling germination and survival </w:t>
+      </w:r>
+      <w:r>
+        <w:rPr>
+          <w:color w:val="000000" w:themeColor="text1"/>
+        </w:rPr>
+        <w:t>may be</w:t>
+      </w:r>
+      <w:r>
+        <w:rPr>
+          <w:color w:val="000000" w:themeColor="text1"/>
+        </w:rPr>
+        <w:t xml:space="preserve"> due to the ability of moss to retain moisture and organic matter in the upper soil layers</w:t>
+      </w:r>
+      <w:r>
+        <w:rPr>
+          <w:color w:val="000000" w:themeColor="text1"/>
+        </w:rPr>
+        <w:t xml:space="preserve"> </w:t>
+      </w:r>
+      <w:r>
+        <w:rPr>
+          <w:color w:val="000000" w:themeColor="text1"/>
+        </w:rPr>
+        <w:fldChar w:fldCharType="begin"/>
+      </w:r>
+      <w:r>
+        <w:rPr>
+          <w:color w:val="000000" w:themeColor="text1"/>
+        </w:rPr>
+        <w:instrText xml:space="preserve"> ADDIN ZOTERO_ITEM CSL_CITATION {"citationID":"maW1poK3","properties":{"formattedCitation":"(Sand-Jensen and Hammer 2012)","plainCitation":"(Sand-Jensen and Hammer 2012)","noteIndex":0},"citationItems":[{"id":7640,"uris":["http://zotero.org/users/688880/items/A4AFWYC3"],"uri":["http://zotero.org/users/688880/items/A4AFWYC3"],"itemData":{"id":7640,"type":"article-journal","title":"Moss cushions facilitate water and nutrient supply for plant species on bare limestone pavements","container-title":"Oecologia","page":"305-312","volume":"170","issue":"2","source":"Springer Link","abstract":"Dense moss cushions of different size are distributed across the bare limestone pavements on Øland, SE Sweden. Increasing cushion size is predicted to physically protect and improve performance and colonization by vascular plants. Therefore, we tested water balance, phosphorus supply, and species richness, and evaluated duration of plant activity during desiccation as a function of ground area, for a large collection of moss cushions. We found that lower evaporation and higher water storage contributed equally to extending the desiccation period with increasing cushion size. Evaporation rates declined by the −0.36 power of cushion diameter, and were not significantly different from −0.50 for the square root function previously predicted for the increasing thickness of the boundary layer, with greater linear dimensions for smooth flat objects at low wind velocities. Size dependence vanished under stagnant conditions. One moss species was added to the species pool for every nine-fold increase in cushion area. Vascular plants were absent from the smallest cushions, whereas one or two species, on average, appeared in 375- and 8,500-cm2 cushions with water available for 6 and 10 days during desiccation. Phosphorus concentrations increased stepwise and four-fold from detritus to surface mosses and to vascular plants, and all three pools increased with cushion size. We conclude that cushion mosses and cushion size play a critical role in this resource-limited limestone environment by offering an oasis of improved water and nutrient supply to colonization and growth of plants.","DOI":"10.1007/s00442-012-2314-z","ISSN":"1432-1939","journalAbbreviation":"Oecologia","language":"en","author":[{"family":"Sand-Jensen","given":"Kaj"},{"family":"Hammer","given":"Kathrine Jul"}],"issued":{"date-parts":[["2012",10,1]]}}}],"schema":"https://github.com/citation-style-language/schema/raw/master/csl-citation.json"} </w:instrText>
+      </w:r>
+      <w:r>
+        <w:rPr>
+          <w:color w:val="000000" w:themeColor="text1"/>
+        </w:rPr>
+        <w:fldChar w:fldCharType="separate"/>
+      </w:r>
+      <w:r>
+        <w:rPr>
+          <w:noProof/>
+          <w:color w:val="000000" w:themeColor="text1"/>
+        </w:rPr>
+        <w:t>(Sand-Jensen and Hammer 2012)</w:t>
+      </w:r>
+      <w:r>
+        <w:rPr>
+          <w:color w:val="000000" w:themeColor="text1"/>
+        </w:rPr>
+        <w:fldChar w:fldCharType="end"/>
+      </w:r>
+      <w:r>
+        <w:rPr>
+          <w:color w:val="000000" w:themeColor="text1"/>
+        </w:rPr>
+        <w:t xml:space="preserve">. </w:t>
+      </w:r>
+      <w:r>
+        <w:rPr>
+          <w:color w:val="000000" w:themeColor="text1"/>
+        </w:rPr>
+        <w:t>In particular, t</w:t>
+      </w:r>
+      <w:r>
+        <w:rPr>
+          <w:color w:val="000000" w:themeColor="text1"/>
+        </w:rPr>
+        <w:t xml:space="preserve">his effect could be more important </w:t>
+      </w:r>
+      <w:r>
+        <w:rPr>
+          <w:color w:val="000000" w:themeColor="text1"/>
+        </w:rPr>
+        <w:t xml:space="preserve">on the </w:t>
+      </w:r>
+      <w:r>
+        <w:rPr>
+          <w:color w:val="000000" w:themeColor="text1"/>
+        </w:rPr>
+        <w:t>coarser texture</w:t>
+      </w:r>
+      <w:r>
+        <w:rPr>
+          <w:color w:val="000000" w:themeColor="text1"/>
+        </w:rPr>
+        <w:t>d sands</w:t>
+      </w:r>
+      <w:r>
+        <w:rPr>
+          <w:color w:val="000000" w:themeColor="text1"/>
+        </w:rPr>
+        <w:t xml:space="preserve"> and windier conditions at the NW end of </w:t>
+      </w:r>
+      <w:r>
+        <w:rPr>
+          <w:color w:val="000000" w:themeColor="text1"/>
+        </w:rPr>
         <w:lastRenderedPageBreak/>
-        <w:t xml:space="preserve">Our work shows the </w:t>
-      </w:r>
-      <w:r>
-        <w:rPr>
-          <w:color w:val="000000" w:themeColor="text1"/>
-        </w:rPr>
-        <w:t>potential for</w:t>
-      </w:r>
-      <w:r>
-        <w:rPr>
-          <w:color w:val="000000" w:themeColor="text1"/>
-        </w:rPr>
-        <w:t xml:space="preserve"> </w:t>
-      </w:r>
-      <w:r>
-        <w:rPr>
-          <w:color w:val="000000" w:themeColor="text1"/>
-        </w:rPr>
-        <w:t xml:space="preserve">native </w:t>
-      </w:r>
-      <w:r>
-        <w:rPr>
-          <w:color w:val="000000" w:themeColor="text1"/>
-        </w:rPr>
-        <w:t xml:space="preserve">mosses </w:t>
-      </w:r>
-      <w:r>
-        <w:rPr>
-          <w:color w:val="000000" w:themeColor="text1"/>
-        </w:rPr>
-        <w:t xml:space="preserve">to </w:t>
-      </w:r>
-      <w:r>
-        <w:rPr>
-          <w:color w:val="000000" w:themeColor="text1"/>
-        </w:rPr>
-        <w:t>influence the success of</w:t>
-      </w:r>
-      <w:r>
-        <w:rPr>
-          <w:color w:val="000000" w:themeColor="text1"/>
-        </w:rPr>
-        <w:t xml:space="preserve"> </w:t>
-      </w:r>
-      <w:r>
-        <w:rPr>
-          <w:color w:val="000000" w:themeColor="text1"/>
-        </w:rPr>
-        <w:t xml:space="preserve">invasive </w:t>
-      </w:r>
-      <w:r>
-        <w:rPr>
-          <w:color w:val="000000" w:themeColor="text1"/>
-        </w:rPr>
-        <w:t>vascular plant</w:t>
-      </w:r>
-      <w:r>
-        <w:rPr>
-          <w:color w:val="000000" w:themeColor="text1"/>
-        </w:rPr>
-        <w:t>s</w:t>
-      </w:r>
-      <w:r>
-        <w:rPr>
-          <w:color w:val="000000" w:themeColor="text1"/>
-        </w:rPr>
-        <w:t xml:space="preserve"> in this environment. </w:t>
-      </w:r>
-      <w:r>
-        <w:rPr>
-          <w:color w:val="000000" w:themeColor="text1"/>
-        </w:rPr>
-        <w:t>Mosses and other components of biological soil crusts are often found to have neutral to negative effects on vascular plant germination</w:t>
-      </w:r>
-      <w:r>
-        <w:rPr>
-          <w:color w:val="000000" w:themeColor="text1"/>
-        </w:rPr>
-        <w:t xml:space="preserve"> </w:t>
-      </w:r>
-      <w:r>
-        <w:rPr>
-          <w:color w:val="000000" w:themeColor="text1"/>
-        </w:rPr>
-        <w:fldChar w:fldCharType="begin"/>
-      </w:r>
-      <w:r>
-        <w:rPr>
-          <w:color w:val="000000" w:themeColor="text1"/>
-        </w:rPr>
-        <w:instrText xml:space="preserve"> ADDIN ZOTERO_ITEM CSL_CITATION {"citationID":"dhmZ22FM","properties":{"formattedCitation":"(Zamfir 2000, Serpe et al. 2006, Jeschke and Kiehl 2008, Langhans et al. 2009, Drake et al. 2018)","plainCitation":"(Zamfir 2000, Serpe et al. 2006, Jeschke and Kiehl 2008, Langhans et al. 2009, Drake et al. 2018)","dontUpdate":true,"noteIndex":0},"citationItems":[{"id":2484,"uris":["http://zotero.org/users/688880/items/HH74VP7F"],"uri":["http://zotero.org/users/688880/items/HH74VP7F"],"itemData":{"id":2484,"type":"article-journal","title":"Effects of bryophytes and lichens on seedling emergence of alvar plants: evidence from greenhouse experiments","container-title":"Oikos","page":"603–611","volume":"88","issue":"3","source":"Wiley Online Library","abstract":"Emergence of seedlings of four alvar grassland species (Arenaria serpyllifolia, Festuca ovina, Filipendula vulgaris and Veronica spicata) in bryophyte and lichen carpets was analysed in a series of greenhouse experiments. The aspects investigated were: the influence of thickness of moss mats, both in dry and moist conditions, the effects of thick Cladonia spp. clumps, and of living vs dead moss shoots and lichen podetia. Overall, Festuca seedlings emerged best whereas the small-seeded species, Arenaria and Veronica , had the lowest emergence. Moisture had a significant effect only on the emergence of Festuca seedlings, which emerged better in the dry treatment than in the moist. A thick moss cover negatively affected seedling emergence of Arenaria and Veronica but did not affect the emergence of Festuca. Filipendula showed lower seedling emergence in both thick and thin moss than on bare soil only in the dry treatment, whereas in the moist treatment emergence did not differ among the three substrates. Arenaria seedlings emerged less in thick and thin moss than on bare soil in the dry treatment, whereas in the moist treatment emergence in the thin moss was not different from bare soil. Thus, in relatively dry environments even a thin moss cover may inhibit rather than facilitate seedling emergence. The lichen clumps inhibited only the emergence of the forbs. Both living moss shoots and lichen podetia inhibited emergence of Veronica seedlings but did not affect Festuca. In contrast, emergence in the presence of dead mosses and lichens did not differ from emergence in their absence for both species. Hence, inhibition of seedling emergence by bryophytes and lichens of at least some vascular plant species may be mediated by some biotic factor. However, the effect of differences in substrate properties on germination cannot be excluded","DOI":"10.1034/j.1600-0706.2000.880317.x","ISSN":"1600-0706","shortTitle":"Effects of bryophytes and lichens on seedling emergence of alvar plants","language":"en","author":[{"family":"Zamfir","given":"Manuela"}],"issued":{"date-parts":[["2000"]]}}},{"id":2478,"uris":["http://zotero.org/users/688880/items/2D979EZI"],"uri":["http://zotero.org/users/688880/items/2D979EZI"],"itemData":{"id":2478,"type":"article-journal","title":"Germination and seed water status of four grasses on moss-dominated biological soil crusts from arid lands","container-title":"Plant Ecology","page":"163-178","volume":"185","issue":"1","source":"SpringerLink","DOI":"10.1007/s11258-005-9092-1","ISSN":"1385-0237","author":[{"family":"Serpe","given":"Marcelo"},{"family":"Orm","given":"Jeanne"},{"family":"Barkes","given":"Tara"},{"family":"Rosentreter","given":"Roger"}],"issued":{"date-parts":[["2006"]]}}},{"id":238,"uris":["http://zotero.org/users/688880/items/9XIHUF4B"],"uri":["http://zotero.org/users/688880/items/9XIHUF4B"],"itemData":{"id":238,"type":"article-journal","title":"Effects of a dense moss layer on germination and establishment of vascular plants in newly created calcareous grasslands","container-title":"Flora - Morphology, Distribution, Functional Ecology of Plants","page":"557-566","volume":"203","issue":"7","source":"ScienceDirect","abstract":"From 2003 to 2005, a sowing experiment was carried out over 26 months in newly created xerophytic grassland on calcareous gravel in order to show the effects of moss layer removal on vascular plant germination and establishment. Hand-collected seeds of Biscutella laevigata, Bromus erectus, Carex humilis and Linum perenne were sown on experimental plots with intact and removed moss layer. Germination percentages under controlled conditions in a germination chamber were about 80% for all species except for C. humilis (14%). No germination of C. humilis was detected throughout the field experiment. The moss layer significantly reduced germination and seedling survival of Biscutella, Bromus and Linum. On all plots, seed germination was highest in October 2003 and continued in spring and summer 2004 to a lesser extent. Seedling mortality was highest during dry periods in summer 2004 and 2005. In winter 2004/2005, mortality showed a peak on plots with removed moss layer, but not on plots with intact moss layer. This indicates a protective role of the moss layer against heavy frosts. The barrier function and shading caused by mosses were probably the most important factors with negative effect on germination and establishment of the studied vascular plants. Water deficiency and high temperatures seemed to be the main hazards for survival of young plants as the moss layer offered no protection against these factors.","DOI":"10.1016/j.flora.2007.09.006","ISSN":"0367-2530","journalAbbreviation":"Flora - Morphology, Distribution, Functional Ecology of Plants","author":[{"family":"Jeschke","given":"Michael"},{"family":"Kiehl","given":"Kathrin"}],"issued":{"date-parts":[["2008",10,1]]}}},{"id":7353,"uris":["http://zotero.org/users/688880/items/32KCXIV5"],"uri":["http://zotero.org/users/688880/items/32KCXIV5"],"itemData":{"id":7353,"type":"article-journal","title":"Biological soil crusts and their microenvironment: Impact on emergence, survival and establishment of seedlings","container-title":"Flora - Morphology, Distribution, Functional Ecology of Plants","page":"157-168","volume":"204","issue":"2","source":"ScienceDirect","abstract":"To elucidate the impact of biological soil crusts (BSCs) on the establishment of habitat-typical vascular plant species, we studied the effects of seed location (surface versus sub-surface), age of crusts (initial versus stable), long rainy periods (continuous versus discontinuous watering) and microenvironment (cracks versus no cracks). In addition, we investigated growth height, phytomass and N-content of one vascular plant species (Phleum arenarium). Initial crusts were compared with older, stable crusts using seven habitat-typical plant species representing different life forms (annuals versus perennials). Our model ecosystem, situated in the temperate zone (but edaphically dry), is characterised by calcareous sand with threatened pioneer vegetation (Koelerion glaucae). We carefully translocated soil monoliths of these crusts and analysed the effects under common garden conditions. The results reveal a great importance of crust age and of the microenvironment: the inhibitory effects of BSCs are species-dependent; all investigated perennials were inhibited by BSCs, while habitat-typical annuals were not or were beneficially affected. The location of seeds is important for emergence. Fewer seedlings appeared below the surface than emerged on the surface. Furthermore, emergence through the crust itself was less likely for vascular plants than emergence through cracks in the crust. Continuous watering resulted in more seedlings after winter than discontinuous watering; furthermore, the establishment rate was higher in one perennial species. Although the emergence, survival and establishment were inhibited, successful plant individuals could profit from crusts by acquiring a higher N-content and increasing their growth height and phytomass.","DOI":"10.1016/j.flora.2008.01.001","ISSN":"0367-2530","shortTitle":"Biological soil crusts and their microenvironment","journalAbbreviation":"Flora - Morphology, Distribution, Functional Ecology of Plants","author":[{"family":"Langhans","given":"Tanja Margrit"},{"family":"Storm","given":"Christian"},{"family":"Schwabe","given":"Angelika"}],"issued":{"date-parts":[["2009",1,1]]}}},{"id":7637,"uris":["http://zotero.org/users/688880/items/VAWV24GY"],"uri":["http://zotero.org/users/688880/items/VAWV24GY"],"itemData":{"id":7637,"type":"article-journal","title":"Mosses inhibit germination of vascular plants on an extensive green roof","container-title":"Ecological Engineering","page":"111-114","volume":"117","source":"Web of Science","abstract":"Mosses are capable of tolerating harsh conditions, and are commonly found on both conventional bare roofs and engineered green roofs. Intentional planting of mosses on green roofs has shown that mosses can improve ecosystem services such as stormwater retention and microclimate cooling. Past studies of moss interactions with vascular plants on green roofs and in other habitats demonstrate both positive and negative effects on juvenile and adult tracheophytes. Moss can aid vascular plants by buffering environmental extremes, facilitating seed establishment, and improving nutrient and water availability. Conversely, moss can also hinder young seedling germination by blocking access to the soil column and/or light. In the green roof context, few studies have examined the relationship between moss and vascular plant germination. Since mosses commonly colonize green roofs it is important to understand the effects of established moss colonies on incoming plant propagules. The purpose of this study was to examine how four moss species, Atrichum undulatum (Hedw.) P. Beauv., Polytrichum commune Hedw., Polytrichum piliferum Hedw., and Racomitrium lanuginosum (Hedw.) Brid. affected the germination of weedy and native vascular plant seeds in a green roof system. Seeds were added to six pre-established moss treatments: monocultures of each moss species, a mixture which included all four moss species, and a substrate only control in pots on a rooftop. Overall, the control (moss-free) treatment resulted the highest germination rates for the majority of seeded species examined, an indication that for these vascular plants, mosses tend to inhibit germination of incoming seeds.","DOI":"10.1016/j.ecoleng.2018.04.002","ISSN":"0925-8574","note":"WOS:000432518400011","journalAbbreviation":"Ecol. Eng.","language":"English","author":[{"family":"Drake","given":"Paige"},{"family":"Grimshaw-Surette","given":"Hughstin"},{"family":"Heim","given":"Amy"},{"family":"Lundholm","given":"Jeremy"}],"issued":{"date-parts":[["2018",7]]}}}],"schema":"https://github.com/citation-style-language/schema/raw/master/csl-citation.json"} </w:instrText>
-      </w:r>
-      <w:r>
-        <w:rPr>
-          <w:color w:val="000000" w:themeColor="text1"/>
-        </w:rPr>
-        <w:fldChar w:fldCharType="separate"/>
-      </w:r>
-      <w:r>
-        <w:rPr>
-          <w:noProof/>
-          <w:color w:val="000000" w:themeColor="text1"/>
-        </w:rPr>
-        <w:t>(Zamfir 2000, Serpe et al. 2006, Jeschke and Kiehl 2008, Drake et al. 2018)</w:t>
-      </w:r>
-      <w:r>
-        <w:rPr>
-          <w:color w:val="000000" w:themeColor="text1"/>
-        </w:rPr>
-        <w:fldChar w:fldCharType="end"/>
-      </w:r>
-      <w:r>
-        <w:rPr>
-          <w:color w:val="000000" w:themeColor="text1"/>
-        </w:rPr>
-        <w:t xml:space="preserve">, while at the same time they can increase the growth and survival of established plants </w:t>
-      </w:r>
-      <w:r>
-        <w:rPr>
-          <w:color w:val="000000" w:themeColor="text1"/>
-        </w:rPr>
-        <w:fldChar w:fldCharType="begin"/>
-      </w:r>
-      <w:r>
-        <w:rPr>
-          <w:color w:val="000000" w:themeColor="text1"/>
-        </w:rPr>
-        <w:instrText xml:space="preserve"> ADDIN ZOTERO_ITEM CSL_CITATION {"citationID":"K0P4TH57","properties":{"formattedCitation":"(Pendleton et al. 2003, Langhans et al. 2009, Ferrenberg et al. 2018)","plainCitation":"(Pendleton et al. 2003, Langhans et al. 2009, Ferrenberg et al. 2018)","noteIndex":0},"citationItems":[{"id":7750,"uris":["http://zotero.org/users/688880/items/8IUDQZIW"],"uri":["http://zotero.org/users/688880/items/8IUDQZIW"],"itemData":{"id":7750,"type":"article-journal","title":"Growth and Nutrient Content of Herbaceous Seedlings Associated with Biological Soil Crusts","container-title":"Arid Land Research and Management","page":"271-281","volume":"17","issue":"3","source":"Taylor and Francis+NEJM","abstract":"Biological soil crusts of arid and semiarid lands contribute significantly to ecosystem stability by means of soil stabilization, nitrogen fixation, and improved growth and establishment of vascular plant species. In this study, we examined growth and nutrient content of Bromus tectorum, Elymus elymoides, Gaillardia pulchella, and Sphaeralcea munroana grown in soil amended with one of three levels of biological soil crust material: (1) a low-fertility sand collected near Moab, Utah; (2) sand amended with a 1-cm top layer of excised soil crust; and (3) crushed crust material. In addition, all plants were inoculated with spores of the arbuscular mycorrhizal fungus, Glomus intraradices. Plants were harvested after 10 weeks growth, dried, weighed, and leaves were ground for nutrient analysis. Three aspects of root architecture were also quantified. Soil crust additions significantly affected nearly all variables examined. Both above- and below-ground vegetative biomass were significantly increased in the presence of crust material. Similarly, reproductive tissue of the three species that flowered was greatest in the crushed-crust medium. The effect of soil crust additions is likely due to the increased nitrogen content of the crusts. Nitrogen tissue content of all four species was greatly enhanced in crusted soils. All species showed a decline in root/shoot ratio and specific root length with crust additions, indicating a shift in plant allocation pattern in response to improved soil fertility. These data support other studies suggesting that soil crusts have a positive effect on the establishment and growth of associated vascular plant species.","DOI":"10.1080/15324980301598","ISSN":"1532-4982","author":[{"family":"Pendleton","given":"R. L."},{"family":"Pendleton","given":"B. K."},{"family":"Howard","given":"G. L."},{"family":"Warren","given":"S. D."}],"issued":{"date-parts":[["2003",1,1]]}}},{"id":7353,"uris":["http://zotero.org/users/688880/items/32KCXIV5"],"uri":["http://zotero.org/users/688880/items/32KCXIV5"],"itemData":{"id":7353,"type":"article-journal","title":"Biological soil crusts and their microenvironment: Impact on emergence, survival and establishment of seedlings","container-title":"Flora - Morphology, Distribution, Functional Ecology of Plants","page":"157-168","volume":"204","issue":"2","source":"ScienceDirect","abstract":"To elucidate the impact of biological soil crusts (BSCs) on the establishment of habitat-typical vascular plant species, we studied the effects of seed location (surface versus sub-surface), age of crusts (initial versus stable), long rainy periods (continuous versus discontinuous watering) and microenvironment (cracks versus no cracks). In addition, we investigated growth height, phytomass and N-content of one vascular plant species (Phleum arenarium). Initial crusts were compared with older, stable crusts using seven habitat-typical plant species representing different life forms (annuals versus perennials). Our model ecosystem, situated in the temperate zone (but edaphically dry), is characterised by calcareous sand with threatened pioneer vegetation (Koelerion glaucae). We carefully translocated soil monoliths of these crusts and analysed the effects under common garden conditions. The results reveal a great importance of crust age and of the microenvironment: the inhibitory effects of BSCs are species-dependent; all investigated perennials were inhibited by BSCs, while habitat-typical annuals were not or were beneficially affected. The location of seeds is important for emergence. Fewer seedlings appeared below the surface than emerged on the surface. Furthermore, emergence through the crust itself was less likely for vascular plants than emergence through cracks in the crust. Continuous watering resulted in more seedlings after winter than discontinuous watering; furthermore, the establishment rate was higher in one perennial species. Although the emergence, survival and establishment were inhibited, successful plant individuals could profit from crusts by acquiring a higher N-content and increasing their growth height and phytomass.","DOI":"10.1016/j.flora.2008.01.001","ISSN":"0367-2530","shortTitle":"Biological soil crusts and their microenvironment","journalAbbreviation":"Flora - Morphology, Distribution, Functional Ecology of Plants","author":[{"family":"Langhans","given":"Tanja Margrit"},{"family":"Storm","given":"Christian"},{"family":"Schwabe","given":"Angelika"}],"issued":{"date-parts":[["2009",1,1]]}}},{"id":7749,"uris":["http://zotero.org/users/688880/items/KPS2B5N8"],"uri":["http://zotero.org/users/688880/items/KPS2B5N8"],"itemData":{"id":7749,"type":"article-journal","title":"Biocrusts enhance soil fertility and Bromus tectorum growth, and interact with warming to influence germination","container-title":"Plant and Soil","page":"7790","volume":"429","issue":"1-2","source":"pubs.er.usgs.gov","abstract":"Background and aimsBiocrusts are communities of cyanobacteria, mosses, and/or lichens found in drylands worldwide. Biocrusts are proposed to enhance soil fertility and productivity, but simultaneously act as a barrier to the invasive grass, Bromus tectorum, in western North America. Both biocrusts and B. tectorum are sensitive to climate change drivers, yet how their responses might interact to affect dryland ecosystems is unclear.MethodsUsing mesocosms with bare soil versus biocrust cover, we germinated B. tectorum seeds collected from warmed, warmed + watered, and ambient temperature plots within a long-term climate change experiment on the Colorado Plateau, USA. We characterized biocrust influences on soil fertility and grass germination, morphology, and chemistry.ResultsBiocrusts increased soil fertility and B. tectorum biomass, specific leaf area (SLA), and root:shoot ratios. Germination rates were unaffected by mesocosm cover-type. Biocrusts delayed germination timing while also interacting with the warmed treatment to advance, and with the warmed + watered treatment to delay germination.ConclusionsBiocrusts promoted B. tectorum growth, likely through positive influence on soil fertility which was elevated in biocrust mesocosms, and interacted with seed treatment-provenance to affect germination. Understanding how anticipated losses of biocrusts will affect invasion dynamics will require further investigation of how plant plasticity/adaptation to specific climate drivers interact with soil and biocrust properties.","DOI":"10.1007/s11104-017-3525-1","note":"IP-092574","author":[{"family":"Ferrenberg","given":"Scott"},{"family":"Faist","given":"Akasha M."},{"family":"Howell","given":"Armin J."},{"family":"Reed","given":"Sasha C."}],"issued":{"date-parts":[["2018"]]}}}],"schema":"https://github.com/citation-style-language/schema/raw/master/csl-citation.json"} </w:instrText>
-      </w:r>
-      <w:r>
-        <w:rPr>
-          <w:color w:val="000000" w:themeColor="text1"/>
-        </w:rPr>
-        <w:fldChar w:fldCharType="separate"/>
-      </w:r>
-      <w:r>
-        <w:rPr>
-          <w:noProof/>
-          <w:color w:val="000000" w:themeColor="text1"/>
-        </w:rPr>
-        <w:t>(Pendleton et al. 2003, Langhans et al. 2009, Ferrenberg et al. 2018)</w:t>
-      </w:r>
-      <w:r>
-        <w:rPr>
-          <w:color w:val="000000" w:themeColor="text1"/>
-        </w:rPr>
-        <w:fldChar w:fldCharType="end"/>
-      </w:r>
-      <w:r>
-        <w:rPr>
-          <w:color w:val="000000" w:themeColor="text1"/>
-        </w:rPr>
-        <w:t xml:space="preserve">. </w:t>
-      </w:r>
-      <w:r>
-        <w:rPr>
-          <w:color w:val="000000" w:themeColor="text1"/>
-        </w:rPr>
-        <w:t>O</w:t>
-      </w:r>
-      <w:r>
-        <w:rPr>
-          <w:color w:val="000000" w:themeColor="text1"/>
-        </w:rPr>
-        <w:t xml:space="preserve">ur experiment showed that moss mats had </w:t>
-      </w:r>
-      <w:r>
-        <w:rPr>
-          <w:color w:val="000000" w:themeColor="text1"/>
-        </w:rPr>
-        <w:t>positive effect</w:t>
-      </w:r>
-      <w:r>
-        <w:rPr>
-          <w:color w:val="000000" w:themeColor="text1"/>
-        </w:rPr>
-        <w:t>s</w:t>
-      </w:r>
-      <w:r>
-        <w:rPr>
-          <w:color w:val="000000" w:themeColor="text1"/>
-        </w:rPr>
-        <w:t xml:space="preserve"> on the germination and survival of </w:t>
-      </w:r>
-      <w:r>
-        <w:rPr>
-          <w:i/>
-          <w:color w:val="000000" w:themeColor="text1"/>
-        </w:rPr>
-        <w:t>Vulpia</w:t>
-      </w:r>
-      <w:r>
-        <w:rPr>
-          <w:color w:val="000000" w:themeColor="text1"/>
-        </w:rPr>
-        <w:t xml:space="preserve"> across the environmental gradient, as well as</w:t>
-      </w:r>
-      <w:r>
-        <w:rPr>
-          <w:color w:val="000000" w:themeColor="text1"/>
-        </w:rPr>
-        <w:t xml:space="preserve"> a</w:t>
-      </w:r>
-      <w:r>
-        <w:rPr>
-          <w:color w:val="000000" w:themeColor="text1"/>
-        </w:rPr>
-        <w:t xml:space="preserve"> positive effect on </w:t>
-      </w:r>
-      <w:r>
-        <w:rPr>
-          <w:i/>
-          <w:color w:val="000000" w:themeColor="text1"/>
-        </w:rPr>
-        <w:t>Bromus</w:t>
-      </w:r>
-      <w:r>
-        <w:rPr>
-          <w:color w:val="000000" w:themeColor="text1"/>
-        </w:rPr>
-        <w:t xml:space="preserve"> </w:t>
-      </w:r>
-      <w:r>
-        <w:rPr>
-          <w:color w:val="000000" w:themeColor="text1"/>
-        </w:rPr>
-        <w:t>only at one end of the gradient</w:t>
-      </w:r>
-      <w:r>
-        <w:rPr>
-          <w:color w:val="000000" w:themeColor="text1"/>
-        </w:rPr>
-        <w:t xml:space="preserve">. We hypothesize that the beneficial effect of moss on seedling germination and survival </w:t>
-      </w:r>
-      <w:r>
-        <w:rPr>
-          <w:color w:val="000000" w:themeColor="text1"/>
-        </w:rPr>
-        <w:t>may be</w:t>
-      </w:r>
-      <w:r>
-        <w:rPr>
-          <w:color w:val="000000" w:themeColor="text1"/>
-        </w:rPr>
-        <w:t xml:space="preserve"> due to the ability of moss to retain moisture and organic matter in the upper soil layers</w:t>
-      </w:r>
-      <w:r>
-        <w:rPr>
-          <w:color w:val="000000" w:themeColor="text1"/>
-        </w:rPr>
-        <w:t xml:space="preserve"> </w:t>
-      </w:r>
-      <w:r>
-        <w:rPr>
-          <w:color w:val="000000" w:themeColor="text1"/>
-        </w:rPr>
-        <w:fldChar w:fldCharType="begin"/>
-      </w:r>
-      <w:r>
-        <w:rPr>
-          <w:color w:val="000000" w:themeColor="text1"/>
-        </w:rPr>
-        <w:instrText xml:space="preserve"> ADDIN ZOTERO_ITEM CSL_CITATION {"citationID":"maW1poK3","properties":{"formattedCitation":"(Sand-Jensen and Hammer 2012)","plainCitation":"(Sand-Jensen and Hammer 2012)","noteIndex":0},"citationItems":[{"id":7640,"uris":["http://zotero.org/users/688880/items/A4AFWYC3"],"uri":["http://zotero.org/users/688880/items/A4AFWYC3"],"itemData":{"id":7640,"type":"article-journal","title":"Moss cushions facilitate water and nutrient supply for plant species on bare limestone pavements","container-title":"Oecologia","page":"305-312","volume":"170","issue":"2","source":"Springer Link","abstract":"Dense moss cushions of different size are distributed across the bare limestone pavements on Øland, SE Sweden. Increasing cushion size is predicted to physically protect and improve performance and colonization by vascular plants. Therefore, we tested water balance, phosphorus supply, and species richness, and evaluated duration of plant activity during desiccation as a function of ground area, for a large collection of moss cushions. We found that lower evaporation and higher water storage contributed equally to extending the desiccation period with increasing cushion size. Evaporation rates declined by the −0.36 power of cushion diameter, and were not significantly different from −0.50 for the square root function previously predicted for the increasing thickness of the boundary layer, with greater linear dimensions for smooth flat objects at low wind velocities. Size dependence vanished under stagnant conditions. One moss species was added to the species pool for every nine-fold increase in cushion area. Vascular plants were absent from the smallest cushions, whereas one or two species, on average, appeared in 375- and 8,500-cm2 cushions with water available for 6 and 10 days during desiccation. Phosphorus concentrations increased stepwise and four-fold from detritus to surface mosses and to vascular plants, and all three pools increased with cushion size. We conclude that cushion mosses and cushion size play a critical role in this resource-limited limestone environment by offering an oasis of improved water and nutrient supply to colonization and growth of plants.","DOI":"10.1007/s00442-012-2314-z","ISSN":"1432-1939","journalAbbreviation":"Oecologia","language":"en","author":[{"family":"Sand-Jensen","given":"Kaj"},{"family":"Hammer","given":"Kathrine Jul"}],"issued":{"date-parts":[["2012",10,1]]}}}],"schema":"https://github.com/citation-style-language/schema/raw/master/csl-citation.json"} </w:instrText>
-      </w:r>
-      <w:r>
-        <w:rPr>
-          <w:color w:val="000000" w:themeColor="text1"/>
-        </w:rPr>
-        <w:fldChar w:fldCharType="separate"/>
-      </w:r>
-      <w:r>
-        <w:rPr>
-          <w:noProof/>
-          <w:color w:val="000000" w:themeColor="text1"/>
-        </w:rPr>
-        <w:t>(Sand-Jensen and Hammer 2012)</w:t>
-      </w:r>
-      <w:r>
-        <w:rPr>
-          <w:color w:val="000000" w:themeColor="text1"/>
-        </w:rPr>
-        <w:fldChar w:fldCharType="end"/>
-      </w:r>
-      <w:r>
-        <w:rPr>
-          <w:color w:val="000000" w:themeColor="text1"/>
-        </w:rPr>
-        <w:t xml:space="preserve">. </w:t>
-      </w:r>
-      <w:r>
-        <w:rPr>
-          <w:color w:val="000000" w:themeColor="text1"/>
-        </w:rPr>
-        <w:t>In particular, t</w:t>
-      </w:r>
-      <w:r>
-        <w:rPr>
-          <w:color w:val="000000" w:themeColor="text1"/>
-        </w:rPr>
-        <w:t xml:space="preserve">his effect could be more important </w:t>
-      </w:r>
-      <w:r>
-        <w:rPr>
-          <w:color w:val="000000" w:themeColor="text1"/>
-        </w:rPr>
-        <w:t xml:space="preserve">on the </w:t>
-      </w:r>
-      <w:r>
-        <w:rPr>
-          <w:color w:val="000000" w:themeColor="text1"/>
-        </w:rPr>
-        <w:t>coarser texture</w:t>
-      </w:r>
-      <w:r>
-        <w:rPr>
-          <w:color w:val="000000" w:themeColor="text1"/>
-        </w:rPr>
-        <w:t>d sands</w:t>
-      </w:r>
-      <w:r>
-        <w:rPr>
-          <w:color w:val="000000" w:themeColor="text1"/>
-        </w:rPr>
-        <w:t xml:space="preserve"> and windier conditions at the NW end of the</w:t>
+        <w:t>the</w:t>
       </w:r>
       <w:r>
         <w:rPr>
@@ -10659,14 +10804,7 @@
         <w:rPr>
           <w:color w:val="000000" w:themeColor="text1"/>
         </w:rPr>
-        <w:t xml:space="preserve">. However, large seeds stuck on the surface of a </w:t>
-      </w:r>
-      <w:r>
-        <w:rPr>
-          <w:color w:val="000000" w:themeColor="text1"/>
-        </w:rPr>
-        <w:lastRenderedPageBreak/>
-        <w:t xml:space="preserve">moss mat may not be able to absorb enough water to initiate germination—Serpe et al. </w:t>
+        <w:t xml:space="preserve">. However, large seeds stuck on the surface of a moss mat may not be able to absorb enough water to initiate germination—Serpe et al. </w:t>
       </w:r>
       <w:r>
         <w:rPr>
@@ -10907,6 +11045,7 @@
           <w:rFonts w:cs="Times New Roman"/>
           <w:color w:val="000000" w:themeColor="text1"/>
         </w:rPr>
+        <w:lastRenderedPageBreak/>
         <w:t xml:space="preserve">We expected that </w:t>
       </w:r>
       <w:r>
@@ -11232,15 +11371,7 @@
           <w:rFonts w:cs="Times New Roman"/>
           <w:color w:val="000000" w:themeColor="text1"/>
         </w:rPr>
-        <w:t xml:space="preserve"> cryptic cyanobacterial or algal crust on what we assumed were naturally bare sand patches.  </w:t>
-      </w:r>
-      <w:r>
-        <w:rPr>
-          <w:rFonts w:cs="Times New Roman"/>
-          <w:color w:val="000000" w:themeColor="text1"/>
-        </w:rPr>
-        <w:lastRenderedPageBreak/>
-        <w:t>These c</w:t>
+        <w:t xml:space="preserve"> cryptic cyanobacterial or algal crust on what we assumed were naturally bare sand patches.  These c</w:t>
       </w:r>
       <w:r>
         <w:rPr>
@@ -11254,23 +11385,7 @@
           <w:rFonts w:cs="Times New Roman"/>
           <w:color w:val="000000" w:themeColor="text1"/>
         </w:rPr>
-        <w:t xml:space="preserve"> </w:t>
-      </w:r>
-      <w:proofErr w:type="gramStart"/>
-      <w:r>
-        <w:rPr>
-          <w:rFonts w:cs="Times New Roman"/>
-          <w:color w:val="000000" w:themeColor="text1"/>
-        </w:rPr>
-        <w:t>exert</w:t>
-      </w:r>
-      <w:proofErr w:type="gramEnd"/>
-      <w:r>
-        <w:rPr>
-          <w:rFonts w:cs="Times New Roman"/>
-          <w:color w:val="000000" w:themeColor="text1"/>
-        </w:rPr>
-        <w:t xml:space="preserve"> a positive effect on </w:t>
+        <w:t xml:space="preserve"> exert a positive effect on </w:t>
       </w:r>
       <w:r>
         <w:rPr>
@@ -11622,7 +11737,16 @@
           <w:bCs/>
           <w:color w:val="000000" w:themeColor="text1"/>
         </w:rPr>
-        <w:t xml:space="preserve">. Instead, our finding supports the idea that stressful environments can sometimes be more easily invaded by exotic plants, perhaps because it offers opportunity to escape competition from </w:t>
+        <w:t xml:space="preserve">. Instead, our finding supports the idea that </w:t>
+      </w:r>
+      <w:r>
+        <w:rPr>
+          <w:rFonts w:cs="Times New Roman"/>
+          <w:bCs/>
+          <w:color w:val="000000" w:themeColor="text1"/>
+        </w:rPr>
+        <w:lastRenderedPageBreak/>
+        <w:t xml:space="preserve">stressful environments can sometimes be more easily invaded by exotic plants, perhaps because it offers opportunity to escape competition from </w:t>
       </w:r>
       <w:r>
         <w:rPr>
@@ -12944,7 +13068,7 @@
                     </pic:cNvPicPr>
                   </pic:nvPicPr>
                   <pic:blipFill>
-                    <a:blip r:embed="rId10" cstate="print">
+                    <a:blip r:embed="rId9" cstate="print">
                       <a:extLst>
                         <a:ext uri="{28A0092B-C50C-407E-A947-70E740481C1C}">
                           <a14:useLocalDpi xmlns:a14="http://schemas.microsoft.com/office/drawing/2010/main" val="0"/>
@@ -13100,7 +13224,7 @@
                     </pic:cNvPicPr>
                   </pic:nvPicPr>
                   <pic:blipFill>
-                    <a:blip r:embed="rId11" cstate="print">
+                    <a:blip r:embed="rId10" cstate="print">
                       <a:extLst>
                         <a:ext uri="{28A0092B-C50C-407E-A947-70E740481C1C}">
                           <a14:useLocalDpi xmlns:a14="http://schemas.microsoft.com/office/drawing/2010/main" val="0"/>
@@ -13272,7 +13396,7 @@
                     </pic:cNvPicPr>
                   </pic:nvPicPr>
                   <pic:blipFill>
-                    <a:blip r:embed="rId12" cstate="print">
+                    <a:blip r:embed="rId11" cstate="print">
                       <a:extLst>
                         <a:ext uri="{28A0092B-C50C-407E-A947-70E740481C1C}">
                           <a14:useLocalDpi xmlns:a14="http://schemas.microsoft.com/office/drawing/2010/main" val="0"/>
@@ -13678,7 +13802,7 @@
                     <pic:cNvPicPr/>
                   </pic:nvPicPr>
                   <pic:blipFill>
-                    <a:blip r:embed="rId13">
+                    <a:blip r:embed="rId12">
                       <a:extLst>
                         <a:ext uri="{28A0092B-C50C-407E-A947-70E740481C1C}">
                           <a14:useLocalDpi xmlns:a14="http://schemas.microsoft.com/office/drawing/2010/main" val="0"/>
@@ -13801,7 +13925,7 @@
                     <pic:cNvPicPr/>
                   </pic:nvPicPr>
                   <pic:blipFill>
-                    <a:blip r:embed="rId14">
+                    <a:blip r:embed="rId13">
                       <a:extLst>
                         <a:ext uri="{28A0092B-C50C-407E-A947-70E740481C1C}">
                           <a14:useLocalDpi xmlns:a14="http://schemas.microsoft.com/office/drawing/2010/main" val="0"/>
@@ -13943,6 +14067,160 @@
                     <pic:cNvPicPr/>
                   </pic:nvPicPr>
                   <pic:blipFill>
+                    <a:blip r:embed="rId14" cstate="print">
+                      <a:extLst>
+                        <a:ext uri="{28A0092B-C50C-407E-A947-70E740481C1C}">
+                          <a14:useLocalDpi xmlns:a14="http://schemas.microsoft.com/office/drawing/2010/main" val="0"/>
+                        </a:ext>
+                      </a:extLst>
+                    </a:blip>
+                    <a:stretch>
+                      <a:fillRect/>
+                    </a:stretch>
+                  </pic:blipFill>
+                  <pic:spPr>
+                    <a:xfrm>
+                      <a:off x="0" y="0"/>
+                      <a:ext cx="5943600" cy="3714750"/>
+                    </a:xfrm>
+                    <a:prstGeom prst="rect">
+                      <a:avLst/>
+                    </a:prstGeom>
+                  </pic:spPr>
+                </pic:pic>
+              </a:graphicData>
+            </a:graphic>
+          </wp:inline>
+        </w:drawing>
+      </w:r>
+    </w:p>
+    <w:p>
+      <w:pPr>
+        <w:ind w:firstLine="0"/>
+      </w:pPr>
+      <w:r>
+        <w:rPr>
+          <w:b/>
+        </w:rPr>
+        <w:t xml:space="preserve">Figure S </w:t>
+      </w:r>
+      <w:r>
+        <w:rPr>
+          <w:b/>
+          <w:noProof/>
+        </w:rPr>
+        <w:fldChar w:fldCharType="begin"/>
+      </w:r>
+      <w:r>
+        <w:rPr>
+          <w:b/>
+          <w:noProof/>
+        </w:rPr>
+        <w:instrText xml:space="preserve"> SEQ Figure_S \* ARABIC </w:instrText>
+      </w:r>
+      <w:r>
+        <w:rPr>
+          <w:b/>
+          <w:noProof/>
+        </w:rPr>
+        <w:fldChar w:fldCharType="separate"/>
+      </w:r>
+      <w:r>
+        <w:rPr>
+          <w:b/>
+          <w:noProof/>
+        </w:rPr>
+        <w:t>3</w:t>
+      </w:r>
+      <w:r>
+        <w:rPr>
+          <w:b/>
+          <w:noProof/>
+        </w:rPr>
+        <w:fldChar w:fldCharType="end"/>
+      </w:r>
+      <w:r>
+        <w:t xml:space="preserve"> – Frequency of exotic vascular plants inside and outside of moss patches across the environmental gradient. </w:t>
+      </w:r>
+      <w:r>
+        <w:rPr>
+          <w:bCs/>
+        </w:rPr>
+        <w:t xml:space="preserve">Y-axis gives </w:t>
+      </w:r>
+      <w:r>
+        <w:rPr>
+          <w:bCs/>
+        </w:rPr>
+        <w:t>proportion</w:t>
+      </w:r>
+      <w:r>
+        <w:rPr>
+          <w:bCs/>
+        </w:rPr>
+        <w:t xml:space="preserve"> of plant</w:t>
+      </w:r>
+      <w:r>
+        <w:rPr>
+          <w:bCs/>
+        </w:rPr>
+        <w:t>s</w:t>
+      </w:r>
+      <w:r>
+        <w:rPr>
+          <w:bCs/>
+        </w:rPr>
+        <w:t xml:space="preserve"> rooted within 1 cm of sampling point.  Symbol size is scaled to indicate the number of samples within each habitat at each position along the gradient—larger symbols indicate larger sample size.  Lines and shaded areas show back-transformed means plus or minus standard error from a binomial model.  </w:t>
+      </w:r>
+    </w:p>
+    <w:p>
+      <w:pPr>
+        <w:pStyle w:val="Caption"/>
+        <w:keepNext/>
+      </w:pPr>
+    </w:p>
+    <w:p>
+      <w:pPr>
+        <w:rPr>
+          <w:rFonts w:cs="Times New Roman"/>
+          <w:b/>
+          <w:iCs/>
+          <w:color w:val="000000" w:themeColor="text1"/>
+        </w:rPr>
+      </w:pPr>
+      <w:r>
+        <w:br w:type="page"/>
+      </w:r>
+    </w:p>
+    <w:p>
+      <w:pPr>
+        <w:pStyle w:val="Caption"/>
+        <w:keepNext/>
+      </w:pPr>
+      <w:r>
+        <w:lastRenderedPageBreak/>
+        <w:t xml:space="preserve"> </w:t>
+      </w:r>
+      <w:r>
+        <w:rPr>
+          <w:noProof/>
+        </w:rPr>
+        <w:drawing>
+          <wp:inline distT="0" distB="0" distL="0" distR="0" wp14:anchorId="47F3A99D" wp14:editId="5685C58B">
+            <wp:extent cx="5943600" cy="3714750"/>
+            <wp:effectExtent l="0" t="0" r="0" b="6350"/>
+            <wp:docPr id="4" name="Picture 4"/>
+            <wp:cNvGraphicFramePr>
+              <a:graphicFrameLocks xmlns:a="http://schemas.openxmlformats.org/drawingml/2006/main" noChangeAspect="1"/>
+            </wp:cNvGraphicFramePr>
+            <a:graphic xmlns:a="http://schemas.openxmlformats.org/drawingml/2006/main">
+              <a:graphicData uri="http://schemas.openxmlformats.org/drawingml/2006/picture">
+                <pic:pic xmlns:pic="http://schemas.openxmlformats.org/drawingml/2006/picture">
+                  <pic:nvPicPr>
+                    <pic:cNvPr id="4" name="nHits.png"/>
+                    <pic:cNvPicPr/>
+                  </pic:nvPicPr>
+                  <pic:blipFill>
                     <a:blip r:embed="rId15" cstate="print">
                       <a:extLst>
                         <a:ext uri="{28A0092B-C50C-407E-A947-70E740481C1C}">
@@ -14006,7 +14284,7 @@
           <w:b/>
           <w:noProof/>
         </w:rPr>
-        <w:t>3</w:t>
+        <w:t>4</w:t>
       </w:r>
       <w:r>
         <w:rPr>
@@ -14016,13 +14294,25 @@
         <w:fldChar w:fldCharType="end"/>
       </w:r>
       <w:r>
-        <w:t xml:space="preserve"> – Frequency of exotic vascular plants inside and outside of moss patches across the environmental gradient. </w:t>
+        <w:t xml:space="preserve"> – Frequency of native vascular plants inside and outside of moss patches across the environmental gradient. </w:t>
       </w:r>
       <w:r>
         <w:rPr>
           <w:bCs/>
         </w:rPr>
-        <w:t xml:space="preserve">Y-axis gives </w:t>
+        <w:t xml:space="preserve">Y-axis </w:t>
+      </w:r>
+      <w:r>
+        <w:rPr>
+          <w:bCs/>
+        </w:rPr>
+        <w:t>shows</w:t>
+      </w:r>
+      <w:r>
+        <w:rPr>
+          <w:bCs/>
+        </w:rPr>
+        <w:t xml:space="preserve"> </w:t>
       </w:r>
       <w:r>
         <w:rPr>
@@ -14052,40 +14342,24 @@
     <w:p>
       <w:pPr>
         <w:pStyle w:val="Caption"/>
+      </w:pPr>
+    </w:p>
+    <w:p/>
+    <w:p/>
+    <w:p>
+      <w:pPr>
         <w:keepNext/>
       </w:pPr>
-    </w:p>
-    <w:p>
-      <w:pPr>
-        <w:rPr>
-          <w:rFonts w:cs="Times New Roman"/>
-          <w:b/>
-          <w:iCs/>
-          <w:color w:val="000000" w:themeColor="text1"/>
-        </w:rPr>
-      </w:pPr>
-      <w:r>
-        <w:br w:type="page"/>
-      </w:r>
-    </w:p>
-    <w:p>
-      <w:pPr>
-        <w:pStyle w:val="Caption"/>
-        <w:keepNext/>
-      </w:pPr>
-      <w:r>
+      <w:r>
+        <w:rPr>
+          <w:noProof/>
+        </w:rPr>
         <w:lastRenderedPageBreak/>
-        <w:t xml:space="preserve"> </w:t>
-      </w:r>
-      <w:r>
-        <w:rPr>
-          <w:noProof/>
-        </w:rPr>
         <w:drawing>
-          <wp:inline distT="0" distB="0" distL="0" distR="0" wp14:anchorId="47F3A99D" wp14:editId="5685C58B">
+          <wp:inline distT="0" distB="0" distL="0" distR="0" wp14:anchorId="59353777" wp14:editId="031043B8">
             <wp:extent cx="5943600" cy="3714750"/>
             <wp:effectExtent l="0" t="0" r="0" b="6350"/>
-            <wp:docPr id="4" name="Picture 4"/>
+            <wp:docPr id="5" name="Picture 5"/>
             <wp:cNvGraphicFramePr>
               <a:graphicFrameLocks xmlns:a="http://schemas.openxmlformats.org/drawingml/2006/main" noChangeAspect="1"/>
             </wp:cNvGraphicFramePr>
@@ -14093,7 +14367,7 @@
               <a:graphicData uri="http://schemas.openxmlformats.org/drawingml/2006/picture">
                 <pic:pic xmlns:pic="http://schemas.openxmlformats.org/drawingml/2006/picture">
                   <pic:nvPicPr>
-                    <pic:cNvPr id="4" name="nHits.png"/>
+                    <pic:cNvPr id="5" name="agrassHits.png"/>
                     <pic:cNvPicPr/>
                   </pic:nvPicPr>
                   <pic:blipFill>
@@ -14160,7 +14434,7 @@
           <w:b/>
           <w:noProof/>
         </w:rPr>
-        <w:t>4</w:t>
+        <w:t>5</w:t>
       </w:r>
       <w:r>
         <w:rPr>
@@ -14170,156 +14444,6 @@
         <w:fldChar w:fldCharType="end"/>
       </w:r>
       <w:r>
-        <w:t xml:space="preserve"> – Frequency of native vascular plants inside and outside of moss patches across the environmental gradient. </w:t>
-      </w:r>
-      <w:r>
-        <w:rPr>
-          <w:bCs/>
-        </w:rPr>
-        <w:t xml:space="preserve">Y-axis </w:t>
-      </w:r>
-      <w:r>
-        <w:rPr>
-          <w:bCs/>
-        </w:rPr>
-        <w:t>shows</w:t>
-      </w:r>
-      <w:r>
-        <w:rPr>
-          <w:bCs/>
-        </w:rPr>
-        <w:t xml:space="preserve"> </w:t>
-      </w:r>
-      <w:r>
-        <w:rPr>
-          <w:bCs/>
-        </w:rPr>
-        <w:t>proportion</w:t>
-      </w:r>
-      <w:r>
-        <w:rPr>
-          <w:bCs/>
-        </w:rPr>
-        <w:t xml:space="preserve"> of plant</w:t>
-      </w:r>
-      <w:r>
-        <w:rPr>
-          <w:bCs/>
-        </w:rPr>
-        <w:t>s</w:t>
-      </w:r>
-      <w:r>
-        <w:rPr>
-          <w:bCs/>
-        </w:rPr>
-        <w:t xml:space="preserve"> rooted within 1 cm of sampling point.  Symbol size is scaled to indicate the number of samples within each habitat at each position along the gradient—larger symbols indicate larger sample size.  Lines and shaded areas show back-transformed means plus or minus standard error from a binomial model.  </w:t>
-      </w:r>
-    </w:p>
-    <w:p>
-      <w:pPr>
-        <w:pStyle w:val="Caption"/>
-      </w:pPr>
-    </w:p>
-    <w:p/>
-    <w:p/>
-    <w:p>
-      <w:pPr>
-        <w:keepNext/>
-      </w:pPr>
-      <w:r>
-        <w:rPr>
-          <w:noProof/>
-        </w:rPr>
-        <w:lastRenderedPageBreak/>
-        <w:drawing>
-          <wp:inline distT="0" distB="0" distL="0" distR="0" wp14:anchorId="59353777" wp14:editId="031043B8">
-            <wp:extent cx="5943600" cy="3714750"/>
-            <wp:effectExtent l="0" t="0" r="0" b="6350"/>
-            <wp:docPr id="5" name="Picture 5"/>
-            <wp:cNvGraphicFramePr>
-              <a:graphicFrameLocks xmlns:a="http://schemas.openxmlformats.org/drawingml/2006/main" noChangeAspect="1"/>
-            </wp:cNvGraphicFramePr>
-            <a:graphic xmlns:a="http://schemas.openxmlformats.org/drawingml/2006/main">
-              <a:graphicData uri="http://schemas.openxmlformats.org/drawingml/2006/picture">
-                <pic:pic xmlns:pic="http://schemas.openxmlformats.org/drawingml/2006/picture">
-                  <pic:nvPicPr>
-                    <pic:cNvPr id="5" name="agrassHits.png"/>
-                    <pic:cNvPicPr/>
-                  </pic:nvPicPr>
-                  <pic:blipFill>
-                    <a:blip r:embed="rId17" cstate="print">
-                      <a:extLst>
-                        <a:ext uri="{28A0092B-C50C-407E-A947-70E740481C1C}">
-                          <a14:useLocalDpi xmlns:a14="http://schemas.microsoft.com/office/drawing/2010/main" val="0"/>
-                        </a:ext>
-                      </a:extLst>
-                    </a:blip>
-                    <a:stretch>
-                      <a:fillRect/>
-                    </a:stretch>
-                  </pic:blipFill>
-                  <pic:spPr>
-                    <a:xfrm>
-                      <a:off x="0" y="0"/>
-                      <a:ext cx="5943600" cy="3714750"/>
-                    </a:xfrm>
-                    <a:prstGeom prst="rect">
-                      <a:avLst/>
-                    </a:prstGeom>
-                  </pic:spPr>
-                </pic:pic>
-              </a:graphicData>
-            </a:graphic>
-          </wp:inline>
-        </w:drawing>
-      </w:r>
-    </w:p>
-    <w:p>
-      <w:pPr>
-        <w:ind w:firstLine="0"/>
-      </w:pPr>
-      <w:r>
-        <w:rPr>
-          <w:b/>
-        </w:rPr>
-        <w:t xml:space="preserve">Figure S </w:t>
-      </w:r>
-      <w:r>
-        <w:rPr>
-          <w:b/>
-          <w:noProof/>
-        </w:rPr>
-        <w:fldChar w:fldCharType="begin"/>
-      </w:r>
-      <w:r>
-        <w:rPr>
-          <w:b/>
-          <w:noProof/>
-        </w:rPr>
-        <w:instrText xml:space="preserve"> SEQ Figure_S \* ARABIC </w:instrText>
-      </w:r>
-      <w:r>
-        <w:rPr>
-          <w:b/>
-          <w:noProof/>
-        </w:rPr>
-        <w:fldChar w:fldCharType="separate"/>
-      </w:r>
-      <w:r>
-        <w:rPr>
-          <w:b/>
-          <w:noProof/>
-        </w:rPr>
-        <w:t>5</w:t>
-      </w:r>
-      <w:r>
-        <w:rPr>
-          <w:b/>
-          <w:noProof/>
-        </w:rPr>
-        <w:fldChar w:fldCharType="end"/>
-      </w:r>
-      <w:r>
         <w:t xml:space="preserve"> – Frequency of exotic annual grasses (both </w:t>
       </w:r>
       <w:r>
@@ -14390,7 +14514,7 @@
       </w:r>
     </w:p>
     <w:sectPr>
-      <w:footerReference w:type="default" r:id="rId18"/>
+      <w:footerReference w:type="default" r:id="rId17"/>
       <w:pgSz w:w="12240" w:h="15840"/>
       <w:pgMar w:top="1440" w:right="1440" w:bottom="1440" w:left="1440" w:header="0" w:footer="720" w:gutter="0"/>
       <w:lnNumType w:countBy="1" w:restart="continuous"/>
@@ -16121,7 +16245,7 @@
 </file>
 
 <file path=customXml/itemProps1.xml><?xml version="1.0" encoding="utf-8"?>
-<ds:datastoreItem xmlns:ds="http://schemas.openxmlformats.org/officeDocument/2006/customXml" ds:itemID="{B5ACBFBD-D224-5049-92FD-2089458B5429}">
+<ds:datastoreItem xmlns:ds="http://schemas.openxmlformats.org/officeDocument/2006/customXml" ds:itemID="{7C9B3042-F49C-EA41-A96E-554286C5A5C3}">
   <ds:schemaRefs>
     <ds:schemaRef ds:uri="http://schemas.openxmlformats.org/officeDocument/2006/bibliography"/>
   </ds:schemaRefs>

</xml_diff>

<commit_message>
Add edits to revision
</commit_message>
<xml_diff>
--- a/kleinhesselink_cushman_moss_ecosphere_revision.docx
+++ b/kleinhesselink_cushman_moss_ecosphere_revision.docx
@@ -12,6 +12,8 @@
           <w:color w:val="000000" w:themeColor="text1"/>
         </w:rPr>
       </w:pPr>
+      <w:bookmarkStart w:id="0" w:name="_GoBack"/>
+      <w:bookmarkEnd w:id="0"/>
       <w:r>
         <w:rPr>
           <w:color w:val="000000" w:themeColor="text1"/>
@@ -194,8 +196,8 @@
         </w:rPr>
         <w:t>2</w:t>
       </w:r>
-      <w:bookmarkStart w:id="0" w:name="move460853090"/>
-      <w:bookmarkEnd w:id="0"/>
+      <w:bookmarkStart w:id="1" w:name="move460853090"/>
+      <w:bookmarkEnd w:id="1"/>
     </w:p>
     <w:p>
       <w:pPr>
@@ -545,23 +547,22 @@
         </w:rPr>
         <w:t xml:space="preserve"> most research has focused on the effects of native vascular plants on invasion by exotic vascular plants. </w:t>
       </w:r>
-      <w:bookmarkStart w:id="1" w:name="__UnoMark__967_1065309592"/>
-      <w:bookmarkStart w:id="2" w:name="__UnoMark__690_1065309592"/>
-      <w:bookmarkStart w:id="3" w:name="__UnoMark__775_1065309592"/>
-      <w:bookmarkStart w:id="4" w:name="__UnoMark__903_1248546854"/>
-      <w:bookmarkStart w:id="5" w:name="__UnoMark__824_1065309592"/>
-      <w:bookmarkStart w:id="6" w:name="__UnoMark__940_1248546854"/>
-      <w:bookmarkStart w:id="7" w:name="__UnoMark__982_1248546854"/>
-      <w:bookmarkStart w:id="8" w:name="__UnoMark__910_1065309592"/>
-      <w:bookmarkStart w:id="9" w:name="__UnoMark__965_16483194"/>
-      <w:bookmarkStart w:id="10" w:name="__UnoMark__648_1065309592"/>
-      <w:bookmarkStart w:id="11" w:name="__UnoMark__795_1226937769"/>
-      <w:bookmarkStart w:id="12" w:name="__UnoMark__619_1065309592"/>
-      <w:bookmarkStart w:id="13" w:name="__UnoMark__882_1248546854"/>
-      <w:bookmarkStart w:id="14" w:name="__UnoMark__817_16483194"/>
-      <w:bookmarkStart w:id="15" w:name="__UnoMark__724_1065309592"/>
-      <w:bookmarkStart w:id="16" w:name="__UnoMark__960_1248546854"/>
-      <w:bookmarkEnd w:id="1"/>
+      <w:bookmarkStart w:id="2" w:name="__UnoMark__967_1065309592"/>
+      <w:bookmarkStart w:id="3" w:name="__UnoMark__690_1065309592"/>
+      <w:bookmarkStart w:id="4" w:name="__UnoMark__775_1065309592"/>
+      <w:bookmarkStart w:id="5" w:name="__UnoMark__903_1248546854"/>
+      <w:bookmarkStart w:id="6" w:name="__UnoMark__824_1065309592"/>
+      <w:bookmarkStart w:id="7" w:name="__UnoMark__940_1248546854"/>
+      <w:bookmarkStart w:id="8" w:name="__UnoMark__982_1248546854"/>
+      <w:bookmarkStart w:id="9" w:name="__UnoMark__910_1065309592"/>
+      <w:bookmarkStart w:id="10" w:name="__UnoMark__965_16483194"/>
+      <w:bookmarkStart w:id="11" w:name="__UnoMark__648_1065309592"/>
+      <w:bookmarkStart w:id="12" w:name="__UnoMark__795_1226937769"/>
+      <w:bookmarkStart w:id="13" w:name="__UnoMark__619_1065309592"/>
+      <w:bookmarkStart w:id="14" w:name="__UnoMark__882_1248546854"/>
+      <w:bookmarkStart w:id="15" w:name="__UnoMark__817_16483194"/>
+      <w:bookmarkStart w:id="16" w:name="__UnoMark__724_1065309592"/>
+      <w:bookmarkStart w:id="17" w:name="__UnoMark__960_1248546854"/>
       <w:bookmarkEnd w:id="2"/>
       <w:bookmarkEnd w:id="3"/>
       <w:bookmarkEnd w:id="4"/>
@@ -577,6 +578,7 @@
       <w:bookmarkEnd w:id="14"/>
       <w:bookmarkEnd w:id="15"/>
       <w:bookmarkEnd w:id="16"/>
+      <w:bookmarkEnd w:id="17"/>
       <w:r>
         <w:rPr>
           <w:rFonts w:cs="Times New Roman"/>
@@ -1242,24 +1244,23 @@
         </w:rPr>
         <w:t xml:space="preserve">Biological communities throughout the world are increasingly invaded by a wide range of non-native species </w:t>
       </w:r>
-      <w:bookmarkStart w:id="17" w:name="__UnoMark__620_1065309592"/>
-      <w:bookmarkStart w:id="18" w:name="__UnoMark__911_1065309592"/>
-      <w:bookmarkStart w:id="19" w:name="__UnoMark__796_1226937769"/>
-      <w:bookmarkStart w:id="20" w:name="__UnoMark__955_1248546854"/>
-      <w:bookmarkStart w:id="21" w:name="__UnoMark__930_1248546854"/>
-      <w:bookmarkStart w:id="22" w:name="__UnoMark__877_1248546854"/>
-      <w:bookmarkStart w:id="23" w:name="__UnoMark__825_1065309592"/>
-      <w:bookmarkStart w:id="24" w:name="__UnoMark__691_1065309592"/>
-      <w:bookmarkStart w:id="25" w:name="__UnoMark__966_16483194"/>
-      <w:bookmarkStart w:id="26" w:name="__UnoMark__975_1248546854"/>
-      <w:bookmarkStart w:id="27" w:name="__UnoMark__897_1248546854"/>
-      <w:bookmarkStart w:id="28" w:name="__UnoMark__968_1065309592"/>
-      <w:bookmarkStart w:id="29" w:name="__UnoMark__725_1065309592"/>
-      <w:bookmarkStart w:id="30" w:name="__UnoMark__649_1065309592"/>
-      <w:bookmarkStart w:id="31" w:name="__UnoMark__935_1248546854"/>
-      <w:bookmarkStart w:id="32" w:name="__UnoMark__818_16483194"/>
-      <w:bookmarkStart w:id="33" w:name="__UnoMark__776_1065309592"/>
-      <w:bookmarkEnd w:id="17"/>
+      <w:bookmarkStart w:id="18" w:name="__UnoMark__620_1065309592"/>
+      <w:bookmarkStart w:id="19" w:name="__UnoMark__911_1065309592"/>
+      <w:bookmarkStart w:id="20" w:name="__UnoMark__796_1226937769"/>
+      <w:bookmarkStart w:id="21" w:name="__UnoMark__955_1248546854"/>
+      <w:bookmarkStart w:id="22" w:name="__UnoMark__930_1248546854"/>
+      <w:bookmarkStart w:id="23" w:name="__UnoMark__877_1248546854"/>
+      <w:bookmarkStart w:id="24" w:name="__UnoMark__825_1065309592"/>
+      <w:bookmarkStart w:id="25" w:name="__UnoMark__691_1065309592"/>
+      <w:bookmarkStart w:id="26" w:name="__UnoMark__966_16483194"/>
+      <w:bookmarkStart w:id="27" w:name="__UnoMark__975_1248546854"/>
+      <w:bookmarkStart w:id="28" w:name="__UnoMark__897_1248546854"/>
+      <w:bookmarkStart w:id="29" w:name="__UnoMark__968_1065309592"/>
+      <w:bookmarkStart w:id="30" w:name="__UnoMark__725_1065309592"/>
+      <w:bookmarkStart w:id="31" w:name="__UnoMark__649_1065309592"/>
+      <w:bookmarkStart w:id="32" w:name="__UnoMark__935_1248546854"/>
+      <w:bookmarkStart w:id="33" w:name="__UnoMark__818_16483194"/>
+      <w:bookmarkStart w:id="34" w:name="__UnoMark__776_1065309592"/>
       <w:bookmarkEnd w:id="18"/>
       <w:bookmarkEnd w:id="19"/>
       <w:bookmarkEnd w:id="20"/>
@@ -1276,6 +1277,7 @@
       <w:bookmarkEnd w:id="31"/>
       <w:bookmarkEnd w:id="32"/>
       <w:bookmarkEnd w:id="33"/>
+      <w:bookmarkEnd w:id="34"/>
       <w:r>
         <w:rPr>
           <w:rFonts w:cs="Times New Roman"/>
@@ -1530,8 +1532,8 @@
         </w:rPr>
         <w:t>evidence that competition can limit exotic plant invasion</w:t>
       </w:r>
-      <w:bookmarkStart w:id="34" w:name="__UnoMark__974_1248546854"/>
-      <w:bookmarkEnd w:id="34"/>
+      <w:bookmarkStart w:id="35" w:name="__UnoMark__974_1248546854"/>
+      <w:bookmarkEnd w:id="35"/>
       <w:r>
         <w:rPr>
           <w:rFonts w:cs="Times New Roman"/>
@@ -1673,10 +1675,10 @@
         </w:rPr>
         <w:t xml:space="preserve">facilitated by native species </w:t>
       </w:r>
-      <w:bookmarkStart w:id="35" w:name="__UnoMark__917_1248546854"/>
-      <w:bookmarkStart w:id="36" w:name="__UnoMark__954_1248546854"/>
-      <w:bookmarkEnd w:id="35"/>
+      <w:bookmarkStart w:id="36" w:name="__UnoMark__917_1248546854"/>
+      <w:bookmarkStart w:id="37" w:name="__UnoMark__954_1248546854"/>
       <w:bookmarkEnd w:id="36"/>
+      <w:bookmarkEnd w:id="37"/>
       <w:r>
         <w:rPr>
           <w:rFonts w:cs="Times New Roman"/>
@@ -1924,8 +1926,8 @@
         </w:rPr>
         <w:t xml:space="preserve">. </w:t>
       </w:r>
-      <w:bookmarkStart w:id="37" w:name="__UnoMark__998_1248546854"/>
-      <w:bookmarkEnd w:id="37"/>
+      <w:bookmarkStart w:id="38" w:name="__UnoMark__998_1248546854"/>
+      <w:bookmarkEnd w:id="38"/>
     </w:p>
     <w:p>
       <w:pPr>
@@ -3055,7 +3057,23 @@
           <w:rFonts w:ascii="Times New Roman" w:hAnsi="Times New Roman"/>
           <w:color w:val="000000" w:themeColor="text1"/>
         </w:rPr>
-        <w:t xml:space="preserve"> Lortie and Cushman </w:t>
+        <w:t xml:space="preserve"> </w:t>
+      </w:r>
+      <w:proofErr w:type="spellStart"/>
+      <w:r>
+        <w:rPr>
+          <w:rFonts w:ascii="Times New Roman" w:hAnsi="Times New Roman"/>
+          <w:color w:val="000000" w:themeColor="text1"/>
+        </w:rPr>
+        <w:t>Lortie</w:t>
+      </w:r>
+      <w:proofErr w:type="spellEnd"/>
+      <w:r>
+        <w:rPr>
+          <w:rFonts w:ascii="Times New Roman" w:hAnsi="Times New Roman"/>
+          <w:color w:val="000000" w:themeColor="text1"/>
+        </w:rPr>
+        <w:t xml:space="preserve"> and Cushman </w:t>
       </w:r>
       <w:r>
         <w:rPr>
@@ -3181,7 +3199,23 @@
           <w:rFonts w:ascii="Times New Roman" w:hAnsi="Times New Roman"/>
           <w:color w:val="000000" w:themeColor="text1"/>
         </w:rPr>
-        <w:t xml:space="preserve">and average surface wind speeds increase by roughly 500% (Lortie and Cushman 2007). These abiotic changes are accompanied by </w:t>
+        <w:t>and average surface wind speeds increase by roughly 500% (</w:t>
+      </w:r>
+      <w:proofErr w:type="spellStart"/>
+      <w:r>
+        <w:rPr>
+          <w:rFonts w:ascii="Times New Roman" w:hAnsi="Times New Roman"/>
+          <w:color w:val="000000" w:themeColor="text1"/>
+        </w:rPr>
+        <w:t>Lortie</w:t>
+      </w:r>
+      <w:proofErr w:type="spellEnd"/>
+      <w:r>
+        <w:rPr>
+          <w:rFonts w:ascii="Times New Roman" w:hAnsi="Times New Roman"/>
+          <w:color w:val="000000" w:themeColor="text1"/>
+        </w:rPr>
+        <w:t xml:space="preserve"> and Cushman 2007). These abiotic changes are accompanied by </w:t>
       </w:r>
       <w:r>
         <w:rPr>
@@ -3565,7 +3599,23 @@
           <w:rFonts w:ascii="Times New Roman" w:hAnsi="Times New Roman"/>
           <w:color w:val="000000" w:themeColor="text1"/>
         </w:rPr>
-        <w:t xml:space="preserve"> (Lortie and Cushman 2007). </w:t>
+        <w:t xml:space="preserve"> (</w:t>
+      </w:r>
+      <w:proofErr w:type="spellStart"/>
+      <w:r>
+        <w:rPr>
+          <w:rFonts w:ascii="Times New Roman" w:hAnsi="Times New Roman"/>
+          <w:color w:val="000000" w:themeColor="text1"/>
+        </w:rPr>
+        <w:t>Lortie</w:t>
+      </w:r>
+      <w:proofErr w:type="spellEnd"/>
+      <w:r>
+        <w:rPr>
+          <w:rFonts w:ascii="Times New Roman" w:hAnsi="Times New Roman"/>
+          <w:color w:val="000000" w:themeColor="text1"/>
+        </w:rPr>
+        <w:t xml:space="preserve"> and Cushman 2007). </w:t>
       </w:r>
     </w:p>
     <w:p>
@@ -3933,7 +3983,23 @@
           <w:rFonts w:ascii="Times New Roman" w:hAnsi="Times New Roman"/>
           <w:color w:val="000000" w:themeColor="text1"/>
         </w:rPr>
-        <w:t>23 20-m transects spaced approximately 10 m apart along the 220 m gradient documented by Lortie and Cushman (2007) and Kleinhesselink et al. (2014). Each transect ran perpendicular to the dune gradient</w:t>
+        <w:t xml:space="preserve">23 20-m transects spaced approximately 10 m apart along the 220 m gradient documented by </w:t>
+      </w:r>
+      <w:proofErr w:type="spellStart"/>
+      <w:r>
+        <w:rPr>
+          <w:rFonts w:ascii="Times New Roman" w:hAnsi="Times New Roman"/>
+          <w:color w:val="000000" w:themeColor="text1"/>
+        </w:rPr>
+        <w:t>Lortie</w:t>
+      </w:r>
+      <w:proofErr w:type="spellEnd"/>
+      <w:r>
+        <w:rPr>
+          <w:rFonts w:ascii="Times New Roman" w:hAnsi="Times New Roman"/>
+          <w:color w:val="000000" w:themeColor="text1"/>
+        </w:rPr>
+        <w:t xml:space="preserve"> and Cushman (2007) and Kleinhesselink et al. (2014). Each transect ran perpendicular to the dune gradient</w:t>
       </w:r>
       <w:r>
         <w:rPr>
@@ -5141,6 +5207,7 @@
         </w:rPr>
         <w:t xml:space="preserve">dried at 60°C for 48 </w:t>
       </w:r>
+      <w:proofErr w:type="spellStart"/>
       <w:r>
         <w:rPr>
           <w:rFonts w:ascii="Times New Roman" w:hAnsi="Times New Roman"/>
@@ -5148,6 +5215,7 @@
         </w:rPr>
         <w:t>hr</w:t>
       </w:r>
+      <w:proofErr w:type="spellEnd"/>
       <w:r>
         <w:rPr>
           <w:rFonts w:ascii="Times New Roman" w:hAnsi="Times New Roman"/>
@@ -5968,12 +6036,21 @@
         </w:rPr>
         <w:t>-</w:t>
       </w:r>
-      <w:r>
-        <w:rPr>
-          <w:rFonts w:ascii="Times New Roman" w:hAnsi="Times New Roman"/>
-          <w:color w:val="000000" w:themeColor="text1"/>
-        </w:rPr>
-        <w:t xml:space="preserve">poisson errors. We used the number of </w:t>
+      <w:proofErr w:type="spellStart"/>
+      <w:r>
+        <w:rPr>
+          <w:rFonts w:ascii="Times New Roman" w:hAnsi="Times New Roman"/>
+          <w:color w:val="000000" w:themeColor="text1"/>
+        </w:rPr>
+        <w:t>poisson</w:t>
+      </w:r>
+      <w:proofErr w:type="spellEnd"/>
+      <w:r>
+        <w:rPr>
+          <w:rFonts w:ascii="Times New Roman" w:hAnsi="Times New Roman"/>
+          <w:color w:val="000000" w:themeColor="text1"/>
+        </w:rPr>
+        <w:t xml:space="preserve"> errors. We used the number of </w:t>
       </w:r>
       <w:r>
         <w:rPr>
@@ -6193,7 +6270,21 @@
         <w:rPr>
           <w:color w:val="000000" w:themeColor="text1"/>
         </w:rPr>
-        <w:t>“emmeans”</w:t>
+        <w:t>“</w:t>
+      </w:r>
+      <w:proofErr w:type="spellStart"/>
+      <w:r>
+        <w:rPr>
+          <w:color w:val="000000" w:themeColor="text1"/>
+        </w:rPr>
+        <w:t>emmeans</w:t>
+      </w:r>
+      <w:proofErr w:type="spellEnd"/>
+      <w:r>
+        <w:rPr>
+          <w:color w:val="000000" w:themeColor="text1"/>
+        </w:rPr>
+        <w:t>”</w:t>
       </w:r>
       <w:r>
         <w:rPr>
@@ -6280,13 +6371,21 @@
         </w:rPr>
         <w:t xml:space="preserve">are available on </w:t>
       </w:r>
-      <w:r>
-        <w:rPr>
-          <w:color w:val="000000" w:themeColor="text1"/>
-        </w:rPr>
-        <w:t>Github (</w:t>
-      </w:r>
-      <w:ins w:id="38" w:author="Andy Kleinhesselink" w:date="2019-03-19T08:59:00Z">
+      <w:proofErr w:type="spellStart"/>
+      <w:r>
+        <w:rPr>
+          <w:color w:val="000000" w:themeColor="text1"/>
+        </w:rPr>
+        <w:t>Github</w:t>
+      </w:r>
+      <w:proofErr w:type="spellEnd"/>
+      <w:r>
+        <w:rPr>
+          <w:color w:val="000000" w:themeColor="text1"/>
+        </w:rPr>
+        <w:t xml:space="preserve"> (</w:t>
+      </w:r>
+      <w:ins w:id="39" w:author="Andy Kleinhesselink" w:date="2019-03-19T08:59:00Z">
         <w:r>
           <w:fldChar w:fldCharType="begin"/>
         </w:r>
@@ -6296,7 +6395,7 @@
       </w:ins>
       <w:r>
         <w:rPr>
-          <w:rPrChange w:id="39" w:author="Andy Kleinhesselink" w:date="2019-03-19T08:59:00Z">
+          <w:rPrChange w:id="40" w:author="Andy Kleinhesselink" w:date="2019-03-19T08:59:00Z">
             <w:rPr>
               <w:rStyle w:val="Hyperlink"/>
             </w:rPr>
@@ -6304,17 +6403,7 @@
         </w:rPr>
         <w:instrText>https://github.com/akleinhesselink/moss_analysis/releases/tag/</w:instrText>
       </w:r>
-      <w:ins w:id="40" w:author="Andy Kleinhesselink" w:date="2019-03-19T08:58:00Z">
-        <w:r>
-          <w:rPr>
-            <w:rPrChange w:id="41" w:author="Andy Kleinhesselink" w:date="2019-03-19T08:59:00Z">
-              <w:rPr>
-                <w:rStyle w:val="Hyperlink"/>
-              </w:rPr>
-            </w:rPrChange>
-          </w:rPr>
-          <w:instrText>v</w:instrText>
-        </w:r>
+      <w:ins w:id="41" w:author="Andy Kleinhesselink" w:date="2019-03-19T08:58:00Z">
         <w:r>
           <w:rPr>
             <w:rPrChange w:id="42" w:author="Andy Kleinhesselink" w:date="2019-03-19T08:59:00Z">
@@ -6323,7 +6412,7 @@
               </w:rPr>
             </w:rPrChange>
           </w:rPr>
-          <w:instrText>2</w:instrText>
+          <w:instrText>v2</w:instrText>
         </w:r>
       </w:ins>
       <w:r>
@@ -6359,95 +6448,52 @@
       <w:r>
         <w:rPr>
           <w:rStyle w:val="Hyperlink"/>
-          <w:rPrChange w:id="47" w:author="Andy Kleinhesselink" w:date="2019-03-19T08:59:00Z">
-            <w:rPr>
-              <w:rStyle w:val="Hyperlink"/>
-            </w:rPr>
-          </w:rPrChange>
         </w:rPr>
         <w:t>https://github.com/akleinhesselink/moss_analysis/releases/tag/</w:t>
       </w:r>
-      <w:del w:id="48" w:author="Andy Kleinhesselink" w:date="2019-03-19T08:58:00Z">
+      <w:del w:id="47" w:author="Andy Kleinhesselink" w:date="2019-03-19T08:58:00Z">
         <w:r>
           <w:rPr>
             <w:rStyle w:val="Hyperlink"/>
-            <w:rPrChange w:id="49" w:author="Andy Kleinhesselink" w:date="2019-03-19T08:59:00Z">
-              <w:rPr>
-                <w:rStyle w:val="Hyperlink"/>
-              </w:rPr>
-            </w:rPrChange>
           </w:rPr>
           <w:delText>v1</w:delText>
+        </w:r>
+      </w:del>
+      <w:ins w:id="48" w:author="Andy Kleinhesselink" w:date="2019-03-19T08:58:00Z">
+        <w:r>
+          <w:rPr>
+            <w:rStyle w:val="Hyperlink"/>
+          </w:rPr>
+          <w:t>v2</w:t>
+        </w:r>
+      </w:ins>
+      <w:r>
+        <w:rPr>
+          <w:rStyle w:val="Hyperlink"/>
+        </w:rPr>
+        <w:t>.</w:t>
+      </w:r>
+      <w:del w:id="49" w:author="Andy Kleinhesselink" w:date="2019-03-19T08:58:00Z">
+        <w:r>
+          <w:rPr>
+            <w:rStyle w:val="Hyperlink"/>
+          </w:rPr>
+          <w:delText>3</w:delText>
         </w:r>
       </w:del>
       <w:ins w:id="50" w:author="Andy Kleinhesselink" w:date="2019-03-19T08:58:00Z">
         <w:r>
           <w:rPr>
             <w:rStyle w:val="Hyperlink"/>
-            <w:rPrChange w:id="51" w:author="Andy Kleinhesselink" w:date="2019-03-19T08:59:00Z">
-              <w:rPr>
-                <w:rStyle w:val="Hyperlink"/>
-              </w:rPr>
-            </w:rPrChange>
-          </w:rPr>
-          <w:t>v</w:t>
-        </w:r>
-        <w:r>
-          <w:rPr>
-            <w:rStyle w:val="Hyperlink"/>
-            <w:rPrChange w:id="52" w:author="Andy Kleinhesselink" w:date="2019-03-19T08:59:00Z">
-              <w:rPr>
-                <w:rStyle w:val="Hyperlink"/>
-              </w:rPr>
-            </w:rPrChange>
-          </w:rPr>
-          <w:t>2</w:t>
-        </w:r>
-      </w:ins>
-      <w:r>
-        <w:rPr>
-          <w:rStyle w:val="Hyperlink"/>
-          <w:rPrChange w:id="53" w:author="Andy Kleinhesselink" w:date="2019-03-19T08:59:00Z">
-            <w:rPr>
-              <w:rStyle w:val="Hyperlink"/>
-            </w:rPr>
-          </w:rPrChange>
-        </w:rPr>
-        <w:t>.</w:t>
-      </w:r>
-      <w:del w:id="54" w:author="Andy Kleinhesselink" w:date="2019-03-19T08:58:00Z">
-        <w:r>
-          <w:rPr>
-            <w:rStyle w:val="Hyperlink"/>
-            <w:rPrChange w:id="55" w:author="Andy Kleinhesselink" w:date="2019-03-19T08:59:00Z">
-              <w:rPr>
-                <w:rStyle w:val="Hyperlink"/>
-              </w:rPr>
-            </w:rPrChange>
-          </w:rPr>
-          <w:delText>3</w:delText>
-        </w:r>
-      </w:del>
-      <w:ins w:id="56" w:author="Andy Kleinhesselink" w:date="2019-03-19T08:58:00Z">
-        <w:r>
-          <w:rPr>
-            <w:rStyle w:val="Hyperlink"/>
-            <w:rPrChange w:id="57" w:author="Andy Kleinhesselink" w:date="2019-03-19T08:59:00Z">
-              <w:rPr>
-                <w:rStyle w:val="Hyperlink"/>
-              </w:rPr>
-            </w:rPrChange>
           </w:rPr>
           <w:t>0</w:t>
         </w:r>
       </w:ins>
-      <w:ins w:id="58" w:author="Andy Kleinhesselink" w:date="2019-03-19T08:59:00Z">
+      <w:ins w:id="51" w:author="Andy Kleinhesselink" w:date="2019-03-19T08:59:00Z">
         <w:r>
           <w:fldChar w:fldCharType="end"/>
         </w:r>
       </w:ins>
-      <w:bookmarkStart w:id="59" w:name="_GoBack"/>
-      <w:bookmarkEnd w:id="59"/>
       <w:r>
         <w:rPr>
           <w:color w:val="000000" w:themeColor="text1"/>
@@ -8783,7 +8829,7 @@
         </w:rPr>
         <w:t>(</w:t>
       </w:r>
-      <w:bookmarkStart w:id="60" w:name="__DdeLink__1273_1424566511"/>
+      <w:bookmarkStart w:id="52" w:name="__DdeLink__1273_1424566511"/>
       <w:r>
         <w:rPr>
           <w:i/>
@@ -8815,7 +8861,7 @@
         </w:rPr>
         <w:t>= 1.18, df = 2, p = 0.55</w:t>
       </w:r>
-      <w:bookmarkEnd w:id="60"/>
+      <w:bookmarkEnd w:id="52"/>
       <w:r>
         <w:rPr>
           <w:color w:val="000000" w:themeColor="text1"/>
@@ -10804,7 +10850,21 @@
         <w:rPr>
           <w:color w:val="000000" w:themeColor="text1"/>
         </w:rPr>
-        <w:t xml:space="preserve">. However, large seeds stuck on the surface of a moss mat may not be able to absorb enough water to initiate germination—Serpe et al. </w:t>
+        <w:t>. However, large seeds stuck on the surface of a moss mat may not be able to absorb enough water to initiate germination—</w:t>
+      </w:r>
+      <w:proofErr w:type="spellStart"/>
+      <w:r>
+        <w:rPr>
+          <w:color w:val="000000" w:themeColor="text1"/>
+        </w:rPr>
+        <w:t>Serpe</w:t>
+      </w:r>
+      <w:proofErr w:type="spellEnd"/>
+      <w:r>
+        <w:rPr>
+          <w:color w:val="000000" w:themeColor="text1"/>
+        </w:rPr>
+        <w:t xml:space="preserve"> et al. </w:t>
       </w:r>
       <w:r>
         <w:rPr>
@@ -11081,8 +11141,17 @@
           <w:rFonts w:cs="Times New Roman"/>
           <w:color w:val="000000" w:themeColor="text1"/>
         </w:rPr>
-        <w:t>al gradinet</w:t>
-      </w:r>
+        <w:t xml:space="preserve">al </w:t>
+      </w:r>
+      <w:proofErr w:type="spellStart"/>
+      <w:r>
+        <w:rPr>
+          <w:rFonts w:cs="Times New Roman"/>
+          <w:color w:val="000000" w:themeColor="text1"/>
+        </w:rPr>
+        <w:t>gradinet</w:t>
+      </w:r>
+      <w:proofErr w:type="spellEnd"/>
       <w:r>
         <w:rPr>
           <w:rFonts w:cs="Times New Roman"/>
@@ -11385,7 +11454,23 @@
           <w:rFonts w:cs="Times New Roman"/>
           <w:color w:val="000000" w:themeColor="text1"/>
         </w:rPr>
-        <w:t xml:space="preserve"> exert a positive effect on </w:t>
+        <w:t xml:space="preserve"> </w:t>
+      </w:r>
+      <w:proofErr w:type="gramStart"/>
+      <w:r>
+        <w:rPr>
+          <w:rFonts w:cs="Times New Roman"/>
+          <w:color w:val="000000" w:themeColor="text1"/>
+        </w:rPr>
+        <w:t>exert</w:t>
+      </w:r>
+      <w:proofErr w:type="gramEnd"/>
+      <w:r>
+        <w:rPr>
+          <w:rFonts w:cs="Times New Roman"/>
+          <w:color w:val="000000" w:themeColor="text1"/>
+        </w:rPr>
+        <w:t xml:space="preserve"> a positive effect on </w:t>
       </w:r>
       <w:r>
         <w:rPr>
@@ -11634,13 +11719,23 @@
         </w:rPr>
         <w:t>(</w:t>
       </w:r>
+      <w:proofErr w:type="spellStart"/>
       <w:r>
         <w:rPr>
           <w:rFonts w:cs="Times New Roman"/>
           <w:bCs/>
           <w:color w:val="000000" w:themeColor="text1"/>
         </w:rPr>
-        <w:t xml:space="preserve">Lortie and Cushman 2007 and Kleinhesselink et al. 2014). This result runs </w:t>
+        <w:t>Lortie</w:t>
+      </w:r>
+      <w:proofErr w:type="spellEnd"/>
+      <w:r>
+        <w:rPr>
+          <w:rFonts w:cs="Times New Roman"/>
+          <w:bCs/>
+          <w:color w:val="000000" w:themeColor="text1"/>
+        </w:rPr>
+        <w:t xml:space="preserve"> and Cushman 2007 and Kleinhesselink et al. 2014). This result runs </w:t>
       </w:r>
       <w:r>
         <w:rPr>
@@ -12145,7 +12240,23 @@
           <w:rFonts w:cs="Times New Roman"/>
           <w:color w:val="000000" w:themeColor="text1"/>
         </w:rPr>
-        <w:t xml:space="preserve">Susan Magnoli </w:t>
+        <w:t xml:space="preserve">Susan </w:t>
+      </w:r>
+      <w:proofErr w:type="spellStart"/>
+      <w:r>
+        <w:rPr>
+          <w:rFonts w:cs="Times New Roman"/>
+          <w:color w:val="000000" w:themeColor="text1"/>
+        </w:rPr>
+        <w:t>Magnoli</w:t>
+      </w:r>
+      <w:proofErr w:type="spellEnd"/>
+      <w:r>
+        <w:rPr>
+          <w:rFonts w:cs="Times New Roman"/>
+          <w:color w:val="000000" w:themeColor="text1"/>
+        </w:rPr>
+        <w:t xml:space="preserve"> </w:t>
       </w:r>
       <w:r>
         <w:rPr>
@@ -12194,14 +12305,46 @@
           <w:rFonts w:cs="Times New Roman"/>
           <w:color w:val="000000" w:themeColor="text1"/>
         </w:rPr>
-        <w:t>and Tyler Refsland for helpful comments on this manuscript</w:t>
-      </w:r>
-      <w:r>
-        <w:rPr>
-          <w:rFonts w:cs="Times New Roman"/>
-          <w:color w:val="000000" w:themeColor="text1"/>
-        </w:rPr>
-        <w:t xml:space="preserve">. Jackie Sones of the UC Davis Bodega Marine Reserve provided valuable logistical support. </w:t>
+        <w:t xml:space="preserve">and Tyler </w:t>
+      </w:r>
+      <w:proofErr w:type="spellStart"/>
+      <w:r>
+        <w:rPr>
+          <w:rFonts w:cs="Times New Roman"/>
+          <w:color w:val="000000" w:themeColor="text1"/>
+        </w:rPr>
+        <w:t>Refsland</w:t>
+      </w:r>
+      <w:proofErr w:type="spellEnd"/>
+      <w:r>
+        <w:rPr>
+          <w:rFonts w:cs="Times New Roman"/>
+          <w:color w:val="000000" w:themeColor="text1"/>
+        </w:rPr>
+        <w:t xml:space="preserve"> for helpful comments on this manuscript</w:t>
+      </w:r>
+      <w:r>
+        <w:rPr>
+          <w:rFonts w:cs="Times New Roman"/>
+          <w:color w:val="000000" w:themeColor="text1"/>
+        </w:rPr>
+        <w:t xml:space="preserve">. Jackie </w:t>
+      </w:r>
+      <w:proofErr w:type="spellStart"/>
+      <w:r>
+        <w:rPr>
+          <w:rFonts w:cs="Times New Roman"/>
+          <w:color w:val="000000" w:themeColor="text1"/>
+        </w:rPr>
+        <w:t>Sones</w:t>
+      </w:r>
+      <w:proofErr w:type="spellEnd"/>
+      <w:r>
+        <w:rPr>
+          <w:rFonts w:cs="Times New Roman"/>
+          <w:color w:val="000000" w:themeColor="text1"/>
+        </w:rPr>
+        <w:t xml:space="preserve"> of the UC Davis Bodega Marine Reserve provided valuable logistical support. </w:t>
       </w:r>
       <w:r>
         <w:rPr>
@@ -16245,7 +16388,7 @@
 </file>
 
 <file path=customXml/itemProps1.xml><?xml version="1.0" encoding="utf-8"?>
-<ds:datastoreItem xmlns:ds="http://schemas.openxmlformats.org/officeDocument/2006/customXml" ds:itemID="{7C9B3042-F49C-EA41-A96E-554286C5A5C3}">
+<ds:datastoreItem xmlns:ds="http://schemas.openxmlformats.org/officeDocument/2006/customXml" ds:itemID="{7E5DB08E-F414-DE4D-B4B3-36CA165B4802}">
   <ds:schemaRefs>
     <ds:schemaRef ds:uri="http://schemas.openxmlformats.org/officeDocument/2006/bibliography"/>
   </ds:schemaRefs>

</xml_diff>